<commit_message>
revision - wrapping up.
</commit_message>
<xml_diff>
--- a/ODD protocol.docx
+++ b/ODD protocol.docx
@@ -1,10 +1,11 @@
 
 <file path=word/document.xml><?xml version="1.0" encoding="utf-8"?>
-<w:document xmlns:wpc="http://schemas.microsoft.com/office/word/2010/wordprocessingCanvas" xmlns:cx="http://schemas.microsoft.com/office/drawing/2014/chartex" xmlns:cx1="http://schemas.microsoft.com/office/drawing/2015/9/8/chartex" xmlns:cx2="http://schemas.microsoft.com/office/drawing/2015/10/21/chartex" xmlns:cx3="http://schemas.microsoft.com/office/drawing/2016/5/9/chartex" xmlns:cx4="http://schemas.microsoft.com/office/drawing/2016/5/10/chartex" xmlns:cx5="http://schemas.microsoft.com/office/drawing/2016/5/11/chartex" xmlns:cx6="http://schemas.microsoft.com/office/drawing/2016/5/12/chartex" xmlns:cx7="http://schemas.microsoft.com/office/drawing/2016/5/13/chartex" xmlns:cx8="http://schemas.microsoft.com/office/drawing/2016/5/14/chartex" xmlns:mc="http://schemas.openxmlformats.org/markup-compatibility/2006" xmlns:aink="http://schemas.microsoft.com/office/drawing/2016/ink" xmlns:am3d="http://schemas.microsoft.com/office/drawing/2017/model3d" xmlns:o="urn:schemas-microsoft-com:office:office" xmlns:r="http://schemas.openxmlformats.org/officeDocument/2006/relationships" xmlns:m="http://schemas.openxmlformats.org/officeDocument/2006/math" xmlns:v="urn:schemas-microsoft-com:vml" xmlns:wp14="http://schemas.microsoft.com/office/word/2010/wordprocessingDrawing" xmlns:wp="http://schemas.openxmlformats.org/drawingml/2006/wordprocessingDrawing" xmlns:w10="urn:schemas-microsoft-com:office:word" xmlns:w="http://schemas.openxmlformats.org/wordprocessingml/2006/main" xmlns:w14="http://schemas.microsoft.com/office/word/2010/wordml" xmlns:w15="http://schemas.microsoft.com/office/word/2012/wordml" xmlns:w16cex="http://schemas.microsoft.com/office/word/2018/wordml/cex" xmlns:w16cid="http://schemas.microsoft.com/office/word/2016/wordml/cid" xmlns:w16="http://schemas.microsoft.com/office/word/2018/wordml" xmlns:w16se="http://schemas.microsoft.com/office/word/2015/wordml/symex" xmlns:wpg="http://schemas.microsoft.com/office/word/2010/wordprocessingGroup" xmlns:wpi="http://schemas.microsoft.com/office/word/2010/wordprocessingInk" xmlns:wne="http://schemas.microsoft.com/office/word/2006/wordml" xmlns:wps="http://schemas.microsoft.com/office/word/2010/wordprocessingShape" mc:Ignorable="w14 w15 w16se w16cid w16 w16cex wp14">
+<w:document xmlns:wpc="http://schemas.microsoft.com/office/word/2010/wordprocessingCanvas" xmlns:cx="http://schemas.microsoft.com/office/drawing/2014/chartex" xmlns:cx1="http://schemas.microsoft.com/office/drawing/2015/9/8/chartex" xmlns:cx2="http://schemas.microsoft.com/office/drawing/2015/10/21/chartex" xmlns:cx3="http://schemas.microsoft.com/office/drawing/2016/5/9/chartex" xmlns:cx4="http://schemas.microsoft.com/office/drawing/2016/5/10/chartex" xmlns:cx5="http://schemas.microsoft.com/office/drawing/2016/5/11/chartex" xmlns:cx6="http://schemas.microsoft.com/office/drawing/2016/5/12/chartex" xmlns:cx7="http://schemas.microsoft.com/office/drawing/2016/5/13/chartex" xmlns:cx8="http://schemas.microsoft.com/office/drawing/2016/5/14/chartex" xmlns:mc="http://schemas.openxmlformats.org/markup-compatibility/2006" xmlns:aink="http://schemas.microsoft.com/office/drawing/2016/ink" xmlns:am3d="http://schemas.microsoft.com/office/drawing/2017/model3d" xmlns:o="urn:schemas-microsoft-com:office:office" xmlns:r="http://schemas.openxmlformats.org/officeDocument/2006/relationships" xmlns:m="http://schemas.openxmlformats.org/officeDocument/2006/math" xmlns:v="urn:schemas-microsoft-com:vml" xmlns:wp14="http://schemas.microsoft.com/office/word/2010/wordprocessingDrawing" xmlns:wp="http://schemas.openxmlformats.org/drawingml/2006/wordprocessingDrawing" xmlns:w10="urn:schemas-microsoft-com:office:word" xmlns:w="http://schemas.openxmlformats.org/wordprocessingml/2006/main" xmlns:w14="http://schemas.microsoft.com/office/word/2010/wordml" xmlns:w15="http://schemas.microsoft.com/office/word/2012/wordml" xmlns:w16cex="http://schemas.microsoft.com/office/word/2018/wordml/cex" xmlns:w16cid="http://schemas.microsoft.com/office/word/2016/wordml/cid" xmlns:w16="http://schemas.microsoft.com/office/word/2018/wordml" xmlns:w16sdtdh="http://schemas.microsoft.com/office/word/2020/wordml/sdtdatahash" xmlns:w16se="http://schemas.microsoft.com/office/word/2015/wordml/symex" xmlns:wpg="http://schemas.microsoft.com/office/word/2010/wordprocessingGroup" xmlns:wpi="http://schemas.microsoft.com/office/word/2010/wordprocessingInk" xmlns:wne="http://schemas.microsoft.com/office/word/2006/wordml" xmlns:wps="http://schemas.microsoft.com/office/word/2010/wordprocessingShape" mc:Ignorable="w14 w15 w16se w16cid w16 w16cex w16sdtdh wp14">
   <w:body>
     <w:p>
       <w:pPr>
         <w:pStyle w:val="Title"/>
+        <w:contextualSpacing/>
         <w:rPr>
           <w:lang w:val="en-US"/>
         </w:rPr>
@@ -19,6 +20,7 @@
     <w:p>
       <w:pPr>
         <w:pStyle w:val="Title"/>
+        <w:contextualSpacing/>
         <w:rPr>
           <w:lang w:val="en-US"/>
         </w:rPr>
@@ -374,8 +376,51 @@
         <w:rPr>
           <w:lang w:val="en-US"/>
         </w:rPr>
-        <w:t>reviewers) evaluate a set of alternatives (e.g. research grant proposals), and where their individual judgments are aggregated to a panel decision (</w:t>
-      </w:r>
+        <w:t>reviewers) evaluate a set of alternatives (e.g. research grant proposals)</w:t>
+      </w:r>
+      <w:r>
+        <w:rPr>
+          <w:lang w:val="en-US"/>
+        </w:rPr>
+        <w:t xml:space="preserve"> by gra</w:t>
+      </w:r>
+      <w:r>
+        <w:rPr>
+          <w:lang w:val="en-US"/>
+        </w:rPr>
+        <w:t>ding them using a specified grading scale. I</w:t>
+      </w:r>
+      <w:r>
+        <w:rPr>
+          <w:lang w:val="en-US"/>
+        </w:rPr>
+        <w:t>nd</w:t>
+      </w:r>
+      <w:r>
+        <w:rPr>
+          <w:lang w:val="en-US"/>
+        </w:rPr>
+        <w:t xml:space="preserve">ividually assigned grades </w:t>
+      </w:r>
+      <w:r>
+        <w:rPr>
+          <w:lang w:val="en-US"/>
+        </w:rPr>
+        <w:t>are</w:t>
+      </w:r>
+      <w:r>
+        <w:rPr>
+          <w:lang w:val="en-US"/>
+        </w:rPr>
+        <w:t xml:space="preserve"> then</w:t>
+      </w:r>
+      <w:r>
+        <w:rPr>
+          <w:lang w:val="en-US"/>
+        </w:rPr>
+        <w:t xml:space="preserve"> aggregated to a panel decision (</w:t>
+      </w:r>
+      <w:proofErr w:type="gramStart"/>
       <w:r>
         <w:rPr>
           <w:lang w:val="en-US"/>
@@ -386,7 +431,58 @@
         <w:rPr>
           <w:lang w:val="en-US"/>
         </w:rPr>
-        <w:t xml:space="preserve">. a funding recommendation). Simulations allow the exploration of </w:t>
+        <w:t>.</w:t>
+      </w:r>
+      <w:proofErr w:type="gramEnd"/>
+      <w:r>
+        <w:rPr>
+          <w:lang w:val="en-US"/>
+        </w:rPr>
+        <w:t xml:space="preserve"> a funding recommendation).</w:t>
+      </w:r>
+      <w:r>
+        <w:rPr>
+          <w:lang w:val="en-US"/>
+        </w:rPr>
+        <w:t xml:space="preserve"> The performance of the panel decision (its </w:t>
+      </w:r>
+      <w:r>
+        <w:rPr>
+          <w:lang w:val="en-US"/>
+        </w:rPr>
+        <w:t>‘correctness’</w:t>
+      </w:r>
+      <w:r>
+        <w:rPr>
+          <w:lang w:val="en-US"/>
+        </w:rPr>
+        <w:t xml:space="preserve">) </w:t>
+      </w:r>
+      <w:r>
+        <w:rPr>
+          <w:lang w:val="en-US"/>
+        </w:rPr>
+        <w:t xml:space="preserve">is then determined by comparing the decision with the decision that an idealized, </w:t>
+      </w:r>
+      <w:r>
+        <w:rPr>
+          <w:i/>
+          <w:iCs/>
+          <w:lang w:val="en-US"/>
+        </w:rPr>
+        <w:t>reference</w:t>
+      </w:r>
+      <w:r>
+        <w:rPr>
+          <w:lang w:val="en-US"/>
+        </w:rPr>
+        <w:t xml:space="preserve"> panel would make.</w:t>
+      </w:r>
+      <w:r>
+        <w:rPr>
+          <w:lang w:val="en-US"/>
+        </w:rPr>
+        <w:t xml:space="preserve"> Simulations allow the exploration of </w:t>
       </w:r>
       <w:r>
         <w:rPr>
@@ -467,7 +563,13 @@
         <w:rPr>
           <w:lang w:val="en-US"/>
         </w:rPr>
-        <w:t>language;</w:t>
+        <w:t>scale</w:t>
+      </w:r>
+      <w:r>
+        <w:rPr>
+          <w:lang w:val="en-US"/>
+        </w:rPr>
+        <w:t>;</w:t>
       </w:r>
       <w:proofErr w:type="gramEnd"/>
       <w:r>
@@ -499,7 +601,13 @@
         <w:rPr>
           <w:lang w:val="en-US"/>
         </w:rPr>
-        <w:t>language;</w:t>
+        <w:t>scale</w:t>
+      </w:r>
+      <w:r>
+        <w:rPr>
+          <w:lang w:val="en-US"/>
+        </w:rPr>
+        <w:t>;</w:t>
       </w:r>
       <w:proofErr w:type="gramEnd"/>
       <w:r>
@@ -585,21 +693,19 @@
         <w:rPr>
           <w:lang w:val="en-US"/>
         </w:rPr>
-        <w:t xml:space="preserve">typical of ABMs. Nevertheless, this model is designed to allow for ABM components (or </w:t>
-      </w:r>
-      <w:proofErr w:type="spellStart"/>
-      <w:r>
-        <w:rPr>
-          <w:lang w:val="en-US"/>
-        </w:rPr>
-        <w:t>submodels</w:t>
-      </w:r>
-      <w:proofErr w:type="spellEnd"/>
-      <w:r>
-        <w:rPr>
-          <w:lang w:val="en-US"/>
-        </w:rPr>
-        <w:t xml:space="preserve">) to be plugged in. For example, the model can easily </w:t>
+        <w:t>typical of ABMs. Nevertheless, this model is designed to allow for ABM components (or submodels) to be plugged in. For example, the model can easily</w:t>
+      </w:r>
+      <w:r>
+        <w:rPr>
+          <w:lang w:val="en-US"/>
+        </w:rPr>
+        <w:t xml:space="preserve"> be extended to</w:t>
+      </w:r>
+      <w:r>
+        <w:rPr>
+          <w:lang w:val="en-US"/>
+        </w:rPr>
+        <w:t xml:space="preserve"> </w:t>
       </w:r>
       <w:r>
         <w:rPr>
@@ -700,16 +806,8 @@
         <w:rPr>
           <w:lang w:val="en-US"/>
         </w:rPr>
-        <w:t xml:space="preserve"> within review panels must </w:t>
-      </w:r>
-      <w:proofErr w:type="spellStart"/>
-      <w:r>
-        <w:rPr>
-          <w:lang w:val="en-US"/>
-        </w:rPr>
-        <w:t>wor</w:t>
-      </w:r>
-      <w:proofErr w:type="spellEnd"/>
+        <w:t xml:space="preserve"> within review panels must wor</w:t>
+      </w:r>
       <w:r>
         <w:rPr>
           <w:lang w:val="en-US"/>
@@ -789,7 +887,23 @@
           <w:szCs w:val="22"/>
           <w:lang w:val="en-US"/>
         </w:rPr>
-        <w:t>This list contains the global variables (or ‘parameters’) of the ABM, which are constant throughout the simulation run:</w:t>
+        <w:t xml:space="preserve">This list contains the global variables (or ‘parameters’) of the </w:t>
+      </w:r>
+      <w:r>
+        <w:rPr>
+          <w:sz w:val="22"/>
+          <w:szCs w:val="22"/>
+          <w:lang w:val="en-US"/>
+        </w:rPr>
+        <w:t>simulation model</w:t>
+      </w:r>
+      <w:r>
+        <w:rPr>
+          <w:sz w:val="22"/>
+          <w:szCs w:val="22"/>
+          <w:lang w:val="en-US"/>
+        </w:rPr>
+        <w:t>, which are constant throughout the simulation run:</w:t>
       </w:r>
     </w:p>
     <w:p>
@@ -858,7 +972,6 @@
         </w:rPr>
         <w:t>(</w:t>
       </w:r>
-      <w:proofErr w:type="spellStart"/>
       <w:r>
         <w:rPr>
           <w:color w:val="ED7D31" w:themeColor="accent2"/>
@@ -866,7 +979,6 @@
         </w:rPr>
         <w:t>nSubmissions</w:t>
       </w:r>
-      <w:proofErr w:type="spellEnd"/>
       <w:r>
         <w:rPr>
           <w:lang w:val="en-US"/>
@@ -913,7 +1025,6 @@
         </w:rPr>
         <w:t>(</w:t>
       </w:r>
-      <w:proofErr w:type="spellStart"/>
       <w:r>
         <w:rPr>
           <w:color w:val="ED7D31" w:themeColor="accent2"/>
@@ -921,7 +1032,26 @@
         </w:rPr>
         <w:t>nReviewersPerProp</w:t>
       </w:r>
-      <w:proofErr w:type="spellEnd"/>
+      <w:r>
+        <w:rPr>
+          <w:lang w:val="en-US"/>
+        </w:rPr>
+        <w:t>;</w:t>
+      </w:r>
+      <w:r>
+        <w:rPr>
+          <w:color w:val="ED7D31" w:themeColor="accent2"/>
+          <w:lang w:val="en-US"/>
+        </w:rPr>
+        <w:t xml:space="preserve"> </w:t>
+      </w:r>
+      <w:r>
+        <w:rPr>
+          <w:color w:val="7030A0"/>
+          <w:lang w:val="en-US"/>
+        </w:rPr>
+        <w:t>N</w:t>
+      </w:r>
       <w:r>
         <w:rPr>
           <w:lang w:val="en-US"/>
@@ -954,6 +1084,7 @@
           <w:u w:val="single"/>
           <w:lang w:val="en-US"/>
         </w:rPr>
+        <w:lastRenderedPageBreak/>
         <w:t>Number of proposals per reviewer</w:t>
       </w:r>
       <w:r>
@@ -968,7 +1099,6 @@
         </w:rPr>
         <w:t>(</w:t>
       </w:r>
-      <w:proofErr w:type="spellStart"/>
       <w:r>
         <w:rPr>
           <w:color w:val="ED7D31" w:themeColor="accent2"/>
@@ -976,7 +1106,6 @@
         </w:rPr>
         <w:t>nPropPerReviewer</w:t>
       </w:r>
-      <w:proofErr w:type="spellEnd"/>
       <w:r>
         <w:rPr>
           <w:lang w:val="en-US"/>
@@ -1011,7 +1140,6 @@
           <w:u w:val="single"/>
           <w:lang w:val="en-US"/>
         </w:rPr>
-        <w:lastRenderedPageBreak/>
         <w:t>α</w:t>
       </w:r>
       <w:r>
@@ -1040,7 +1168,19 @@
         <w:rPr>
           <w:lang w:val="en-US"/>
         </w:rPr>
-        <w:t>ontinuous variable in [</w:t>
+        <w:t>ontinuous variable</w:t>
+      </w:r>
+      <w:r>
+        <w:rPr>
+          <w:lang w:val="en-US"/>
+        </w:rPr>
+        <w:t>s</w:t>
+      </w:r>
+      <w:r>
+        <w:rPr>
+          <w:lang w:val="en-US"/>
+        </w:rPr>
+        <w:t xml:space="preserve"> in [</w:t>
       </w:r>
       <w:r>
         <w:rPr>
@@ -1061,7 +1201,50 @@
         <w:rPr>
           <w:lang w:val="en-US"/>
         </w:rPr>
-        <w:t>]. These are the two parameters of a beta distribution, used to sample the true quality of the proposals (see next section, “Proposals”).</w:t>
+        <w:t xml:space="preserve">]. These are the two parameters of a beta distribution, used to sample </w:t>
+      </w:r>
+      <w:r>
+        <w:rPr>
+          <w:lang w:val="en-US"/>
+        </w:rPr>
+        <w:t>reference category</w:t>
+      </w:r>
+      <w:r>
+        <w:rPr>
+          <w:lang w:val="en-US"/>
+        </w:rPr>
+        <w:t xml:space="preserve"> of the proposals (see next section, “Proposals”).</w:t>
+      </w:r>
+      <w:r>
+        <w:rPr>
+          <w:lang w:val="en-US"/>
+        </w:rPr>
+        <w:t xml:space="preserve"> In the paper, these operationalize the concept of </w:t>
+      </w:r>
+      <w:r>
+        <w:rPr>
+          <w:lang w:val="en-US"/>
+        </w:rPr>
+        <w:t>“</w:t>
+      </w:r>
+      <w:r>
+        <w:rPr>
+          <w:color w:val="7030A0"/>
+          <w:lang w:val="en-US"/>
+        </w:rPr>
+        <w:t>reference distribution</w:t>
+      </w:r>
+      <w:r>
+        <w:rPr>
+          <w:lang w:val="en-US"/>
+        </w:rPr>
+        <w:t>”</w:t>
+      </w:r>
+      <w:r>
+        <w:rPr>
+          <w:lang w:val="en-US"/>
+        </w:rPr>
+        <w:t>.</w:t>
       </w:r>
     </w:p>
     <w:p>
@@ -1225,7 +1408,6 @@
         </w:rPr>
         <w:t>(</w:t>
       </w:r>
-      <w:proofErr w:type="spellStart"/>
       <w:r>
         <w:rPr>
           <w:color w:val="ED7D31" w:themeColor="accent2"/>
@@ -1233,7 +1415,6 @@
         </w:rPr>
         <w:t>glh</w:t>
       </w:r>
-      <w:proofErr w:type="spellEnd"/>
       <w:r>
         <w:rPr>
           <w:lang w:val="en-US"/>
@@ -1248,10 +1429,10 @@
       </w:r>
       <w:r>
         <w:rPr>
+          <w:i/>
           <w:color w:val="7030A0"/>
-          <w:lang w:val="en-US"/>
-        </w:rPr>
-        <w:t>D</w:t>
+        </w:rPr>
+        <w:t>θ</w:t>
       </w:r>
       <w:r>
         <w:rPr>
@@ -1276,23 +1457,7 @@
           <w:color w:val="7030A0"/>
           <w:lang w:val="en-US"/>
         </w:rPr>
-        <w:t xml:space="preserve">inter-reviewer </w:t>
-      </w:r>
-      <w:r>
-        <w:rPr>
-          <w:i/>
-          <w:iCs/>
-          <w:color w:val="7030A0"/>
-          <w:lang w:val="en-US"/>
-        </w:rPr>
-        <w:t xml:space="preserve">diversity </w:t>
-      </w:r>
-      <w:r>
-        <w:rPr>
-          <w:color w:val="7030A0"/>
-          <w:lang w:val="en-US"/>
-        </w:rPr>
-        <w:t>in the interpretation of the grading language</w:t>
+        <w:t>grade-threshold noise</w:t>
       </w:r>
       <w:r>
         <w:rPr>
@@ -1304,49 +1469,13 @@
         <w:rPr>
           <w:lang w:val="en-US"/>
         </w:rPr>
-        <w:t>ontinuous variable in [0,1]. When H=0 it means that all reviewers will map the grading language on the merit scale in the exact same way. In the accompanying paper, this is called “</w:t>
-      </w:r>
-      <w:r>
-        <w:rPr>
-          <w:color w:val="7030A0"/>
-          <w:lang w:val="en-US"/>
-        </w:rPr>
-        <w:t>D</w:t>
-      </w:r>
-      <w:r>
-        <w:rPr>
-          <w:lang w:val="en-US"/>
-        </w:rPr>
-        <w:t xml:space="preserve">”, for </w:t>
-      </w:r>
-      <w:r>
-        <w:rPr>
-          <w:color w:val="7030A0"/>
-          <w:lang w:val="en-US"/>
-        </w:rPr>
-        <w:t xml:space="preserve">inter-reviewer </w:t>
-      </w:r>
-      <w:r>
-        <w:rPr>
-          <w:i/>
-          <w:iCs/>
-          <w:color w:val="7030A0"/>
-          <w:lang w:val="en-US"/>
-        </w:rPr>
-        <w:t xml:space="preserve">diversity </w:t>
-      </w:r>
-      <w:r>
-        <w:rPr>
-          <w:color w:val="7030A0"/>
-          <w:lang w:val="en-US"/>
-        </w:rPr>
-        <w:t>in the interpretation of the grading language</w:t>
-      </w:r>
-      <w:r>
-        <w:rPr>
-          <w:lang w:val="en-US"/>
-        </w:rPr>
-        <w:t xml:space="preserve">. </w:t>
+        <w:t>ontinuous variable in [0,1]. When H=0 it means that all reviewers will map the grading language on the merit scale in the exact same way. In the accompanying paper</w:t>
+      </w:r>
+      <w:r>
+        <w:rPr>
+          <w:lang w:val="en-US"/>
+        </w:rPr>
+        <w:t>.</w:t>
       </w:r>
     </w:p>
     <w:p>
@@ -1374,7 +1503,77 @@
         <w:rPr>
           <w:lang w:val="en-US"/>
         </w:rPr>
-        <w:t>. C</w:t>
+        <w:t xml:space="preserve"> (</w:t>
+      </w:r>
+      <w:r>
+        <w:rPr>
+          <w:lang w:val="en-US"/>
+        </w:rPr>
+        <w:t>“</w:t>
+      </w:r>
+      <w:r>
+        <w:rPr>
+          <w:i/>
+          <w:color w:val="7030A0"/>
+          <w:lang w:val="en-US"/>
+        </w:rPr>
+        <w:t>λ</w:t>
+      </w:r>
+      <w:r>
+        <w:rPr>
+          <w:lang w:val="en-US"/>
+        </w:rPr>
+        <w:t>”</w:t>
+      </w:r>
+      <w:r>
+        <w:rPr>
+          <w:lang w:val="en-US"/>
+        </w:rPr>
+        <w:t xml:space="preserve"> </w:t>
+      </w:r>
+      <w:r>
+        <w:rPr>
+          <w:lang w:val="en-US"/>
+        </w:rPr>
+        <w:t xml:space="preserve">or </w:t>
+      </w:r>
+      <w:r>
+        <w:rPr>
+          <w:lang w:val="en-US"/>
+        </w:rPr>
+        <w:t>“</w:t>
+      </w:r>
+      <w:r>
+        <w:rPr>
+          <w:color w:val="7030A0"/>
+          <w:lang w:val="en-US"/>
+        </w:rPr>
+        <w:t xml:space="preserve">underlying </w:t>
+      </w:r>
+      <w:r>
+        <w:rPr>
+          <w:color w:val="7030A0"/>
+          <w:lang w:val="en-US"/>
+        </w:rPr>
+        <w:t>noise</w:t>
+      </w:r>
+      <w:r>
+        <w:rPr>
+          <w:lang w:val="en-US"/>
+        </w:rPr>
+        <w:t>”</w:t>
+      </w:r>
+      <w:r>
+        <w:rPr>
+          <w:lang w:val="en-US"/>
+        </w:rPr>
+        <w:t>).</w:t>
+      </w:r>
+      <w:r>
+        <w:rPr>
+          <w:lang w:val="en-US"/>
+        </w:rPr>
+        <w:t xml:space="preserve"> C</w:t>
       </w:r>
       <w:r>
         <w:rPr>
@@ -1386,39 +1585,25 @@
         <w:rPr>
           <w:lang w:val="en-US"/>
         </w:rPr>
-        <w:t xml:space="preserve">This captures the amount of noise that reviewers have on average when estimating a proposal’s true quality. </w:t>
-      </w:r>
-      <w:r>
-        <w:rPr>
-          <w:lang w:val="en-US"/>
-        </w:rPr>
-        <w:t>Higher reviewer error means that reviewers will make noisier evaluations. The accompanying paper speaks of “</w:t>
-      </w:r>
-      <w:r>
-        <w:rPr>
-          <w:color w:val="7030A0"/>
-          <w:lang w:val="en-US"/>
-        </w:rPr>
-        <w:t>reviewer competence</w:t>
-      </w:r>
-      <w:r>
-        <w:rPr>
-          <w:lang w:val="en-US"/>
-        </w:rPr>
-        <w:t>”, denoted “</w:t>
-      </w:r>
-      <w:r>
-        <w:rPr>
-          <w:color w:val="7030A0"/>
-          <w:lang w:val="en-US"/>
-        </w:rPr>
-        <w:t>C</w:t>
-      </w:r>
-      <w:r>
-        <w:rPr>
-          <w:lang w:val="en-US"/>
-        </w:rPr>
-        <w:t>” and defined as 1 – reviewer error.</w:t>
+        <w:t xml:space="preserve">This captures the amount of noise that reviewers have on average </w:t>
+      </w:r>
+      <w:r>
+        <w:rPr>
+          <w:lang w:val="en-US"/>
+        </w:rPr>
+        <w:t>in positioning proposals on the underlying merit scale</w:t>
+      </w:r>
+      <w:r>
+        <w:rPr>
+          <w:lang w:val="en-US"/>
+        </w:rPr>
+        <w:t xml:space="preserve">. </w:t>
+      </w:r>
+      <w:r>
+        <w:rPr>
+          <w:lang w:val="en-US"/>
+        </w:rPr>
+        <w:t xml:space="preserve">Higher reviewer error means that reviewers will make noisier evaluations. </w:t>
       </w:r>
     </w:p>
     <w:p>
@@ -1454,7 +1639,6 @@
         </w:rPr>
         <w:t>(</w:t>
       </w:r>
-      <w:proofErr w:type="spellStart"/>
       <w:r>
         <w:rPr>
           <w:color w:val="ED7D31" w:themeColor="accent2"/>
@@ -1462,7 +1646,32 @@
         </w:rPr>
         <w:t>aggrRule</w:t>
       </w:r>
-      <w:proofErr w:type="spellEnd"/>
+      <w:r>
+        <w:rPr>
+          <w:lang w:val="en-US"/>
+        </w:rPr>
+        <w:t xml:space="preserve">, or </w:t>
+      </w:r>
+      <w:r>
+        <w:rPr>
+          <w:lang w:val="en-US"/>
+        </w:rPr>
+        <w:t>“</w:t>
+      </w:r>
+      <w:r>
+        <w:rPr>
+          <w:i/>
+          <w:color w:val="7030A0"/>
+          <w:lang w:val="en-US"/>
+        </w:rPr>
+        <w:t>R</w:t>
+      </w:r>
+      <w:r>
+        <w:rPr>
+          <w:lang w:val="en-US"/>
+        </w:rPr>
+        <w:t>”</w:t>
+      </w:r>
       <w:r>
         <w:rPr>
           <w:lang w:val="en-US"/>
@@ -1533,7 +1742,6 @@
         </w:rPr>
         <w:t>(</w:t>
       </w:r>
-      <w:proofErr w:type="spellStart"/>
       <w:r>
         <w:rPr>
           <w:color w:val="ED7D31" w:themeColor="accent2"/>
@@ -1541,7 +1749,32 @@
         </w:rPr>
         <w:t>nAccepted</w:t>
       </w:r>
-      <w:proofErr w:type="spellEnd"/>
+      <w:r>
+        <w:rPr>
+          <w:lang w:val="en-US"/>
+        </w:rPr>
+        <w:t xml:space="preserve">, or </w:t>
+      </w:r>
+      <w:r>
+        <w:rPr>
+          <w:lang w:val="en-US"/>
+        </w:rPr>
+        <w:t>“</w:t>
+      </w:r>
+      <w:r>
+        <w:rPr>
+          <w:i/>
+          <w:color w:val="7030A0"/>
+          <w:lang w:val="en-US"/>
+        </w:rPr>
+        <w:t>k</w:t>
+      </w:r>
+      <w:r>
+        <w:rPr>
+          <w:lang w:val="en-US"/>
+        </w:rPr>
+        <w:t>”</w:t>
+      </w:r>
       <w:r>
         <w:rPr>
           <w:lang w:val="en-US"/>
@@ -1609,7 +1842,7 @@
           <w:u w:val="single"/>
           <w:lang w:val="en-US"/>
         </w:rPr>
-        <w:t>True qualit</w:t>
+        <w:t>Reference</w:t>
       </w:r>
       <w:r>
         <w:rPr>
@@ -1618,7 +1851,51 @@
           <w:u w:val="single"/>
           <w:lang w:val="en-US"/>
         </w:rPr>
-        <w:t>y</w:t>
+        <w:t xml:space="preserve"> </w:t>
+      </w:r>
+      <w:r>
+        <w:rPr>
+          <w:sz w:val="22"/>
+          <w:szCs w:val="22"/>
+          <w:u w:val="single"/>
+          <w:lang w:val="en-US"/>
+        </w:rPr>
+        <w:t>quality</w:t>
+      </w:r>
+      <w:r>
+        <w:rPr>
+          <w:sz w:val="22"/>
+          <w:szCs w:val="22"/>
+          <w:u w:val="single"/>
+          <w:lang w:val="en-US"/>
+        </w:rPr>
+        <w:t xml:space="preserve"> </w:t>
+      </w:r>
+      <w:r>
+        <w:rPr>
+          <w:lang w:val="en-US"/>
+        </w:rPr>
+        <w:t>(</w:t>
+      </w:r>
+      <w:r>
+        <w:rPr>
+          <w:color w:val="ED7D31" w:themeColor="accent2"/>
+          <w:lang w:val="en-US"/>
+        </w:rPr>
+        <w:t>ref</w:t>
+      </w:r>
+      <w:r>
+        <w:rPr>
+          <w:color w:val="ED7D31" w:themeColor="accent2"/>
+          <w:lang w:val="en-US"/>
+        </w:rPr>
+        <w:t>Quality</w:t>
+      </w:r>
+      <w:r>
+        <w:rPr>
+          <w:lang w:val="en-US"/>
+        </w:rPr>
+        <w:t>)</w:t>
       </w:r>
       <w:r>
         <w:rPr>
@@ -1634,7 +1911,55 @@
           <w:szCs w:val="22"/>
           <w:lang w:val="en-US"/>
         </w:rPr>
-        <w:t>ontinuous variable in [0,1], where higher values signify higher quality. This variable defines the quality of the most recent submission made by scholars and is updated every time a scholar’s role is set to ‘author’. In the accompanying paper, true quality is referred to as “</w:t>
+        <w:t xml:space="preserve">ontinuous variable in [0,1], where higher values signify higher quality. This variable defines the quality </w:t>
+      </w:r>
+      <w:r>
+        <w:rPr>
+          <w:sz w:val="22"/>
+          <w:szCs w:val="22"/>
+          <w:lang w:val="en-US"/>
+        </w:rPr>
+        <w:t>of a proposal as perceived by a reference panel</w:t>
+      </w:r>
+      <w:r>
+        <w:rPr>
+          <w:sz w:val="22"/>
+          <w:szCs w:val="22"/>
+          <w:lang w:val="en-US"/>
+        </w:rPr>
+        <w:t>. In the accompanying paper</w:t>
+      </w:r>
+      <w:r>
+        <w:rPr>
+          <w:sz w:val="22"/>
+          <w:szCs w:val="22"/>
+          <w:lang w:val="en-US"/>
+        </w:rPr>
+        <w:t>, reference category</w:t>
+      </w:r>
+      <w:r>
+        <w:rPr>
+          <w:sz w:val="22"/>
+          <w:szCs w:val="22"/>
+          <w:lang w:val="en-US"/>
+        </w:rPr>
+        <w:t xml:space="preserve"> is referred to as </w:t>
+      </w:r>
+      <w:r>
+        <w:rPr>
+          <w:sz w:val="22"/>
+          <w:szCs w:val="22"/>
+          <w:lang w:val="en-US"/>
+        </w:rPr>
+        <w:t xml:space="preserve">a proposal’s </w:t>
+      </w:r>
+      <w:r>
+        <w:rPr>
+          <w:sz w:val="22"/>
+          <w:szCs w:val="22"/>
+          <w:lang w:val="en-US"/>
+        </w:rPr>
+        <w:t>“</w:t>
       </w:r>
       <w:r>
         <w:rPr>
@@ -1643,15 +1968,15 @@
           <w:szCs w:val="22"/>
           <w:lang w:val="en-US"/>
         </w:rPr>
-        <w:t>objective merit</w:t>
-      </w:r>
-      <w:r>
-        <w:rPr>
-          <w:sz w:val="22"/>
-          <w:szCs w:val="22"/>
-          <w:lang w:val="en-US"/>
-        </w:rPr>
-        <w:t>”.</w:t>
+        <w:t>underlying categorization</w:t>
+      </w:r>
+      <w:r>
+        <w:rPr>
+          <w:sz w:val="22"/>
+          <w:szCs w:val="22"/>
+          <w:lang w:val="en-US"/>
+        </w:rPr>
+        <w:t>” by a reference panel.</w:t>
       </w:r>
     </w:p>
     <w:p>
@@ -1675,7 +2000,51 @@
           <w:u w:val="single"/>
           <w:lang w:val="en-US"/>
         </w:rPr>
-        <w:t>True ranking</w:t>
+        <w:t>Reference</w:t>
+      </w:r>
+      <w:r>
+        <w:rPr>
+          <w:sz w:val="22"/>
+          <w:szCs w:val="22"/>
+          <w:u w:val="single"/>
+          <w:lang w:val="en-US"/>
+        </w:rPr>
+        <w:t xml:space="preserve"> ranking</w:t>
+      </w:r>
+      <w:r>
+        <w:rPr>
+          <w:sz w:val="22"/>
+          <w:szCs w:val="22"/>
+          <w:u w:val="single"/>
+          <w:lang w:val="en-US"/>
+        </w:rPr>
+        <w:t xml:space="preserve"> </w:t>
+      </w:r>
+      <w:r>
+        <w:rPr>
+          <w:lang w:val="en-US"/>
+        </w:rPr>
+        <w:t>(</w:t>
+      </w:r>
+      <w:r>
+        <w:rPr>
+          <w:color w:val="ED7D31" w:themeColor="accent2"/>
+          <w:lang w:val="en-US"/>
+        </w:rPr>
+        <w:t>ref</w:t>
+      </w:r>
+      <w:r>
+        <w:rPr>
+          <w:color w:val="ED7D31" w:themeColor="accent2"/>
+          <w:lang w:val="en-US"/>
+        </w:rPr>
+        <w:t>Ranking</w:t>
+      </w:r>
+      <w:r>
+        <w:rPr>
+          <w:lang w:val="en-US"/>
+        </w:rPr>
+        <w:t>)</w:t>
       </w:r>
       <w:r>
         <w:rPr>
@@ -1721,6 +2090,34 @@
         <w:rPr>
           <w:sz w:val="22"/>
           <w:szCs w:val="22"/>
+          <w:u w:val="single"/>
+          <w:lang w:val="en-US"/>
+        </w:rPr>
+        <w:t xml:space="preserve"> </w:t>
+      </w:r>
+      <w:r>
+        <w:rPr>
+          <w:lang w:val="en-US"/>
+        </w:rPr>
+        <w:t>(</w:t>
+      </w:r>
+      <w:r>
+        <w:rPr>
+          <w:color w:val="ED7D31" w:themeColor="accent2"/>
+          <w:lang w:val="en-US"/>
+        </w:rPr>
+        <w:t>grade</w:t>
+      </w:r>
+      <w:r>
+        <w:rPr>
+          <w:lang w:val="en-US"/>
+        </w:rPr>
+        <w:t>)</w:t>
+      </w:r>
+      <w:r>
+        <w:rPr>
+          <w:sz w:val="22"/>
+          <w:szCs w:val="22"/>
           <w:lang w:val="en-US"/>
         </w:rPr>
         <w:t>. C</w:t>
@@ -1731,24 +2128,39 @@
           <w:szCs w:val="22"/>
           <w:lang w:val="en-US"/>
         </w:rPr>
-        <w:t>ontinuous variable in [0,1], where higher values signify higher quality. This is the panel’s evaluation of a proposal – which is why it is called “</w:t>
-      </w:r>
-      <w:r>
-        <w:rPr>
-          <w:color w:val="7030A0"/>
-          <w:sz w:val="22"/>
-          <w:szCs w:val="22"/>
-          <w:lang w:val="en-US"/>
-        </w:rPr>
-        <w:t>panel judgment</w:t>
-      </w:r>
-      <w:r>
-        <w:rPr>
-          <w:sz w:val="22"/>
-          <w:szCs w:val="22"/>
-          <w:lang w:val="en-US"/>
-        </w:rPr>
-        <w:t>” in the accompanying paper.</w:t>
+        <w:t xml:space="preserve">ontinuous variable in [0,1], where higher values signify higher quality. This is the panel’s </w:t>
+      </w:r>
+      <w:r>
+        <w:rPr>
+          <w:sz w:val="22"/>
+          <w:szCs w:val="22"/>
+          <w:lang w:val="en-US"/>
+        </w:rPr>
+        <w:t xml:space="preserve">collective </w:t>
+      </w:r>
+      <w:r>
+        <w:rPr>
+          <w:sz w:val="22"/>
+          <w:szCs w:val="22"/>
+          <w:lang w:val="en-US"/>
+        </w:rPr>
+        <w:t xml:space="preserve">evaluation of </w:t>
+      </w:r>
+      <w:r>
+        <w:rPr>
+          <w:sz w:val="22"/>
+          <w:szCs w:val="22"/>
+          <w:lang w:val="en-US"/>
+        </w:rPr>
+        <w:t>the proposal</w:t>
+      </w:r>
+      <w:r>
+        <w:rPr>
+          <w:sz w:val="22"/>
+          <w:szCs w:val="22"/>
+          <w:lang w:val="en-US"/>
+        </w:rPr>
+        <w:t>.</w:t>
       </w:r>
     </w:p>
     <w:p>
@@ -1840,7 +2252,6 @@
         </w:rPr>
         <w:t xml:space="preserve"> (</w:t>
       </w:r>
-      <w:proofErr w:type="spellStart"/>
       <w:r>
         <w:rPr>
           <w:color w:val="ED7D31" w:themeColor="accent2"/>
@@ -1850,7 +2261,6 @@
         </w:rPr>
         <w:t>tqDeserved</w:t>
       </w:r>
-      <w:proofErr w:type="spellEnd"/>
       <w:r>
         <w:rPr>
           <w:sz w:val="22"/>
@@ -1873,25 +2283,7 @@
           <w:szCs w:val="22"/>
           <w:lang w:val="en-US"/>
         </w:rPr>
-        <w:t xml:space="preserve"> Set to TRUE for proposals that are among the best k by true quality; FALSE otherwise. In case there are ties for the k-</w:t>
-      </w:r>
-      <w:proofErr w:type="spellStart"/>
-      <w:r>
-        <w:rPr>
-          <w:sz w:val="22"/>
-          <w:szCs w:val="22"/>
-          <w:lang w:val="en-US"/>
-        </w:rPr>
-        <w:t>th</w:t>
-      </w:r>
-      <w:proofErr w:type="spellEnd"/>
-      <w:r>
-        <w:rPr>
-          <w:sz w:val="22"/>
-          <w:szCs w:val="22"/>
-          <w:lang w:val="en-US"/>
-        </w:rPr>
-        <w:t xml:space="preserve"> best proposals, all proposals in the tie are set TRUE. Thus, there may be more than k proposals with deserving acceptance == TRUE.</w:t>
+        <w:t xml:space="preserve"> Set to TRUE for proposals that are among the best k by true quality; FALSE otherwise. In case there are ties for the k-th best proposals, all proposals in the tie are set TRUE. Thus, there may be more than k proposals with deserving acceptance == TRUE.</w:t>
       </w:r>
     </w:p>
     <w:p>
@@ -1973,25 +2365,7 @@
           <w:szCs w:val="22"/>
           <w:lang w:val="en-US"/>
         </w:rPr>
-        <w:t xml:space="preserve"> Set to TRUE for proposals that are among the k-best by estimated quality; FALSE otherwise. Ties for the k-</w:t>
-      </w:r>
-      <w:proofErr w:type="spellStart"/>
-      <w:r>
-        <w:rPr>
-          <w:sz w:val="22"/>
-          <w:szCs w:val="22"/>
-          <w:lang w:val="en-US"/>
-        </w:rPr>
-        <w:t>th</w:t>
-      </w:r>
-      <w:proofErr w:type="spellEnd"/>
-      <w:r>
-        <w:rPr>
-          <w:sz w:val="22"/>
-          <w:szCs w:val="22"/>
-          <w:lang w:val="en-US"/>
-        </w:rPr>
-        <w:t xml:space="preserve"> best position are treated in the same way as above - see “deserving acceptance”.</w:t>
+        <w:t xml:space="preserve"> Set to TRUE for proposals that are among the k-best by estimated quality; FALSE otherwise. Ties for the k-th best position are treated in the same way as above - see “deserving acceptance”.</w:t>
       </w:r>
     </w:p>
     <w:p>
@@ -2050,25 +2424,7 @@
           <w:u w:val="single"/>
           <w:lang w:val="en-US"/>
         </w:rPr>
-        <w:t>Ranking performance</w:t>
-      </w:r>
-      <w:r>
-        <w:rPr>
-          <w:sz w:val="22"/>
-          <w:szCs w:val="22"/>
-          <w:u w:val="single"/>
-          <w:lang w:val="en-US"/>
-        </w:rPr>
-        <w:t xml:space="preserve">: </w:t>
-      </w:r>
-      <w:r>
-        <w:rPr>
-          <w:sz w:val="22"/>
-          <w:szCs w:val="22"/>
-          <w:u w:val="single"/>
-          <w:lang w:val="en-US"/>
-        </w:rPr>
-        <w:t>Spearman's ρ</w:t>
+        <w:t>Choice performance</w:t>
       </w:r>
       <w:r>
         <w:rPr>
@@ -2093,41 +2449,96 @@
           <w:szCs w:val="22"/>
           <w:lang w:val="en-US"/>
         </w:rPr>
-        <w:t>spearman</w:t>
-      </w:r>
-      <w:r>
-        <w:rPr>
-          <w:sz w:val="22"/>
-          <w:szCs w:val="22"/>
-          <w:lang w:val="en-US"/>
-        </w:rPr>
-        <w:t>)</w:t>
-      </w:r>
-      <w:r>
-        <w:rPr>
-          <w:sz w:val="22"/>
-          <w:szCs w:val="22"/>
-          <w:lang w:val="en-US"/>
-        </w:rPr>
-        <w:t>. This is one of the two main metrics of panel performance in the accompanying paper: it is the ranking correlation between proposals’ “true ranking” and “estimated ranking” (see next section: “Proposals”). The higher the correlation, the stronger the performance. For panels that do not make distinctions between proposals (</w:t>
-      </w:r>
-      <w:proofErr w:type="gramStart"/>
-      <w:r>
-        <w:rPr>
-          <w:sz w:val="22"/>
-          <w:szCs w:val="22"/>
-          <w:lang w:val="en-US"/>
-        </w:rPr>
-        <w:t>i.e.</w:t>
-      </w:r>
-      <w:proofErr w:type="gramEnd"/>
-      <w:r>
-        <w:rPr>
-          <w:sz w:val="22"/>
-          <w:szCs w:val="22"/>
-          <w:lang w:val="en-US"/>
-        </w:rPr>
-        <w:t xml:space="preserve"> who give all proposals the same grade and ranking position), a correlation coefficient cannot be calculated – for these panels, ranking performance is set to zero, as to indicate that the panel failed to rank proposals by their true quality.</w:t>
+        <w:t>CohensKappa</w:t>
+      </w:r>
+      <w:r>
+        <w:rPr>
+          <w:sz w:val="22"/>
+          <w:szCs w:val="22"/>
+          <w:lang w:val="en-US"/>
+        </w:rPr>
+        <w:t xml:space="preserve">; </w:t>
+      </w:r>
+      <w:r>
+        <w:rPr>
+          <w:color w:val="7030A0"/>
+          <w:sz w:val="22"/>
+          <w:szCs w:val="22"/>
+          <w:lang w:val="en-US"/>
+        </w:rPr>
+        <w:t>correctness</w:t>
+      </w:r>
+      <w:r>
+        <w:rPr>
+          <w:sz w:val="22"/>
+          <w:szCs w:val="22"/>
+          <w:lang w:val="en-US"/>
+        </w:rPr>
+        <w:t>). T</w:t>
+      </w:r>
+      <w:r>
+        <w:rPr>
+          <w:sz w:val="22"/>
+          <w:szCs w:val="22"/>
+          <w:lang w:val="en-US"/>
+        </w:rPr>
+        <w:t xml:space="preserve">his is one </w:t>
+      </w:r>
+      <w:r>
+        <w:rPr>
+          <w:sz w:val="22"/>
+          <w:szCs w:val="22"/>
+          <w:lang w:val="en-US"/>
+        </w:rPr>
+        <w:t>the</w:t>
+      </w:r>
+      <w:r>
+        <w:rPr>
+          <w:sz w:val="22"/>
+          <w:szCs w:val="22"/>
+          <w:lang w:val="en-US"/>
+        </w:rPr>
+        <w:t xml:space="preserve"> main me</w:t>
+      </w:r>
+      <w:r>
+        <w:rPr>
+          <w:sz w:val="22"/>
+          <w:szCs w:val="22"/>
+          <w:lang w:val="en-US"/>
+        </w:rPr>
+        <w:t>asurement</w:t>
+      </w:r>
+      <w:r>
+        <w:rPr>
+          <w:sz w:val="22"/>
+          <w:szCs w:val="22"/>
+          <w:lang w:val="en-US"/>
+        </w:rPr>
+        <w:t xml:space="preserve"> of panel performance in the accompanying paper. Choice performanc</w:t>
+      </w:r>
+      <w:r>
+        <w:rPr>
+          <w:sz w:val="22"/>
+          <w:szCs w:val="22"/>
+          <w:lang w:val="en-US"/>
+        </w:rPr>
+        <w:t xml:space="preserve">e, operationalized by Cohen’s Kappa, is the correlation between </w:t>
+      </w:r>
+      <w:r>
+        <w:rPr>
+          <w:sz w:val="22"/>
+          <w:szCs w:val="22"/>
+          <w:lang w:val="en-US"/>
+        </w:rPr>
+        <w:t>the choice by the panel (based on the panel ranking) and the choice by a reference panel (based on the reference ranking</w:t>
+      </w:r>
+      <w:r>
+        <w:rPr>
+          <w:sz w:val="22"/>
+          <w:szCs w:val="22"/>
+          <w:lang w:val="en-US"/>
+        </w:rPr>
+        <w:t>).</w:t>
       </w:r>
     </w:p>
     <w:p>
@@ -2160,7 +2571,7 @@
           <w:u w:val="single"/>
           <w:lang w:val="en-US"/>
         </w:rPr>
-        <w:t>:</w:t>
+        <w:t xml:space="preserve">: </w:t>
       </w:r>
       <w:r>
         <w:rPr>
@@ -2169,7 +2580,7 @@
           <w:u w:val="single"/>
           <w:lang w:val="en-US"/>
         </w:rPr>
-        <w:t xml:space="preserve"> Kendall τ-b</w:t>
+        <w:t>Spearman's ρ</w:t>
       </w:r>
       <w:r>
         <w:rPr>
@@ -2187,7 +2598,6 @@
         </w:rPr>
         <w:t>(</w:t>
       </w:r>
-      <w:proofErr w:type="spellStart"/>
       <w:r>
         <w:rPr>
           <w:color w:val="ED7D31" w:themeColor="accent2"/>
@@ -2195,9 +2605,8 @@
           <w:szCs w:val="22"/>
           <w:lang w:val="en-US"/>
         </w:rPr>
-        <w:t>ktc</w:t>
-      </w:r>
-      <w:proofErr w:type="spellEnd"/>
+        <w:t>spearman</w:t>
+      </w:r>
       <w:r>
         <w:rPr>
           <w:sz w:val="22"/>
@@ -2212,7 +2621,7 @@
           <w:szCs w:val="22"/>
           <w:lang w:val="en-US"/>
         </w:rPr>
-        <w:t xml:space="preserve">. </w:t>
+        <w:t>. This is one of the two main metrics of panel performance in the accompanying paper: it is the ranking correlation between proposals’ “true ranking” and “estimated ranking” (see next section: “Proposals”). The higher the correlation, the stronger the performance. For panels that do not make distinctions between proposals (</w:t>
       </w:r>
       <w:proofErr w:type="gramStart"/>
       <w:r>
@@ -2221,7 +2630,7 @@
           <w:szCs w:val="22"/>
           <w:lang w:val="en-US"/>
         </w:rPr>
-        <w:t>Similarly</w:t>
+        <w:t>i.e.</w:t>
       </w:r>
       <w:proofErr w:type="gramEnd"/>
       <w:r>
@@ -2230,7 +2639,7 @@
           <w:szCs w:val="22"/>
           <w:lang w:val="en-US"/>
         </w:rPr>
-        <w:t xml:space="preserve"> to Spearman's ρ, Kendall τ-b is a correlation coefficient that we calculate between proposals’ “true ranking” and “estimated ranking”. Just like for Spearman's ρ, when there is no variability in the estimated ranking, ranking performance is set to zero.</w:t>
+        <w:t xml:space="preserve"> who give all proposals the same grade and ranking position), a correlation coefficient cannot be calculated – for these panels, ranking performance is set to zero, as to indicate that the panel failed to rank proposals by their true quality.</w:t>
       </w:r>
     </w:p>
     <w:p>
@@ -2254,7 +2663,25 @@
           <w:u w:val="single"/>
           <w:lang w:val="en-US"/>
         </w:rPr>
-        <w:t>Choice performance</w:t>
+        <w:t>Ranking performance</w:t>
+      </w:r>
+      <w:r>
+        <w:rPr>
+          <w:sz w:val="22"/>
+          <w:szCs w:val="22"/>
+          <w:u w:val="single"/>
+          <w:lang w:val="en-US"/>
+        </w:rPr>
+        <w:t>:</w:t>
+      </w:r>
+      <w:r>
+        <w:rPr>
+          <w:sz w:val="22"/>
+          <w:szCs w:val="22"/>
+          <w:u w:val="single"/>
+          <w:lang w:val="en-US"/>
+        </w:rPr>
+        <w:t xml:space="preserve"> Kendall τ-b</w:t>
       </w:r>
       <w:r>
         <w:rPr>
@@ -2272,7 +2699,6 @@
         </w:rPr>
         <w:t>(</w:t>
       </w:r>
-      <w:proofErr w:type="spellStart"/>
       <w:r>
         <w:rPr>
           <w:color w:val="ED7D31" w:themeColor="accent2"/>
@@ -2280,24 +2706,23 @@
           <w:szCs w:val="22"/>
           <w:lang w:val="en-US"/>
         </w:rPr>
-        <w:t>rankingEfficacy</w:t>
-      </w:r>
-      <w:proofErr w:type="spellEnd"/>
-      <w:r>
-        <w:rPr>
-          <w:sz w:val="22"/>
-          <w:szCs w:val="22"/>
-          <w:lang w:val="en-US"/>
-        </w:rPr>
-        <w:t>). T</w:t>
-      </w:r>
-      <w:r>
-        <w:rPr>
-          <w:sz w:val="22"/>
-          <w:szCs w:val="22"/>
-          <w:lang w:val="en-US"/>
-        </w:rPr>
-        <w:t>his is one of the two main metrics of panel performance in the accompanying paper. Choice performance is the average proportion of proposals deserving of funding (</w:t>
+        <w:t>ktc</w:t>
+      </w:r>
+      <w:r>
+        <w:rPr>
+          <w:sz w:val="22"/>
+          <w:szCs w:val="22"/>
+          <w:lang w:val="en-US"/>
+        </w:rPr>
+        <w:t>)</w:t>
+      </w:r>
+      <w:r>
+        <w:rPr>
+          <w:sz w:val="22"/>
+          <w:szCs w:val="22"/>
+          <w:lang w:val="en-US"/>
+        </w:rPr>
+        <w:t xml:space="preserve">. </w:t>
       </w:r>
       <w:proofErr w:type="gramStart"/>
       <w:r>
@@ -2306,7 +2731,7 @@
           <w:szCs w:val="22"/>
           <w:lang w:val="en-US"/>
         </w:rPr>
-        <w:t>i.e.</w:t>
+        <w:t>Similarly</w:t>
       </w:r>
       <w:proofErr w:type="gramEnd"/>
       <w:r>
@@ -2315,25 +2740,7 @@
           <w:szCs w:val="22"/>
           <w:lang w:val="en-US"/>
         </w:rPr>
-        <w:t xml:space="preserve"> proposals for which “deserve funding” == TRUE) that are correctly recognized as such by the panel (“found to be deserving funding” == TRUE). This is an </w:t>
-      </w:r>
-      <w:r>
-        <w:rPr>
-          <w:i/>
-          <w:iCs/>
-          <w:sz w:val="22"/>
-          <w:szCs w:val="22"/>
-          <w:lang w:val="en-US"/>
-        </w:rPr>
-        <w:t xml:space="preserve">average </w:t>
-      </w:r>
-      <w:r>
-        <w:rPr>
-          <w:sz w:val="22"/>
-          <w:szCs w:val="22"/>
-          <w:lang w:val="en-US"/>
-        </w:rPr>
-        <w:t>proportion, because the panel’s “estimated ranking” is a weak ordering: thus, choice performance is averaged across all possible resolution of ties in the estimated ranking.</w:t>
+        <w:t xml:space="preserve"> to Spearman's ρ, Kendall τ-b is a correlation coefficient that we calculate between proposals’ “true ranking” and “estimated ranking”. Just like for Spearman's ρ, when there is no variability in the estimated ranking, ranking performance is set to zero.</w:t>
       </w:r>
     </w:p>
     <w:p>
@@ -2375,7 +2782,6 @@
         </w:rPr>
         <w:t>(</w:t>
       </w:r>
-      <w:proofErr w:type="spellStart"/>
       <w:r>
         <w:rPr>
           <w:color w:val="ED7D31" w:themeColor="accent2"/>
@@ -2385,7 +2791,6 @@
         </w:rPr>
         <w:t>ktd</w:t>
       </w:r>
-      <w:proofErr w:type="spellEnd"/>
       <w:r>
         <w:rPr>
           <w:sz w:val="22"/>
@@ -2460,7 +2865,6 @@
         </w:rPr>
         <w:t xml:space="preserve"> (</w:t>
       </w:r>
-      <w:proofErr w:type="spellStart"/>
       <w:r>
         <w:rPr>
           <w:color w:val="ED7D31" w:themeColor="accent2"/>
@@ -2470,7 +2874,6 @@
         </w:rPr>
         <w:t>evaluationBias</w:t>
       </w:r>
-      <w:proofErr w:type="spellEnd"/>
       <w:r>
         <w:rPr>
           <w:sz w:val="22"/>
@@ -2548,7 +2951,6 @@
         </w:rPr>
         <w:t>script “</w:t>
       </w:r>
-      <w:proofErr w:type="spellStart"/>
       <w:proofErr w:type="gramStart"/>
       <w:r>
         <w:rPr>
@@ -2559,7 +2961,6 @@
         </w:rPr>
         <w:t>simulation.r</w:t>
       </w:r>
-      <w:proofErr w:type="spellEnd"/>
       <w:proofErr w:type="gramEnd"/>
       <w:r>
         <w:rPr>
@@ -2895,7 +3296,23 @@
                 <w:rFonts w:ascii="Courier New" w:hAnsi="Courier New" w:cs="Courier New"/>
                 <w:lang w:val="en-US"/>
               </w:rPr>
-              <w:t xml:space="preserve">   For each </w:t>
+              <w:t>)</w:t>
+            </w:r>
+          </w:p>
+          <w:p>
+            <w:pPr>
+              <w:pStyle w:val="NoSpacing"/>
+              <w:rPr>
+                <w:rFonts w:ascii="Courier New" w:hAnsi="Courier New" w:cs="Courier New"/>
+                <w:lang w:val="en-US"/>
+              </w:rPr>
+            </w:pPr>
+            <w:r>
+              <w:rPr>
+                <w:rFonts w:ascii="Courier New" w:hAnsi="Courier New" w:cs="Courier New"/>
+                <w:lang w:val="en-US"/>
+              </w:rPr>
+              <w:t xml:space="preserve">For each </w:t>
             </w:r>
             <w:r>
               <w:rPr>
@@ -2912,6 +3329,29 @@
                 <w:lang w:val="en-US"/>
               </w:rPr>
               <w:t xml:space="preserve"> (</w:t>
+            </w:r>
+          </w:p>
+          <w:p>
+            <w:pPr>
+              <w:pStyle w:val="NoSpacing"/>
+              <w:rPr>
+                <w:rFonts w:ascii="Courier New" w:hAnsi="Courier New" w:cs="Courier New"/>
+                <w:lang w:val="en-US"/>
+              </w:rPr>
+            </w:pPr>
+            <w:r>
+              <w:rPr>
+                <w:rFonts w:ascii="Courier New" w:hAnsi="Courier New" w:cs="Courier New"/>
+                <w:lang w:val="en-US"/>
+              </w:rPr>
+              <w:t xml:space="preserve">   For each </w:t>
+            </w:r>
+            <w:r>
+              <w:rPr>
+                <w:rFonts w:ascii="Courier New" w:hAnsi="Courier New" w:cs="Courier New"/>
+                <w:lang w:val="en-US"/>
+              </w:rPr>
+              <w:t>funding rate (</w:t>
             </w:r>
           </w:p>
           <w:p>
@@ -2958,6 +3398,54 @@
                 <w:lang w:val="en-US"/>
               </w:rPr>
               <w:t xml:space="preserve"> </w:t>
+            </w:r>
+            <w:r>
+              <w:rPr>
+                <w:rFonts w:ascii="Courier New" w:hAnsi="Courier New" w:cs="Courier New"/>
+                <w:i/>
+                <w:iCs/>
+                <w:lang w:val="en-US"/>
+              </w:rPr>
+              <w:t>p</w:t>
+            </w:r>
+          </w:p>
+          <w:p>
+            <w:pPr>
+              <w:pStyle w:val="NoSpacing"/>
+              <w:rPr>
+                <w:rFonts w:ascii="Courier New" w:hAnsi="Courier New" w:cs="Courier New"/>
+                <w:i/>
+                <w:iCs/>
+                <w:lang w:val="en-US"/>
+              </w:rPr>
+            </w:pPr>
+            <w:r>
+              <w:rPr>
+                <w:rFonts w:ascii="Courier New" w:hAnsi="Courier New" w:cs="Courier New"/>
+                <w:lang w:val="en-US"/>
+              </w:rPr>
+              <w:t xml:space="preserve">      </w:t>
+            </w:r>
+            <w:r>
+              <w:rPr>
+                <w:rFonts w:ascii="Courier New" w:hAnsi="Courier New" w:cs="Courier New"/>
+                <w:lang w:val="en-US"/>
+              </w:rPr>
+              <w:t xml:space="preserve">Calculate </w:t>
+            </w:r>
+            <w:r>
+              <w:rPr>
+                <w:rFonts w:ascii="Courier New" w:hAnsi="Courier New" w:cs="Courier New"/>
+                <w:lang w:val="en-US"/>
+              </w:rPr>
+              <w:t>reference</w:t>
+            </w:r>
+            <w:r>
+              <w:rPr>
+                <w:rFonts w:ascii="Courier New" w:hAnsi="Courier New" w:cs="Courier New"/>
+                <w:lang w:val="en-US"/>
+              </w:rPr>
+              <w:t xml:space="preserve"> ranking of </w:t>
             </w:r>
             <w:r>
               <w:rPr>
@@ -3619,14 +4107,12 @@
         </w:rPr>
         <w:t>grading language</w:t>
       </w:r>
-    </w:p>
-    <w:p>
-      <w:pPr>
-        <w:ind w:left="720" w:firstLine="720"/>
-        <w:rPr>
-          <w:lang w:val="en-US"/>
-        </w:rPr>
-      </w:pPr>
+      <w:r>
+        <w:rPr>
+          <w:lang w:val="en-US"/>
+        </w:rPr>
+        <w:t xml:space="preserve"> </w:t>
+      </w:r>
       <w:r>
         <w:rPr>
           <w:lang w:val="en-US"/>
@@ -3637,8 +4123,22 @@
         <w:rPr>
           <w:lang w:val="en-US"/>
         </w:rPr>
-        <w:t xml:space="preserve">“grade language” and “grade language heterogeneity”), </w:t>
-      </w:r>
+        <w:t>“grade language” and “grade language heterogeneity”</w:t>
+      </w:r>
+      <w:proofErr w:type="gramStart"/>
+      <w:r>
+        <w:rPr>
+          <w:lang w:val="en-US"/>
+        </w:rPr>
+        <w:t>)</w:t>
+      </w:r>
+      <w:r>
+        <w:rPr>
+          <w:lang w:val="en-US"/>
+        </w:rPr>
+        <w:t>;</w:t>
+      </w:r>
+      <w:proofErr w:type="gramEnd"/>
     </w:p>
     <w:p>
       <w:pPr>
@@ -3651,12 +4151,6 @@
         <w:rPr>
           <w:lang w:val="en-US"/>
         </w:rPr>
-        <w:t xml:space="preserve">and </w:t>
-      </w:r>
-      <w:r>
-        <w:rPr>
-          <w:lang w:val="en-US"/>
-        </w:rPr>
         <w:t xml:space="preserve">(5) </w:t>
       </w:r>
       <w:r>
@@ -3690,19 +4184,7 @@
         <w:rPr>
           <w:lang w:val="en-US"/>
         </w:rPr>
-        <w:t>peer review (1, 2)</w:t>
-      </w:r>
-      <w:r>
-        <w:rPr>
-          <w:lang w:val="en-US"/>
-        </w:rPr>
-        <w:t xml:space="preserve"> (REF)</w:t>
-      </w:r>
-      <w:r>
-        <w:rPr>
-          <w:lang w:val="en-US"/>
-        </w:rPr>
-        <w:t xml:space="preserve">; some </w:t>
+        <w:t xml:space="preserve">peer review (1, 2); some </w:t>
       </w:r>
       <w:r>
         <w:rPr>
@@ -3806,190 +4288,6 @@
         <w:rPr>
           <w:lang w:val="en-US"/>
         </w:rPr>
-        <w:t>To build this mode</w:t>
-      </w:r>
-      <w:r>
-        <w:rPr>
-          <w:lang w:val="en-US"/>
-        </w:rPr>
-        <w:t>l</w:t>
-      </w:r>
-      <w:r>
-        <w:rPr>
-          <w:lang w:val="en-US"/>
-        </w:rPr>
-        <w:t xml:space="preserve">, we relied on a </w:t>
-      </w:r>
-      <w:r>
-        <w:rPr>
-          <w:lang w:val="en-US"/>
-        </w:rPr>
-        <w:t xml:space="preserve">standard set of assumption typical to simulation models of peer review, including the </w:t>
-      </w:r>
-      <w:r>
-        <w:rPr>
-          <w:lang w:val="en-US"/>
-        </w:rPr>
-        <w:t>assumption that</w:t>
-      </w:r>
-      <w:r>
-        <w:rPr>
-          <w:lang w:val="en-US"/>
-        </w:rPr>
-        <w:t>:</w:t>
-      </w:r>
-    </w:p>
-    <w:p>
-      <w:pPr>
-        <w:pStyle w:val="ListParagraph"/>
-        <w:numPr>
-          <w:ilvl w:val="0"/>
-          <w:numId w:val="24"/>
-        </w:numPr>
-        <w:rPr>
-          <w:lang w:val="en-US"/>
-        </w:rPr>
-      </w:pPr>
-      <w:r>
-        <w:rPr>
-          <w:lang w:val="en-US"/>
-        </w:rPr>
-        <w:t>reviewers act independently form one another (</w:t>
-      </w:r>
-      <w:proofErr w:type="gramStart"/>
-      <w:r>
-        <w:rPr>
-          <w:lang w:val="en-US"/>
-        </w:rPr>
-        <w:t>i.e.</w:t>
-      </w:r>
-      <w:proofErr w:type="gramEnd"/>
-      <w:r>
-        <w:rPr>
-          <w:lang w:val="en-US"/>
-        </w:rPr>
-        <w:t xml:space="preserve"> without social influence effects); </w:t>
-      </w:r>
-    </w:p>
-    <w:p>
-      <w:pPr>
-        <w:pStyle w:val="ListParagraph"/>
-        <w:numPr>
-          <w:ilvl w:val="0"/>
-          <w:numId w:val="24"/>
-        </w:numPr>
-        <w:rPr>
-          <w:lang w:val="en-US"/>
-        </w:rPr>
-      </w:pPr>
-      <w:r>
-        <w:rPr>
-          <w:lang w:val="en-US"/>
-        </w:rPr>
-        <w:t xml:space="preserve">proposals have a true </w:t>
-      </w:r>
-      <w:proofErr w:type="gramStart"/>
-      <w:r>
-        <w:rPr>
-          <w:lang w:val="en-US"/>
-        </w:rPr>
-        <w:t>quality;</w:t>
-      </w:r>
-      <w:proofErr w:type="gramEnd"/>
-      <w:r>
-        <w:rPr>
-          <w:lang w:val="en-US"/>
-        </w:rPr>
-        <w:t xml:space="preserve"> </w:t>
-      </w:r>
-    </w:p>
-    <w:p>
-      <w:pPr>
-        <w:pStyle w:val="ListParagraph"/>
-        <w:numPr>
-          <w:ilvl w:val="0"/>
-          <w:numId w:val="24"/>
-        </w:numPr>
-        <w:rPr>
-          <w:lang w:val="en-US"/>
-        </w:rPr>
-      </w:pPr>
-      <w:r>
-        <w:rPr>
-          <w:lang w:val="en-US"/>
-        </w:rPr>
-        <w:t xml:space="preserve">and the performance of a peer review panel can be measured (in the model) as </w:t>
-      </w:r>
-      <w:r>
-        <w:rPr>
-          <w:lang w:val="en-US"/>
-        </w:rPr>
-        <w:t xml:space="preserve">some form of </w:t>
-      </w:r>
-      <w:r>
-        <w:rPr>
-          <w:i/>
-          <w:iCs/>
-          <w:lang w:val="en-US"/>
-        </w:rPr>
-        <w:t xml:space="preserve">similarity </w:t>
-      </w:r>
-      <w:r>
-        <w:rPr>
-          <w:lang w:val="en-US"/>
-        </w:rPr>
-        <w:t>between proposals’ true quality (</w:t>
-      </w:r>
-      <w:proofErr w:type="gramStart"/>
-      <w:r>
-        <w:rPr>
-          <w:lang w:val="en-US"/>
-        </w:rPr>
-        <w:t>e.g.</w:t>
-      </w:r>
-      <w:proofErr w:type="gramEnd"/>
-      <w:r>
-        <w:rPr>
-          <w:lang w:val="en-US"/>
-        </w:rPr>
-        <w:t xml:space="preserve"> </w:t>
-      </w:r>
-      <w:r>
-        <w:rPr>
-          <w:lang w:val="en-US"/>
-        </w:rPr>
-        <w:t xml:space="preserve">its resulting ranking) </w:t>
-      </w:r>
-      <w:r>
-        <w:rPr>
-          <w:lang w:val="en-US"/>
-        </w:rPr>
-        <w:t xml:space="preserve">or </w:t>
-      </w:r>
-      <w:r>
-        <w:rPr>
-          <w:lang w:val="en-US"/>
-        </w:rPr>
-        <w:t>the panel’s decisions</w:t>
-      </w:r>
-      <w:r>
-        <w:rPr>
-          <w:lang w:val="en-US"/>
-        </w:rPr>
-        <w:t xml:space="preserve"> (REF).</w:t>
-      </w:r>
-    </w:p>
-    <w:p>
-      <w:pPr>
-        <w:rPr>
-          <w:lang w:val="en-US"/>
-        </w:rPr>
-      </w:pPr>
-      <w:r>
-        <w:rPr>
-          <w:lang w:val="en-US"/>
-        </w:rPr>
-        <w:lastRenderedPageBreak/>
         <w:t>Of particular interest in this study is the design aspect concerning the aggregation rules.</w:t>
       </w:r>
     </w:p>
@@ -4059,6 +4357,7 @@
           <w:u w:val="single"/>
           <w:lang w:val="en-US"/>
         </w:rPr>
+        <w:lastRenderedPageBreak/>
         <w:t>Hypermean</w:t>
       </w:r>
       <w:r>
@@ -4201,13 +4500,73 @@
           <w:u w:val="single"/>
           <w:lang w:val="en-US"/>
         </w:rPr>
-        <w:t>Lowest score</w:t>
-      </w:r>
-      <w:r>
-        <w:rPr>
-          <w:lang w:val="en-US"/>
-        </w:rPr>
-        <w:t>. A proposal’s estimated quality is the grade given by the reviewer who gave the lowest grade.</w:t>
+        <w:t>Trimmed mean</w:t>
+      </w:r>
+      <w:r>
+        <w:rPr>
+          <w:lang w:val="en-US"/>
+        </w:rPr>
+        <w:t>.</w:t>
+      </w:r>
+      <w:r>
+        <w:rPr>
+          <w:lang w:val="en-US"/>
+        </w:rPr>
+        <w:t xml:space="preserve"> </w:t>
+      </w:r>
+      <w:r>
+        <w:rPr>
+          <w:lang w:val="en-US"/>
+        </w:rPr>
+        <w:t>For proposals that are graded by 3 reviewers or less, this is equal to the mean. For more than four reviewers, the trimmed mean is the mean of the grades</w:t>
+      </w:r>
+      <w:r>
+        <w:rPr>
+          <w:lang w:val="en-US"/>
+        </w:rPr>
+        <w:t xml:space="preserve"> of the reviewers, excluding the lowest and the highest grade.</w:t>
+      </w:r>
+      <w:r>
+        <w:rPr>
+          <w:lang w:val="en-US"/>
+        </w:rPr>
+        <w:t xml:space="preserve"> See Jose &amp; Winkler </w:t>
+      </w:r>
+      <w:r>
+        <w:rPr>
+          <w:lang w:val="en-US"/>
+        </w:rPr>
+        <w:fldChar w:fldCharType="begin"/>
+      </w:r>
+      <w:r>
+        <w:rPr>
+          <w:lang w:val="en-US"/>
+        </w:rPr>
+        <w:instrText xml:space="preserve"> ADDIN ZOTERO_ITEM CSL_CITATION {"citationID":"kcITt1tr","properties":{"formattedCitation":"(2008)","plainCitation":"(2008)","noteIndex":0},"citationItems":[{"id":688,"uris":["http://zotero.org/users/5264811/items/WI4I98Z4"],"uri":["http://zotero.org/users/5264811/items/WI4I98Z4"],"itemData":{"id":688,"type":"article-journal","container-title":"International Journal of Forecasting","DOI":"10.1016/j.ijforecast.2007.06.001","ISSN":"01692070","issue":"1","journalAbbreviation":"International Journal of Forecasting","language":"en","page":"163-169","source":"DOI.org (Crossref)","title":"Simple robust averages of forecasts: Some empirical results","title-short":"Simple robust averages of forecasts","volume":"24","author":[{"family":"Jose","given":"Victor Richmond R."},{"family":"Winkler","given":"Robert L."}],"issued":{"date-parts":[["2008",1]]}},"suppress-author":true}],"schema":"https://github.com/citation-style-language/schema/raw/master/csl-citation.json"} </w:instrText>
+      </w:r>
+      <w:r>
+        <w:rPr>
+          <w:lang w:val="en-US"/>
+        </w:rPr>
+        <w:fldChar w:fldCharType="separate"/>
+      </w:r>
+      <w:r>
+        <w:rPr>
+          <w:rFonts w:cs="Calibri Light"/>
+        </w:rPr>
+        <w:t>(2008)</w:t>
+      </w:r>
+      <w:r>
+        <w:rPr>
+          <w:lang w:val="en-US"/>
+        </w:rPr>
+        <w:fldChar w:fldCharType="end"/>
+      </w:r>
+      <w:r>
+        <w:rPr>
+          <w:lang w:val="en-US"/>
+        </w:rPr>
+        <w:t>.</w:t>
       </w:r>
     </w:p>
     <w:p>
@@ -4226,41 +4585,13 @@
           <w:u w:val="single"/>
           <w:lang w:val="en-US"/>
         </w:rPr>
-        <w:t>Majority judgment.</w:t>
-      </w:r>
-      <w:r>
-        <w:rPr>
-          <w:lang w:val="en-US"/>
-        </w:rPr>
-        <w:t xml:space="preserve"> A proposals’ estimated ranking is determined by the majority judgment rule, defined in </w:t>
-      </w:r>
-      <w:proofErr w:type="spellStart"/>
-      <w:r>
-        <w:rPr>
-          <w:lang w:val="en-US"/>
-        </w:rPr>
-        <w:t>Balinski</w:t>
-      </w:r>
-      <w:proofErr w:type="spellEnd"/>
-      <w:r>
-        <w:rPr>
-          <w:lang w:val="en-US"/>
-        </w:rPr>
-        <w:t xml:space="preserve"> &amp; </w:t>
-      </w:r>
-      <w:proofErr w:type="spellStart"/>
-      <w:r>
-        <w:rPr>
-          <w:lang w:val="en-US"/>
-        </w:rPr>
-        <w:t>Laraki</w:t>
-      </w:r>
-      <w:proofErr w:type="spellEnd"/>
-      <w:r>
-        <w:rPr>
-          <w:lang w:val="en-US"/>
-        </w:rPr>
-        <w:t xml:space="preserve"> (2007) (FIX REF).</w:t>
+        <w:t>Lowest score</w:t>
+      </w:r>
+      <w:r>
+        <w:rPr>
+          <w:lang w:val="en-US"/>
+        </w:rPr>
+        <w:t>. A proposal’s estimated quality is the grade given by the reviewer who gave the lowest grade.</w:t>
       </w:r>
     </w:p>
     <w:p>
@@ -4274,172 +4605,37 @@
           <w:lang w:val="en-US"/>
         </w:rPr>
       </w:pPr>
-      <w:proofErr w:type="spellStart"/>
       <w:r>
         <w:rPr>
           <w:u w:val="single"/>
           <w:lang w:val="en-US"/>
         </w:rPr>
-        <w:t>Borda</w:t>
-      </w:r>
-      <w:proofErr w:type="spellEnd"/>
+        <w:t>Highest</w:t>
+      </w:r>
       <w:r>
         <w:rPr>
           <w:u w:val="single"/>
           <w:lang w:val="en-US"/>
         </w:rPr>
-        <w:t xml:space="preserve"> count</w:t>
-      </w:r>
-      <w:r>
-        <w:rPr>
-          <w:lang w:val="en-US"/>
-        </w:rPr>
-        <w:t>.</w:t>
-      </w:r>
-      <w:r>
-        <w:rPr>
-          <w:lang w:val="en-US"/>
-        </w:rPr>
-        <w:t xml:space="preserve"> The </w:t>
-      </w:r>
-      <w:proofErr w:type="spellStart"/>
-      <w:r>
-        <w:rPr>
-          <w:lang w:val="en-US"/>
-        </w:rPr>
-        <w:t>Borda</w:t>
-      </w:r>
-      <w:proofErr w:type="spellEnd"/>
-      <w:r>
-        <w:rPr>
-          <w:lang w:val="en-US"/>
-        </w:rPr>
-        <w:t xml:space="preserve"> count (REF </w:t>
-      </w:r>
-      <w:proofErr w:type="spellStart"/>
-      <w:r>
-        <w:rPr>
-          <w:lang w:val="en-US"/>
-        </w:rPr>
-        <w:t>Pacuit</w:t>
-      </w:r>
-      <w:proofErr w:type="spellEnd"/>
-      <w:r>
-        <w:rPr>
-          <w:lang w:val="en-US"/>
-        </w:rPr>
-        <w:t xml:space="preserve"> on voting methods in the Stanford </w:t>
-      </w:r>
-      <w:proofErr w:type="spellStart"/>
-      <w:r>
-        <w:rPr>
-          <w:lang w:val="en-US"/>
-        </w:rPr>
-        <w:t>encyclop</w:t>
-      </w:r>
-      <w:r>
-        <w:rPr>
-          <w:lang w:val="en-US"/>
-        </w:rPr>
-        <w:t>a</w:t>
-      </w:r>
-      <w:r>
-        <w:rPr>
-          <w:lang w:val="en-US"/>
-        </w:rPr>
-        <w:t>edia</w:t>
-      </w:r>
-      <w:proofErr w:type="spellEnd"/>
-      <w:r>
-        <w:rPr>
-          <w:lang w:val="en-US"/>
-        </w:rPr>
-        <w:t xml:space="preserve">) determines proposals’ estimated ranking. The </w:t>
-      </w:r>
-      <w:proofErr w:type="spellStart"/>
-      <w:r>
-        <w:rPr>
-          <w:lang w:val="en-US"/>
-        </w:rPr>
-        <w:t>Borda</w:t>
-      </w:r>
-      <w:proofErr w:type="spellEnd"/>
-      <w:r>
-        <w:rPr>
-          <w:lang w:val="en-US"/>
-        </w:rPr>
-        <w:t xml:space="preserve"> count is here generalized to allow weak orderings. Specifically, when there are </w:t>
-      </w:r>
-      <w:r>
-        <w:rPr>
-          <w:lang w:val="en-US"/>
-        </w:rPr>
-        <w:t xml:space="preserve">ties in the estimated ranking, the </w:t>
-      </w:r>
-      <w:proofErr w:type="spellStart"/>
-      <w:r>
-        <w:rPr>
-          <w:lang w:val="en-US"/>
-        </w:rPr>
-        <w:t>Borda</w:t>
-      </w:r>
-      <w:proofErr w:type="spellEnd"/>
-      <w:r>
-        <w:rPr>
-          <w:lang w:val="en-US"/>
-        </w:rPr>
-        <w:t xml:space="preserve"> count is the result from averaging the </w:t>
-      </w:r>
-      <w:proofErr w:type="spellStart"/>
-      <w:r>
-        <w:rPr>
-          <w:lang w:val="en-US"/>
-        </w:rPr>
-        <w:t>Borda</w:t>
-      </w:r>
-      <w:proofErr w:type="spellEnd"/>
-      <w:r>
-        <w:rPr>
-          <w:lang w:val="en-US"/>
-        </w:rPr>
-        <w:t xml:space="preserve"> count </w:t>
-      </w:r>
-      <w:r>
-        <w:rPr>
-          <w:lang w:val="en-US"/>
-        </w:rPr>
-        <w:t>that can be calculated for all possible resolution of the ties</w:t>
-      </w:r>
-      <w:r>
-        <w:rPr>
-          <w:lang w:val="en-US"/>
-        </w:rPr>
-        <w:t>.</w:t>
-      </w:r>
-      <w:r>
-        <w:rPr>
-          <w:lang w:val="en-US"/>
-        </w:rPr>
-        <w:t xml:space="preserve"> Note this treatment of ties is different from how the proposal attributes “deserving funding” and “</w:t>
-      </w:r>
-      <w:r>
-        <w:rPr>
-          <w:szCs w:val="22"/>
-          <w:lang w:val="en-US"/>
-        </w:rPr>
-        <w:t>Found to be deserving funding</w:t>
-      </w:r>
-      <w:r>
-        <w:rPr>
-          <w:lang w:val="en-US"/>
-        </w:rPr>
-        <w:t>” are</w:t>
-      </w:r>
-      <w:r>
-        <w:rPr>
-          <w:lang w:val="en-US"/>
-        </w:rPr>
-        <w:t xml:space="preserve"> calculated.</w:t>
+        <w:t xml:space="preserve"> score</w:t>
+      </w:r>
+      <w:r>
+        <w:rPr>
+          <w:lang w:val="en-US"/>
+        </w:rPr>
+        <w:t xml:space="preserve">. A proposal’s estimated quality is the grade given by the reviewer who gave the </w:t>
+      </w:r>
+      <w:r>
+        <w:rPr>
+          <w:lang w:val="en-US"/>
+        </w:rPr>
+        <w:t>highest</w:t>
+      </w:r>
+      <w:r>
+        <w:rPr>
+          <w:lang w:val="en-US"/>
+        </w:rPr>
+        <w:t xml:space="preserve"> grade.</w:t>
       </w:r>
     </w:p>
     <w:p>
@@ -4458,6 +4654,189 @@
           <w:u w:val="single"/>
           <w:lang w:val="en-US"/>
         </w:rPr>
+        <w:t>Majority judgment.</w:t>
+      </w:r>
+      <w:r>
+        <w:rPr>
+          <w:lang w:val="en-US"/>
+        </w:rPr>
+        <w:t xml:space="preserve"> A proposals’ estimated ranking is determined by the majority judgment rule, defined in </w:t>
+      </w:r>
+      <w:r>
+        <w:rPr>
+          <w:lang w:val="en-US"/>
+        </w:rPr>
+        <w:t xml:space="preserve">Balinski &amp; Laraki </w:t>
+      </w:r>
+      <w:r>
+        <w:rPr>
+          <w:lang w:val="en-US"/>
+        </w:rPr>
+        <w:fldChar w:fldCharType="begin"/>
+      </w:r>
+      <w:r>
+        <w:rPr>
+          <w:lang w:val="en-US"/>
+        </w:rPr>
+        <w:instrText xml:space="preserve"> ADDIN ZOTERO_ITEM CSL_CITATION {"citationID":"lWwtYlnl","properties":{"formattedCitation":"(2010)","plainCitation":"(2010)","noteIndex":0},"citationItems":[{"id":577,"uris":["http://zotero.org/users/5264811/items/EVGK38I7"],"uri":["http://zotero.org/users/5264811/items/EVGK38I7"],"itemData":{"id":577,"type":"book","call-number":"HB846.8 .B354 2010","event-place":"Cambridge, Mass","ISBN":"978-0-262-01513-4","note":"OCLC: ocn645247239","number-of-pages":"414","publisher":"MIT Press","publisher-place":"Cambridge, Mass","source":"Library of Congress ISBN","title":"Majority judgment: measuring, ranking, and electing","title-short":"Majority judgment","author":[{"family":"Balinski","given":"M. L."},{"family":"Laraki","given":"Rida"}],"issued":{"date-parts":[["2010"]]}},"suppress-author":true}],"schema":"https://github.com/citation-style-language/schema/raw/master/csl-citation.json"} </w:instrText>
+      </w:r>
+      <w:r>
+        <w:rPr>
+          <w:lang w:val="en-US"/>
+        </w:rPr>
+        <w:fldChar w:fldCharType="separate"/>
+      </w:r>
+      <w:r>
+        <w:rPr>
+          <w:rFonts w:cs="Calibri Light"/>
+        </w:rPr>
+        <w:t>(2010)</w:t>
+      </w:r>
+      <w:r>
+        <w:rPr>
+          <w:lang w:val="en-US"/>
+        </w:rPr>
+        <w:fldChar w:fldCharType="end"/>
+      </w:r>
+      <w:r>
+        <w:rPr>
+          <w:lang w:val="en-US"/>
+        </w:rPr>
+        <w:t>.</w:t>
+      </w:r>
+    </w:p>
+    <w:p>
+      <w:pPr>
+        <w:pStyle w:val="ListParagraph"/>
+        <w:numPr>
+          <w:ilvl w:val="0"/>
+          <w:numId w:val="20"/>
+        </w:numPr>
+        <w:rPr>
+          <w:lang w:val="en-US"/>
+        </w:rPr>
+      </w:pPr>
+      <w:r>
+        <w:rPr>
+          <w:u w:val="single"/>
+          <w:lang w:val="en-US"/>
+        </w:rPr>
+        <w:t>Borda count</w:t>
+      </w:r>
+      <w:r>
+        <w:rPr>
+          <w:lang w:val="en-US"/>
+        </w:rPr>
+        <w:t>.</w:t>
+      </w:r>
+      <w:r>
+        <w:rPr>
+          <w:lang w:val="en-US"/>
+        </w:rPr>
+        <w:t xml:space="preserve"> The Borda count</w:t>
+      </w:r>
+      <w:r>
+        <w:rPr>
+          <w:lang w:val="en-US"/>
+        </w:rPr>
+        <w:t xml:space="preserve"> </w:t>
+      </w:r>
+      <w:r>
+        <w:rPr>
+          <w:lang w:val="en-US"/>
+        </w:rPr>
+        <w:fldChar w:fldCharType="begin"/>
+      </w:r>
+      <w:r>
+        <w:rPr>
+          <w:lang w:val="en-US"/>
+        </w:rPr>
+        <w:instrText xml:space="preserve"> ADDIN ZOTERO_ITEM CSL_CITATION {"citationID":"1U8jWF6s","properties":{"formattedCitation":"(Pacuit, 2019)","plainCitation":"(Pacuit, 2019)","noteIndex":0},"citationItems":[{"id":578,"uris":["http://zotero.org/users/5264811/items/BCQC6GU6"],"uri":["http://zotero.org/users/5264811/items/BCQC6GU6"],"itemData":{"id":578,"type":"entry-encyclopedia","container-title":"The {Stanford} Encyclopedia of Philosophy","edition":"Fall 2019","publisher":"Metaphysics Research Lab, Stanford University","title":"Voting Methods","URL":"https://plato.stanford.edu/archives/fall2019/entries/voting-methods/","author":[{"family":"Pacuit","given":"Eric"}],"issued":{"date-parts":[["2019"]]}}}],"schema":"https://github.com/citation-style-language/schema/raw/master/csl-citation.json"} </w:instrText>
+      </w:r>
+      <w:r>
+        <w:rPr>
+          <w:lang w:val="en-US"/>
+        </w:rPr>
+        <w:fldChar w:fldCharType="separate"/>
+      </w:r>
+      <w:r>
+        <w:rPr>
+          <w:rFonts w:cs="Calibri Light"/>
+        </w:rPr>
+        <w:t>(Pacuit, 2019)</w:t>
+      </w:r>
+      <w:r>
+        <w:rPr>
+          <w:lang w:val="en-US"/>
+        </w:rPr>
+        <w:fldChar w:fldCharType="end"/>
+      </w:r>
+      <w:r>
+        <w:rPr>
+          <w:lang w:val="en-US"/>
+        </w:rPr>
+        <w:t xml:space="preserve"> determines proposals’ estimated ranking. The Borda count is here generalized to allow weak orderings. Specifically, when there are </w:t>
+      </w:r>
+      <w:r>
+        <w:rPr>
+          <w:lang w:val="en-US"/>
+        </w:rPr>
+        <w:t xml:space="preserve">ties in the estimated ranking, the Borda count is the result from averaging the Borda count </w:t>
+      </w:r>
+      <w:r>
+        <w:rPr>
+          <w:lang w:val="en-US"/>
+        </w:rPr>
+        <w:t>that can be calculated for all possible resolution of the ties</w:t>
+      </w:r>
+      <w:r>
+        <w:rPr>
+          <w:lang w:val="en-US"/>
+        </w:rPr>
+        <w:t>.</w:t>
+      </w:r>
+      <w:r>
+        <w:rPr>
+          <w:lang w:val="en-US"/>
+        </w:rPr>
+        <w:t xml:space="preserve"> Note this treatment of ties is different from how the proposal attributes “deserving funding” and “</w:t>
+      </w:r>
+      <w:r>
+        <w:rPr>
+          <w:szCs w:val="22"/>
+          <w:lang w:val="en-US"/>
+        </w:rPr>
+        <w:t>Found to be deserving funding</w:t>
+      </w:r>
+      <w:r>
+        <w:rPr>
+          <w:lang w:val="en-US"/>
+        </w:rPr>
+        <w:t>” are</w:t>
+      </w:r>
+      <w:r>
+        <w:rPr>
+          <w:lang w:val="en-US"/>
+        </w:rPr>
+        <w:t xml:space="preserve"> calculated.</w:t>
+      </w:r>
+    </w:p>
+    <w:p>
+      <w:pPr>
+        <w:pStyle w:val="ListParagraph"/>
+        <w:numPr>
+          <w:ilvl w:val="0"/>
+          <w:numId w:val="20"/>
+        </w:numPr>
+        <w:rPr>
+          <w:lang w:val="en-US"/>
+        </w:rPr>
+      </w:pPr>
+      <w:r>
+        <w:rPr>
+          <w:u w:val="single"/>
+          <w:lang w:val="en-US"/>
+        </w:rPr>
         <w:t>Control condition.</w:t>
       </w:r>
       <w:r>
@@ -4490,7 +4869,37 @@
         <w:rPr>
           <w:lang w:val="en-US"/>
         </w:rPr>
-        <w:t>constraints to the review process, such as the distribution of true quality among the submitted proposals (determined by “α and β”), the number of submitted proposals (“</w:t>
+        <w:t xml:space="preserve">constraints to the review process, such as the distribution of </w:t>
+      </w:r>
+      <w:r>
+        <w:rPr>
+          <w:lang w:val="en-US"/>
+        </w:rPr>
+        <w:t>reference categor</w:t>
+      </w:r>
+      <w:r>
+        <w:rPr>
+          <w:lang w:val="en-US"/>
+        </w:rPr>
+        <w:t>ies</w:t>
+      </w:r>
+      <w:r>
+        <w:rPr>
+          <w:lang w:val="en-US"/>
+        </w:rPr>
+        <w:t xml:space="preserve"> </w:t>
+      </w:r>
+      <w:r>
+        <w:rPr>
+          <w:lang w:val="en-US"/>
+        </w:rPr>
+        <w:t>among the</w:t>
+      </w:r>
+      <w:r>
+        <w:rPr>
+          <w:lang w:val="en-US"/>
+        </w:rPr>
+        <w:t xml:space="preserve"> submitted proposals (determined by “α and β”), the number of submitted proposals (“</w:t>
       </w:r>
       <w:r>
         <w:rPr>
@@ -4798,16 +5207,14 @@
         <w:rPr>
           <w:lang w:val="en-US"/>
         </w:rPr>
-        <w:t xml:space="preserve">Reviewers have the objective of making an accurate estimation of the proposals’ true </w:t>
-      </w:r>
-      <w:proofErr w:type="gramStart"/>
-      <w:r>
-        <w:rPr>
-          <w:lang w:val="en-US"/>
-        </w:rPr>
-        <w:t>quality;</w:t>
-      </w:r>
-      <w:proofErr w:type="gramEnd"/>
+        <w:t xml:space="preserve">Reviewers have the objective of </w:t>
+      </w:r>
+      <w:r>
+        <w:rPr>
+          <w:lang w:val="en-US"/>
+        </w:rPr>
+        <w:t>choosing the same submissions that the reference panels would choose.</w:t>
+      </w:r>
     </w:p>
     <w:p>
       <w:pPr>
@@ -4911,27 +5318,37 @@
         <w:rPr>
           <w:lang w:val="en-US"/>
         </w:rPr>
-        <w:t xml:space="preserve">implemented for reviewers, who “sense” the true quality of a proposal as a more-or-less noisy signal. </w:t>
-      </w:r>
-      <w:r>
-        <w:rPr>
-          <w:lang w:val="en-US"/>
-        </w:rPr>
-        <w:t>Reviewers’ sensing of proposals’ true quality is described in section 7: “</w:t>
-      </w:r>
-      <w:proofErr w:type="spellStart"/>
-      <w:r>
-        <w:rPr>
-          <w:lang w:val="en-US"/>
-        </w:rPr>
-        <w:t>Submodels</w:t>
-      </w:r>
-      <w:proofErr w:type="spellEnd"/>
-      <w:r>
-        <w:rPr>
-          <w:lang w:val="en-US"/>
-        </w:rPr>
-        <w:t xml:space="preserve"> / rate”.</w:t>
+        <w:t xml:space="preserve">implemented for reviewers, who “sense” the </w:t>
+      </w:r>
+      <w:r>
+        <w:rPr>
+          <w:lang w:val="en-US"/>
+        </w:rPr>
+        <w:t xml:space="preserve">reference categories that </w:t>
+      </w:r>
+      <w:r>
+        <w:rPr>
+          <w:lang w:val="en-US"/>
+        </w:rPr>
+        <w:t>a panel would assign to the proposals</w:t>
+      </w:r>
+      <w:r>
+        <w:rPr>
+          <w:lang w:val="en-US"/>
+        </w:rPr>
+        <w:t xml:space="preserve">. </w:t>
+      </w:r>
+      <w:r>
+        <w:rPr>
+          <w:lang w:val="en-US"/>
+        </w:rPr>
+        <w:t>This is</w:t>
+      </w:r>
+      <w:r>
+        <w:rPr>
+          <w:lang w:val="en-US"/>
+        </w:rPr>
+        <w:t xml:space="preserve"> described in section 7: “Submodels / rate”.</w:t>
       </w:r>
     </w:p>
     <w:p>
@@ -5038,13 +5455,13 @@
         <w:rPr>
           <w:lang w:val="en-US"/>
         </w:rPr>
-        <w:t>true</w:t>
-      </w:r>
-      <w:r>
-        <w:rPr>
-          <w:lang w:val="en-US"/>
-        </w:rPr>
-        <w:t xml:space="preserve"> quality. </w:t>
+        <w:t>reference categories</w:t>
+      </w:r>
+      <w:r>
+        <w:rPr>
+          <w:lang w:val="en-US"/>
+        </w:rPr>
+        <w:t xml:space="preserve">. </w:t>
       </w:r>
       <w:r>
         <w:rPr>
@@ -5056,31 +5473,31 @@
         <w:rPr>
           <w:lang w:val="en-US"/>
         </w:rPr>
-        <w:t xml:space="preserve">andomness </w:t>
-      </w:r>
-      <w:r>
-        <w:rPr>
-          <w:lang w:val="en-US"/>
-        </w:rPr>
-        <w:t>does</w:t>
-      </w:r>
-      <w:r>
-        <w:rPr>
-          <w:lang w:val="en-US"/>
-        </w:rPr>
-        <w:t xml:space="preserve"> model variability in </w:t>
-      </w:r>
-      <w:r>
-        <w:rPr>
-          <w:lang w:val="en-US"/>
-        </w:rPr>
-        <w:t>proposals’ true</w:t>
-      </w:r>
-      <w:r>
-        <w:rPr>
-          <w:lang w:val="en-US"/>
-        </w:rPr>
-        <w:t xml:space="preserve"> quality</w:t>
+        <w:t>andomness model</w:t>
+      </w:r>
+      <w:r>
+        <w:rPr>
+          <w:lang w:val="en-US"/>
+        </w:rPr>
+        <w:t>s</w:t>
+      </w:r>
+      <w:r>
+        <w:rPr>
+          <w:lang w:val="en-US"/>
+        </w:rPr>
+        <w:t xml:space="preserve"> variability in </w:t>
+      </w:r>
+      <w:r>
+        <w:rPr>
+          <w:lang w:val="en-US"/>
+        </w:rPr>
+        <w:t xml:space="preserve">proposals’ </w:t>
+      </w:r>
+      <w:r>
+        <w:rPr>
+          <w:lang w:val="en-US"/>
+        </w:rPr>
+        <w:t>reference category, a proxy for their variability in perceived merit by a panel</w:t>
       </w:r>
       <w:r>
         <w:rPr>
@@ -5135,7 +5552,13 @@
         <w:rPr>
           <w:lang w:val="en-US"/>
         </w:rPr>
-        <w:t>s capacity to estimate the proposal’s true quality</w:t>
+        <w:t xml:space="preserve">s capacity to estimate the proposal’s </w:t>
+      </w:r>
+      <w:r>
+        <w:rPr>
+          <w:lang w:val="en-US"/>
+        </w:rPr>
+        <w:t>reference category</w:t>
       </w:r>
       <w:r>
         <w:rPr>
@@ -5403,7 +5826,6 @@
         </w:rPr>
         <w:t xml:space="preserve"> (see scripts “</w:t>
       </w:r>
-      <w:proofErr w:type="spellStart"/>
       <w:proofErr w:type="gramStart"/>
       <w:r>
         <w:rPr>
@@ -5411,27 +5833,12 @@
         </w:rPr>
         <w:t>batteries.r</w:t>
       </w:r>
-      <w:proofErr w:type="spellEnd"/>
       <w:proofErr w:type="gramEnd"/>
       <w:r>
         <w:rPr>
           <w:lang w:val="en-US"/>
         </w:rPr>
-        <w:t>” and “</w:t>
-      </w:r>
-      <w:proofErr w:type="spellStart"/>
-      <w:r>
-        <w:rPr>
-          <w:lang w:val="en-US"/>
-        </w:rPr>
-        <w:t>results.r</w:t>
-      </w:r>
-      <w:proofErr w:type="spellEnd"/>
-      <w:r>
-        <w:rPr>
-          <w:lang w:val="en-US"/>
-        </w:rPr>
-        <w:t>”).</w:t>
+        <w:t>” and “results.r”).</w:t>
       </w:r>
     </w:p>
     <w:p>
@@ -5460,7 +5867,6 @@
         </w:rPr>
         <w:t>The first initialization step consists of setting the random seed for the random number generation. For this step we rely on the defaults of the R function “</w:t>
       </w:r>
-      <w:proofErr w:type="spellStart"/>
       <w:proofErr w:type="gramStart"/>
       <w:r>
         <w:rPr>
@@ -5468,7 +5874,6 @@
         </w:rPr>
         <w:t>set.seed</w:t>
       </w:r>
-      <w:proofErr w:type="spellEnd"/>
       <w:proofErr w:type="gramEnd"/>
       <w:r>
         <w:rPr>
@@ -5499,7 +5904,20 @@
         <w:rPr>
           <w:lang w:val="en-US"/>
         </w:rPr>
-        <w:t>Then, proposals are created with two attributes: “true quality”</w:t>
+        <w:lastRenderedPageBreak/>
+        <w:t>Then, proposals are created with two attributes: “</w:t>
+      </w:r>
+      <w:r>
+        <w:rPr>
+          <w:lang w:val="en-US"/>
+        </w:rPr>
+        <w:t>reference category</w:t>
+      </w:r>
+      <w:r>
+        <w:rPr>
+          <w:lang w:val="en-US"/>
+        </w:rPr>
+        <w:t>”</w:t>
       </w:r>
       <w:r>
         <w:rPr>
@@ -5511,9 +5929,20 @@
         <w:rPr>
           <w:lang w:val="en-US"/>
         </w:rPr>
-        <w:t xml:space="preserve">and the resulting “true ranking”. In the R scripts, these data are stored in a </w:t>
-      </w:r>
-      <w:proofErr w:type="spellStart"/>
+        <w:t>and the resulting “</w:t>
+      </w:r>
+      <w:r>
+        <w:rPr>
+          <w:lang w:val="en-US"/>
+        </w:rPr>
+        <w:t>reference</w:t>
+      </w:r>
+      <w:r>
+        <w:rPr>
+          <w:lang w:val="en-US"/>
+        </w:rPr>
+        <w:t xml:space="preserve"> ranking”. In the R scripts, these data are stored in a </w:t>
+      </w:r>
       <w:proofErr w:type="gramStart"/>
       <w:r>
         <w:rPr>
@@ -5521,7 +5950,6 @@
         </w:rPr>
         <w:t>data.frame</w:t>
       </w:r>
-      <w:proofErr w:type="spellEnd"/>
       <w:proofErr w:type="gramEnd"/>
       <w:r>
         <w:rPr>
@@ -5553,10 +5981,8 @@
         <w:rPr>
           <w:lang w:val="en-US"/>
         </w:rPr>
-        <w:lastRenderedPageBreak/>
         <w:t>Then, a review network is created by creating a binary matrix (“</w:t>
       </w:r>
-      <w:proofErr w:type="spellStart"/>
       <w:r>
         <w:rPr>
           <w:color w:val="ED7D31" w:themeColor="accent2"/>
@@ -5564,7 +5990,6 @@
         </w:rPr>
         <w:t>rnw</w:t>
       </w:r>
-      <w:proofErr w:type="spellEnd"/>
       <w:r>
         <w:rPr>
           <w:lang w:val="en-US"/>
@@ -5596,28 +6021,7 @@
         <w:rPr>
           <w:lang w:val="en-US"/>
         </w:rPr>
-        <w:t>Then, each reviewer in the network is given an interpretation of the grading language (see section 7: subprocess “</w:t>
-      </w:r>
-      <w:proofErr w:type="spellStart"/>
-      <w:r>
-        <w:rPr>
-          <w:lang w:val="en-US"/>
-        </w:rPr>
-        <w:t>createGradeLanguage</w:t>
-      </w:r>
-      <w:proofErr w:type="spellEnd"/>
-      <w:r>
-        <w:rPr>
-          <w:lang w:val="en-US"/>
-        </w:rPr>
-        <w:t xml:space="preserve">”), and a degree of error. For each reviewer r, </w:t>
-      </w:r>
-      <w:proofErr w:type="spellStart"/>
-      <w:r>
-        <w:rPr>
-          <w:lang w:val="en-US"/>
-        </w:rPr>
-        <w:t>error</w:t>
+        <w:t>Then, each reviewer in the network is given an interpretation of the grading language (see section 7: subprocess “createGradeLanguage”), and a degree of error. For each reviewer r, error</w:t>
       </w:r>
       <w:r>
         <w:rPr>
@@ -5626,7 +6030,6 @@
         </w:rPr>
         <w:t>r</w:t>
       </w:r>
-      <w:proofErr w:type="spellEnd"/>
       <w:r>
         <w:rPr>
           <w:lang w:val="en-US"/>
@@ -5720,16 +6123,8 @@
         <w:rPr>
           <w:lang w:val="en-US"/>
         </w:rPr>
-        <w:t xml:space="preserve">7. </w:t>
-      </w:r>
-      <w:proofErr w:type="spellStart"/>
-      <w:r>
-        <w:rPr>
-          <w:lang w:val="en-US"/>
-        </w:rPr>
-        <w:t>Submodels</w:t>
-      </w:r>
-      <w:proofErr w:type="spellEnd"/>
+        <w:t>7. Submodels</w:t>
+      </w:r>
     </w:p>
     <w:p>
       <w:pPr>
@@ -5747,21 +6142,7 @@
         <w:rPr>
           <w:lang w:val="en-US"/>
         </w:rPr>
-        <w:t xml:space="preserve"> </w:t>
-      </w:r>
-      <w:proofErr w:type="spellStart"/>
-      <w:r>
-        <w:rPr>
-          <w:lang w:val="en-US"/>
-        </w:rPr>
-        <w:t>submodels</w:t>
-      </w:r>
-      <w:proofErr w:type="spellEnd"/>
-      <w:r>
-        <w:rPr>
-          <w:lang w:val="en-US"/>
-        </w:rPr>
-        <w:t xml:space="preserve"> are </w:t>
+        <w:t xml:space="preserve"> submodels are </w:t>
       </w:r>
       <w:r>
         <w:rPr>
@@ -5775,7 +6156,6 @@
         </w:rPr>
         <w:t xml:space="preserve"> script “</w:t>
       </w:r>
-      <w:proofErr w:type="spellStart"/>
       <w:proofErr w:type="gramStart"/>
       <w:r>
         <w:rPr>
@@ -5783,7 +6163,6 @@
         </w:rPr>
         <w:t>util.r</w:t>
       </w:r>
-      <w:proofErr w:type="spellEnd"/>
       <w:proofErr w:type="gramEnd"/>
       <w:r>
         <w:rPr>
@@ -5802,35 +6181,7 @@
         <w:rPr>
           <w:lang w:val="en-US"/>
         </w:rPr>
-        <w:t>” function from “</w:t>
-      </w:r>
-      <w:proofErr w:type="spellStart"/>
-      <w:r>
-        <w:rPr>
-          <w:lang w:val="en-US"/>
-        </w:rPr>
-        <w:t>simulation.r</w:t>
-      </w:r>
-      <w:proofErr w:type="spellEnd"/>
-      <w:r>
-        <w:rPr>
-          <w:lang w:val="en-US"/>
-        </w:rPr>
-        <w:t xml:space="preserve">”. </w:t>
-      </w:r>
-      <w:proofErr w:type="spellStart"/>
-      <w:r>
-        <w:rPr>
-          <w:lang w:val="en-US"/>
-        </w:rPr>
-        <w:t>Submodels</w:t>
-      </w:r>
-      <w:proofErr w:type="spellEnd"/>
-      <w:r>
-        <w:rPr>
-          <w:lang w:val="en-US"/>
-        </w:rPr>
-        <w:t xml:space="preserve"> are here introduced</w:t>
+        <w:t>” function from “simulation.r”. Submodels are here introduced</w:t>
       </w:r>
       <w:r>
         <w:rPr>
@@ -5859,14 +6210,12 @@
           <w:lang w:val="en-US"/>
         </w:rPr>
       </w:pPr>
-      <w:proofErr w:type="spellStart"/>
       <w:r>
         <w:rPr>
           <w:lang w:val="en-US"/>
         </w:rPr>
         <w:t>allocationNetwork</w:t>
       </w:r>
-      <w:proofErr w:type="spellEnd"/>
     </w:p>
     <w:p>
       <w:pPr>
@@ -5996,14 +6345,12 @@
           <w:lang w:val="en-US"/>
         </w:rPr>
       </w:pPr>
-      <w:proofErr w:type="spellStart"/>
       <w:r>
         <w:rPr>
           <w:lang w:val="en-US"/>
         </w:rPr>
         <w:t>createGradeLanguage</w:t>
       </w:r>
-      <w:proofErr w:type="spellEnd"/>
     </w:p>
     <w:p>
       <w:pPr>
@@ -6034,21 +6381,7 @@
         <w:rPr>
           <w:lang w:val="en-US"/>
         </w:rPr>
-        <w:t xml:space="preserve">: </w:t>
-      </w:r>
-      <w:proofErr w:type="gramStart"/>
-      <w:r>
-        <w:rPr>
-          <w:lang w:val="en-US"/>
-        </w:rPr>
-        <w:t>the</w:t>
-      </w:r>
-      <w:proofErr w:type="gramEnd"/>
-      <w:r>
-        <w:rPr>
-          <w:lang w:val="en-US"/>
-        </w:rPr>
-        <w:t xml:space="preserve"> L categories in the grading language.</w:t>
+        <w:t>: the L categories in the grading language.</w:t>
       </w:r>
     </w:p>
     <w:p>
@@ -6129,192 +6462,13 @@
         <w:rPr>
           <w:lang w:val="en-US"/>
         </w:rPr>
-        <w:t>created by positioning thresholds according to</w:t>
-      </w:r>
-      <w:r>
-        <w:rPr>
-          <w:lang w:val="en-US"/>
-        </w:rPr>
-        <w:t xml:space="preserve"> </w:t>
-      </w:r>
-      <w:r>
-        <w:rPr>
-          <w:lang w:val="en-US"/>
-        </w:rPr>
-        <w:t>this equation</w:t>
-      </w:r>
-      <w:r>
-        <w:rPr>
-          <w:lang w:val="en-US"/>
-        </w:rPr>
-        <w:t>:</w:t>
-      </w:r>
-      <w:r>
-        <w:rPr>
-          <w:lang w:val="en-US"/>
-        </w:rPr>
-        <w:t xml:space="preserve"> </w:t>
-      </w:r>
-    </w:p>
-    <w:p>
-      <w:pPr>
-        <w:jc w:val="center"/>
-        <w:rPr>
-          <w:lang w:val="en-US"/>
-        </w:rPr>
-      </w:pPr>
-      <m:oMathPara>
-        <m:oMath>
-          <m:sSub>
-            <m:sSubPr>
-              <m:ctrlPr>
-                <w:rPr>
-                  <w:rFonts w:ascii="Cambria Math" w:eastAsia="Cambria Math" w:hAnsi="Cambria Math" w:cs="Cambria Math"/>
-                  <w:lang w:val="en-US"/>
-                </w:rPr>
-              </m:ctrlPr>
-            </m:sSubPr>
-            <m:e>
-              <m:r>
-                <w:rPr>
-                  <w:rFonts w:ascii="Cambria Math" w:eastAsia="Cambria Math" w:hAnsi="Cambria Math" w:cs="Cambria Math"/>
-                  <w:lang w:val="en-US"/>
-                </w:rPr>
-                <m:t>x</m:t>
-              </m:r>
-            </m:e>
-            <m:sub>
-              <m:r>
-                <w:rPr>
-                  <w:rFonts w:ascii="Cambria Math" w:eastAsia="Cambria Math" w:hAnsi="Cambria Math" w:cs="Cambria Math"/>
-                  <w:lang w:val="en-US"/>
-                </w:rPr>
-                <m:t>l</m:t>
-              </m:r>
-            </m:sub>
-          </m:sSub>
-          <m:r>
-            <w:rPr>
-              <w:rFonts w:ascii="Cambria Math" w:eastAsia="Cambria Math" w:hAnsi="Cambria Math" w:cs="Cambria Math"/>
-              <w:lang w:val="en-US"/>
-            </w:rPr>
-            <m:t>=1-</m:t>
-          </m:r>
-          <m:sSup>
-            <m:sSupPr>
-              <m:ctrlPr>
-                <w:rPr>
-                  <w:rFonts w:ascii="Cambria Math" w:eastAsia="Cambria Math" w:hAnsi="Cambria Math" w:cs="Cambria Math"/>
-                  <w:lang w:val="en-US"/>
-                </w:rPr>
-              </m:ctrlPr>
-            </m:sSupPr>
-            <m:e>
-              <m:d>
-                <m:dPr>
-                  <m:ctrlPr>
-                    <w:rPr>
-                      <w:rFonts w:ascii="Cambria Math" w:eastAsia="Cambria Math" w:hAnsi="Cambria Math" w:cs="Cambria Math"/>
-                      <w:lang w:val="en-US"/>
-                    </w:rPr>
-                  </m:ctrlPr>
-                </m:dPr>
-                <m:e>
-                  <m:f>
-                    <m:fPr>
-                      <m:ctrlPr>
-                        <w:rPr>
-                          <w:rFonts w:ascii="Cambria Math" w:eastAsia="Cambria Math" w:hAnsi="Cambria Math" w:cs="Cambria Math"/>
-                          <w:lang w:val="en-US"/>
-                        </w:rPr>
-                      </m:ctrlPr>
-                    </m:fPr>
-                    <m:num>
-                      <m:r>
-                        <w:rPr>
-                          <w:rFonts w:ascii="Cambria Math" w:eastAsia="Cambria Math" w:hAnsi="Cambria Math" w:cs="Cambria Math"/>
-                          <w:lang w:val="en-US"/>
-                        </w:rPr>
-                        <m:t>3</m:t>
-                      </m:r>
-                    </m:num>
-                    <m:den>
-                      <m:r>
-                        <w:rPr>
-                          <w:rFonts w:ascii="Cambria Math" w:eastAsia="Cambria Math" w:hAnsi="Cambria Math" w:cs="Cambria Math"/>
-                          <w:lang w:val="en-US"/>
-                        </w:rPr>
-                        <m:t>5</m:t>
-                      </m:r>
-                    </m:den>
-                  </m:f>
-                </m:e>
-              </m:d>
-            </m:e>
-            <m:sup>
-              <m:r>
-                <w:rPr>
-                  <w:rFonts w:ascii="Cambria Math" w:eastAsia="Cambria Math" w:hAnsi="Cambria Math" w:cs="Cambria Math"/>
-                  <w:lang w:val="en-US"/>
-                </w:rPr>
-                <m:t>l</m:t>
-              </m:r>
-            </m:sup>
-          </m:sSup>
-        </m:oMath>
-      </m:oMathPara>
-    </w:p>
-    <w:p>
-      <w:pPr>
-        <w:rPr>
-          <w:lang w:val="en-US"/>
-        </w:rPr>
-      </w:pPr>
-    </w:p>
-    <w:p>
-      <w:pPr>
-        <w:rPr>
-          <w:lang w:val="en-US"/>
-        </w:rPr>
-      </w:pPr>
-      <w:r>
-        <w:rPr>
-          <w:lang w:val="en-US"/>
-        </w:rPr>
-        <w:t>Where x</w:t>
-      </w:r>
-      <w:r>
-        <w:rPr>
-          <w:vertAlign w:val="subscript"/>
-          <w:lang w:val="en-US"/>
-        </w:rPr>
-        <w:t>l</w:t>
-      </w:r>
-      <w:r>
-        <w:rPr>
-          <w:lang w:val="en-US"/>
-        </w:rPr>
-        <w:t xml:space="preserve"> is the point on the true quality scale where the l-</w:t>
-      </w:r>
-      <w:proofErr w:type="spellStart"/>
-      <w:r>
-        <w:rPr>
-          <w:lang w:val="en-US"/>
-        </w:rPr>
-        <w:t>th</w:t>
-      </w:r>
-      <w:proofErr w:type="spellEnd"/>
-      <w:r>
-        <w:rPr>
-          <w:lang w:val="en-US"/>
-        </w:rPr>
-        <w:t xml:space="preserve"> threshold is</w:t>
-      </w:r>
-      <w:r>
-        <w:rPr>
-          <w:lang w:val="en-US"/>
-        </w:rPr>
-        <w:t>.</w:t>
+        <w:t>defined as the set of L-quantiles, where L</w:t>
+      </w:r>
+      <w:r>
+        <w:rPr>
+          <w:lang w:val="en-US"/>
+        </w:rPr>
+        <w:t xml:space="preserve"> is the number of grades in the evaluation scale.</w:t>
       </w:r>
     </w:p>
     <w:p>
@@ -6539,55 +6693,15 @@
                   <w:rFonts w:ascii="Cambria Math" w:eastAsia="Cambria Math" w:hAnsi="Cambria Math" w:cs="Cambria Math"/>
                   <w:lang w:val="en-US"/>
                 </w:rPr>
-                <m:t xml:space="preserve">  , σ=H∙</m:t>
+                <m:t xml:space="preserve">  , σ=</m:t>
               </m:r>
-              <m:d>
-                <m:dPr>
-                  <m:ctrlPr>
-                    <w:rPr>
-                      <w:rFonts w:ascii="Cambria Math" w:eastAsia="Cambria Math" w:hAnsi="Cambria Math" w:cs="Cambria Math"/>
-                      <w:lang w:val="en-US"/>
-                    </w:rPr>
-                  </m:ctrlPr>
-                </m:dPr>
-                <m:e>
-                  <m:r>
-                    <w:rPr>
-                      <w:rFonts w:ascii="Cambria Math" w:eastAsia="Cambria Math" w:hAnsi="Cambria Math" w:cs="Cambria Math"/>
-                      <w:lang w:val="en-US"/>
-                    </w:rPr>
-                    <m:t>1-</m:t>
-                  </m:r>
-                  <m:f>
-                    <m:fPr>
-                      <m:ctrlPr>
-                        <w:rPr>
-                          <w:rFonts w:ascii="Cambria Math" w:eastAsia="Cambria Math" w:hAnsi="Cambria Math" w:cs="Cambria Math"/>
-                          <w:lang w:val="en-US"/>
-                        </w:rPr>
-                      </m:ctrlPr>
-                    </m:fPr>
-                    <m:num>
-                      <m:r>
-                        <w:rPr>
-                          <w:rFonts w:ascii="Cambria Math" w:eastAsia="Cambria Math" w:hAnsi="Cambria Math" w:cs="Cambria Math"/>
-                          <w:lang w:val="en-US"/>
-                        </w:rPr>
-                        <m:t>l-1</m:t>
-                      </m:r>
-                    </m:num>
-                    <m:den>
-                      <m:r>
-                        <w:rPr>
-                          <w:rFonts w:ascii="Cambria Math" w:eastAsia="Cambria Math" w:hAnsi="Cambria Math" w:cs="Cambria Math"/>
-                          <w:lang w:val="en-US"/>
-                        </w:rPr>
-                        <m:t>L</m:t>
-                      </m:r>
-                    </m:den>
-                  </m:f>
-                </m:e>
-              </m:d>
+              <m:r>
+                <w:rPr>
+                  <w:rFonts w:ascii="Cambria Math" w:eastAsia="Cambria Math" w:hAnsi="Cambria Math" w:cs="Cambria Math"/>
+                  <w:lang w:val="en-US"/>
+                </w:rPr>
+                <m:t>glh</m:t>
+              </m:r>
             </m:e>
           </m:d>
         </m:oMath>
@@ -6616,21 +6730,7 @@
         <w:rPr>
           <w:lang w:val="en-US"/>
         </w:rPr>
-        <w:t xml:space="preserve"> is the l-</w:t>
-      </w:r>
-      <w:proofErr w:type="spellStart"/>
-      <w:r>
-        <w:rPr>
-          <w:lang w:val="en-US"/>
-        </w:rPr>
-        <w:t>th</w:t>
-      </w:r>
-      <w:proofErr w:type="spellEnd"/>
-      <w:r>
-        <w:rPr>
-          <w:lang w:val="en-US"/>
-        </w:rPr>
-        <w:t xml:space="preserve"> threshold as determined by the symmetric or asymmetric grade language parameter.</w:t>
+        <w:t xml:space="preserve"> is the l-th threshold as determined by the symmetric or asymmetric grade language parameter.</w:t>
       </w:r>
     </w:p>
     <w:p>
@@ -6672,7 +6772,19 @@
         <w:rPr>
           <w:lang w:val="en-US"/>
         </w:rPr>
-        <w:t>) determines the grade that a reviewer will give to a proposal. First, a reviewer r makes an evaluation of a proposal p by “sensing” its true quality:</w:t>
+        <w:t xml:space="preserve">) determines the grade that a reviewer will give to a proposal. First, a reviewer r makes an evaluation of a proposal p by </w:t>
+      </w:r>
+      <w:r>
+        <w:rPr>
+          <w:lang w:val="en-US"/>
+        </w:rPr>
+        <w:t>approximating the reference category that a reference panel would assign it to</w:t>
+      </w:r>
+      <w:r>
+        <w:rPr>
+          <w:lang w:val="en-US"/>
+        </w:rPr>
+        <w:t>:</w:t>
       </w:r>
     </w:p>
     <w:p>
@@ -6754,7 +6866,7 @@
                     <w:rPr>
                       <w:rFonts w:ascii="Cambria Math" w:eastAsia="Cambria Math" w:hAnsi="Cambria Math" w:cs="Cambria Math"/>
                     </w:rPr>
-                    <m:t>true quality</m:t>
+                    <m:t>reference category</m:t>
                   </m:r>
                 </m:e>
                 <m:sub>
@@ -6814,7 +6926,6 @@
         </w:rPr>
         <w:t xml:space="preserve">This equation implements Gaussian noise in the evaluation: the reviewer’s estimation </w:t>
       </w:r>
-      <w:proofErr w:type="spellStart"/>
       <w:proofErr w:type="gramStart"/>
       <w:r>
         <w:rPr>
@@ -6829,7 +6940,6 @@
         </w:rPr>
         <w:t>r,p</w:t>
       </w:r>
-      <w:proofErr w:type="spellEnd"/>
       <w:proofErr w:type="gramEnd"/>
       <w:r>
         <w:rPr>
@@ -6850,7 +6960,6 @@
         </w:rPr>
         <w:t xml:space="preserve">Then, this evaluation is translated into a grade in the correct grading language. Given the reviewer’s interpretation of the grading language (i.e. the reviewer’s unique set of discretization thresholds), the chosen grade is that of the interval on the true quality scale where </w:t>
       </w:r>
-      <w:proofErr w:type="spellStart"/>
       <w:proofErr w:type="gramStart"/>
       <w:r>
         <w:rPr>
@@ -6865,7 +6974,6 @@
         </w:rPr>
         <w:t>r,p</w:t>
       </w:r>
-      <w:proofErr w:type="spellEnd"/>
       <w:proofErr w:type="gramEnd"/>
       <w:r>
         <w:rPr>
@@ -6886,7 +6994,6 @@
         </w:rPr>
         <w:t>For convenience, the R script “</w:t>
       </w:r>
-      <w:proofErr w:type="spellStart"/>
       <w:proofErr w:type="gramStart"/>
       <w:r>
         <w:rPr>
@@ -6894,7 +7001,6 @@
         </w:rPr>
         <w:t>simulation.r</w:t>
       </w:r>
-      <w:proofErr w:type="spellEnd"/>
       <w:proofErr w:type="gramEnd"/>
       <w:r>
         <w:rPr>
@@ -6956,7 +7062,7 @@
         <w:rPr>
           <w:rFonts w:cs="Calibri Light"/>
         </w:rPr>
-        <w:t xml:space="preserve">Grimm, V., Berger, U., Bastiansen, F., Eliassen, S., Ginot, V., Giske, J., Goss-Custard, J., Grand, T., Heinz, S. K., Huse, G., Huth, A., Jepsen, J. U., Jørgensen, C., Mooij, W. M., Müller, B., Pe’er, G., Piou, C., Railsback, S. F., Robbins, A. M., … DeAngelis, D. L. (2006). A standard protocol for describing individual-based and agent-based models. </w:t>
+        <w:t xml:space="preserve">Balinski, M. L., &amp; Laraki, R. (2010). </w:t>
       </w:r>
       <w:r>
         <w:rPr>
@@ -6964,13 +7070,27 @@
           <w:i/>
           <w:iCs/>
         </w:rPr>
-        <w:t>Ecological Modelling</w:t>
+        <w:t>Majority judgment: Measuring, ranking, and electing</w:t>
       </w:r>
       <w:r>
         <w:rPr>
           <w:rFonts w:cs="Calibri Light"/>
         </w:rPr>
-        <w:t xml:space="preserve">, </w:t>
+        <w:t>. MIT Press.</w:t>
+      </w:r>
+    </w:p>
+    <w:p>
+      <w:pPr>
+        <w:pStyle w:val="Bibliography"/>
+        <w:rPr>
+          <w:rFonts w:cs="Calibri Light"/>
+        </w:rPr>
+      </w:pPr>
+      <w:r>
+        <w:rPr>
+          <w:rFonts w:cs="Calibri Light"/>
+        </w:rPr>
+        <w:t xml:space="preserve">Grimm, V., Berger, U., Bastiansen, F., Eliassen, S., Ginot, V., Giske, J., Goss-Custard, J., Grand, T., Heinz, S. K., Huse, G., Huth, A., Jepsen, J. U., Jørgensen, C., Mooij, W. M., Müller, B., Pe’er, G., Piou, C., Railsback, S. F., Robbins, A. M., … DeAngelis, D. L. (2006). A standard protocol for describing individual-based and agent-based models. </w:t>
       </w:r>
       <w:r>
         <w:rPr>
@@ -6978,27 +7098,13 @@
           <w:i/>
           <w:iCs/>
         </w:rPr>
-        <w:t>198</w:t>
+        <w:t>Ecological Modelling</w:t>
       </w:r>
       <w:r>
         <w:rPr>
           <w:rFonts w:cs="Calibri Light"/>
         </w:rPr>
-        <w:t>(1–2), 115–126. https://doi.org/10.1016/j.ecolmodel.2006.04.023</w:t>
-      </w:r>
-    </w:p>
-    <w:p>
-      <w:pPr>
-        <w:pStyle w:val="Bibliography"/>
-        <w:rPr>
-          <w:rFonts w:cs="Calibri Light"/>
-        </w:rPr>
-      </w:pPr>
-      <w:r>
-        <w:rPr>
-          <w:rFonts w:cs="Calibri Light"/>
-        </w:rPr>
-        <w:t xml:space="preserve">Grimm, V., Berger, U., DeAngelis, D. L., Polhill, J. G., Giske, J., &amp; Railsback, S. F. (2010). The ODD protocol: A review and first update. </w:t>
+        <w:t xml:space="preserve">, </w:t>
       </w:r>
       <w:r>
         <w:rPr>
@@ -7006,13 +7112,27 @@
           <w:i/>
           <w:iCs/>
         </w:rPr>
-        <w:t>Ecological Modelling</w:t>
+        <w:t>198</w:t>
       </w:r>
       <w:r>
         <w:rPr>
           <w:rFonts w:cs="Calibri Light"/>
         </w:rPr>
-        <w:t xml:space="preserve">, </w:t>
+        <w:t>(1–2), 115–126. https://doi.org/10.1016/j.ecolmodel.2006.04.023</w:t>
+      </w:r>
+    </w:p>
+    <w:p>
+      <w:pPr>
+        <w:pStyle w:val="Bibliography"/>
+        <w:rPr>
+          <w:rFonts w:cs="Calibri Light"/>
+        </w:rPr>
+      </w:pPr>
+      <w:r>
+        <w:rPr>
+          <w:rFonts w:cs="Calibri Light"/>
+        </w:rPr>
+        <w:t xml:space="preserve">Grimm, V., Berger, U., DeAngelis, D. L., Polhill, J. G., Giske, J., &amp; Railsback, S. F. (2010). The ODD protocol: A review and first update. </w:t>
       </w:r>
       <w:r>
         <w:rPr>
@@ -7020,6 +7140,20 @@
           <w:i/>
           <w:iCs/>
         </w:rPr>
+        <w:t>Ecological Modelling</w:t>
+      </w:r>
+      <w:r>
+        <w:rPr>
+          <w:rFonts w:cs="Calibri Light"/>
+        </w:rPr>
+        <w:t xml:space="preserve">, </w:t>
+      </w:r>
+      <w:r>
+        <w:rPr>
+          <w:rFonts w:cs="Calibri Light"/>
+          <w:i/>
+          <w:iCs/>
+        </w:rPr>
         <w:t>221</w:t>
       </w:r>
       <w:r>
@@ -7031,6 +7165,76 @@
     </w:p>
     <w:p>
       <w:pPr>
+        <w:pStyle w:val="Bibliography"/>
+        <w:rPr>
+          <w:rFonts w:cs="Calibri Light"/>
+        </w:rPr>
+      </w:pPr>
+      <w:r>
+        <w:rPr>
+          <w:rFonts w:cs="Calibri Light"/>
+        </w:rPr>
+        <w:t xml:space="preserve">Jose, V. R. R., &amp; Winkler, R. L. (2008). Simple robust averages of forecasts: Some empirical results. </w:t>
+      </w:r>
+      <w:r>
+        <w:rPr>
+          <w:rFonts w:cs="Calibri Light"/>
+          <w:i/>
+          <w:iCs/>
+        </w:rPr>
+        <w:t>International Journal of Forecasting</w:t>
+      </w:r>
+      <w:r>
+        <w:rPr>
+          <w:rFonts w:cs="Calibri Light"/>
+        </w:rPr>
+        <w:t xml:space="preserve">, </w:t>
+      </w:r>
+      <w:r>
+        <w:rPr>
+          <w:rFonts w:cs="Calibri Light"/>
+          <w:i/>
+          <w:iCs/>
+        </w:rPr>
+        <w:t>24</w:t>
+      </w:r>
+      <w:r>
+        <w:rPr>
+          <w:rFonts w:cs="Calibri Light"/>
+        </w:rPr>
+        <w:t>(1), 163–169. https://doi.org/10.1016/j.ijforecast.2007.06.001</w:t>
+      </w:r>
+    </w:p>
+    <w:p>
+      <w:pPr>
+        <w:pStyle w:val="Bibliography"/>
+        <w:rPr>
+          <w:rFonts w:cs="Calibri Light"/>
+        </w:rPr>
+      </w:pPr>
+      <w:r>
+        <w:rPr>
+          <w:rFonts w:cs="Calibri Light"/>
+        </w:rPr>
+        <w:t xml:space="preserve">Pacuit, E. (2019). Voting Methods. In </w:t>
+      </w:r>
+      <w:r>
+        <w:rPr>
+          <w:rFonts w:cs="Calibri Light"/>
+          <w:i/>
+          <w:iCs/>
+        </w:rPr>
+        <w:t>The {Stanford} Encyclopedia of Philosophy</w:t>
+      </w:r>
+      <w:r>
+        <w:rPr>
+          <w:rFonts w:cs="Calibri Light"/>
+        </w:rPr>
+        <w:t xml:space="preserve"> (Fall 2019). Metaphysics Research Lab, Stanford University. https://plato.stanford.edu/archives/fall2019/entries/voting-methods/</w:t>
+      </w:r>
+    </w:p>
+    <w:p>
+      <w:pPr>
         <w:rPr>
           <w:lang w:val="en-US"/>
         </w:rPr>
@@ -7043,8 +7247,8 @@
       </w:r>
     </w:p>
     <w:sectPr>
-      <w:headerReference w:type="even" r:id="rId7"/>
-      <w:headerReference w:type="default" r:id="rId8"/>
+      <w:headerReference w:type="even" r:id="rId8"/>
+      <w:headerReference w:type="default" r:id="rId9"/>
       <w:pgSz w:w="11906" w:h="16838"/>
       <w:pgMar w:top="1417" w:right="1417" w:bottom="1134" w:left="1417" w:header="708" w:footer="708" w:gutter="0"/>
       <w:cols w:space="708"/>
@@ -7055,7 +7259,7 @@
 </file>
 
 <file path=word/endnotes.xml><?xml version="1.0" encoding="utf-8"?>
-<w:endnotes xmlns:wpc="http://schemas.microsoft.com/office/word/2010/wordprocessingCanvas" xmlns:cx="http://schemas.microsoft.com/office/drawing/2014/chartex" xmlns:cx1="http://schemas.microsoft.com/office/drawing/2015/9/8/chartex" xmlns:cx2="http://schemas.microsoft.com/office/drawing/2015/10/21/chartex" xmlns:cx3="http://schemas.microsoft.com/office/drawing/2016/5/9/chartex" xmlns:cx4="http://schemas.microsoft.com/office/drawing/2016/5/10/chartex" xmlns:cx5="http://schemas.microsoft.com/office/drawing/2016/5/11/chartex" xmlns:cx6="http://schemas.microsoft.com/office/drawing/2016/5/12/chartex" xmlns:cx7="http://schemas.microsoft.com/office/drawing/2016/5/13/chartex" xmlns:cx8="http://schemas.microsoft.com/office/drawing/2016/5/14/chartex" xmlns:mc="http://schemas.openxmlformats.org/markup-compatibility/2006" xmlns:aink="http://schemas.microsoft.com/office/drawing/2016/ink" xmlns:am3d="http://schemas.microsoft.com/office/drawing/2017/model3d" xmlns:o="urn:schemas-microsoft-com:office:office" xmlns:r="http://schemas.openxmlformats.org/officeDocument/2006/relationships" xmlns:m="http://schemas.openxmlformats.org/officeDocument/2006/math" xmlns:v="urn:schemas-microsoft-com:vml" xmlns:wp14="http://schemas.microsoft.com/office/word/2010/wordprocessingDrawing" xmlns:wp="http://schemas.openxmlformats.org/drawingml/2006/wordprocessingDrawing" xmlns:w10="urn:schemas-microsoft-com:office:word" xmlns:w="http://schemas.openxmlformats.org/wordprocessingml/2006/main" xmlns:w14="http://schemas.microsoft.com/office/word/2010/wordml" xmlns:w15="http://schemas.microsoft.com/office/word/2012/wordml" xmlns:w16cex="http://schemas.microsoft.com/office/word/2018/wordml/cex" xmlns:w16cid="http://schemas.microsoft.com/office/word/2016/wordml/cid" xmlns:w16="http://schemas.microsoft.com/office/word/2018/wordml" xmlns:w16se="http://schemas.microsoft.com/office/word/2015/wordml/symex" xmlns:wpg="http://schemas.microsoft.com/office/word/2010/wordprocessingGroup" xmlns:wpi="http://schemas.microsoft.com/office/word/2010/wordprocessingInk" xmlns:wne="http://schemas.microsoft.com/office/word/2006/wordml" xmlns:wps="http://schemas.microsoft.com/office/word/2010/wordprocessingShape" mc:Ignorable="w14 w15 w16se w16cid w16 w16cex wp14">
+<w:endnotes xmlns:wpc="http://schemas.microsoft.com/office/word/2010/wordprocessingCanvas" xmlns:cx="http://schemas.microsoft.com/office/drawing/2014/chartex" xmlns:cx1="http://schemas.microsoft.com/office/drawing/2015/9/8/chartex" xmlns:cx2="http://schemas.microsoft.com/office/drawing/2015/10/21/chartex" xmlns:cx3="http://schemas.microsoft.com/office/drawing/2016/5/9/chartex" xmlns:cx4="http://schemas.microsoft.com/office/drawing/2016/5/10/chartex" xmlns:cx5="http://schemas.microsoft.com/office/drawing/2016/5/11/chartex" xmlns:cx6="http://schemas.microsoft.com/office/drawing/2016/5/12/chartex" xmlns:cx7="http://schemas.microsoft.com/office/drawing/2016/5/13/chartex" xmlns:cx8="http://schemas.microsoft.com/office/drawing/2016/5/14/chartex" xmlns:mc="http://schemas.openxmlformats.org/markup-compatibility/2006" xmlns:aink="http://schemas.microsoft.com/office/drawing/2016/ink" xmlns:am3d="http://schemas.microsoft.com/office/drawing/2017/model3d" xmlns:o="urn:schemas-microsoft-com:office:office" xmlns:r="http://schemas.openxmlformats.org/officeDocument/2006/relationships" xmlns:m="http://schemas.openxmlformats.org/officeDocument/2006/math" xmlns:v="urn:schemas-microsoft-com:vml" xmlns:wp14="http://schemas.microsoft.com/office/word/2010/wordprocessingDrawing" xmlns:wp="http://schemas.openxmlformats.org/drawingml/2006/wordprocessingDrawing" xmlns:w10="urn:schemas-microsoft-com:office:word" xmlns:w="http://schemas.openxmlformats.org/wordprocessingml/2006/main" xmlns:w14="http://schemas.microsoft.com/office/word/2010/wordml" xmlns:w15="http://schemas.microsoft.com/office/word/2012/wordml" xmlns:w16cex="http://schemas.microsoft.com/office/word/2018/wordml/cex" xmlns:w16cid="http://schemas.microsoft.com/office/word/2016/wordml/cid" xmlns:w16="http://schemas.microsoft.com/office/word/2018/wordml" xmlns:w16sdtdh="http://schemas.microsoft.com/office/word/2020/wordml/sdtdatahash" xmlns:w16se="http://schemas.microsoft.com/office/word/2015/wordml/symex" xmlns:wpg="http://schemas.microsoft.com/office/word/2010/wordprocessingGroup" xmlns:wpi="http://schemas.microsoft.com/office/word/2010/wordprocessingInk" xmlns:wne="http://schemas.microsoft.com/office/word/2006/wordml" xmlns:wps="http://schemas.microsoft.com/office/word/2010/wordprocessingShape" mc:Ignorable="w14 w15 w16se w16cid w16 w16cex w16sdtdh wp14">
   <w:endnote w:type="separator" w:id="-1">
     <w:p>
       <w:r>
@@ -7074,7 +7278,7 @@
 </file>
 
 <file path=word/footnotes.xml><?xml version="1.0" encoding="utf-8"?>
-<w:footnotes xmlns:wpc="http://schemas.microsoft.com/office/word/2010/wordprocessingCanvas" xmlns:cx="http://schemas.microsoft.com/office/drawing/2014/chartex" xmlns:cx1="http://schemas.microsoft.com/office/drawing/2015/9/8/chartex" xmlns:cx2="http://schemas.microsoft.com/office/drawing/2015/10/21/chartex" xmlns:cx3="http://schemas.microsoft.com/office/drawing/2016/5/9/chartex" xmlns:cx4="http://schemas.microsoft.com/office/drawing/2016/5/10/chartex" xmlns:cx5="http://schemas.microsoft.com/office/drawing/2016/5/11/chartex" xmlns:cx6="http://schemas.microsoft.com/office/drawing/2016/5/12/chartex" xmlns:cx7="http://schemas.microsoft.com/office/drawing/2016/5/13/chartex" xmlns:cx8="http://schemas.microsoft.com/office/drawing/2016/5/14/chartex" xmlns:mc="http://schemas.openxmlformats.org/markup-compatibility/2006" xmlns:aink="http://schemas.microsoft.com/office/drawing/2016/ink" xmlns:am3d="http://schemas.microsoft.com/office/drawing/2017/model3d" xmlns:o="urn:schemas-microsoft-com:office:office" xmlns:r="http://schemas.openxmlformats.org/officeDocument/2006/relationships" xmlns:m="http://schemas.openxmlformats.org/officeDocument/2006/math" xmlns:v="urn:schemas-microsoft-com:vml" xmlns:wp14="http://schemas.microsoft.com/office/word/2010/wordprocessingDrawing" xmlns:wp="http://schemas.openxmlformats.org/drawingml/2006/wordprocessingDrawing" xmlns:w10="urn:schemas-microsoft-com:office:word" xmlns:w="http://schemas.openxmlformats.org/wordprocessingml/2006/main" xmlns:w14="http://schemas.microsoft.com/office/word/2010/wordml" xmlns:w15="http://schemas.microsoft.com/office/word/2012/wordml" xmlns:w16cex="http://schemas.microsoft.com/office/word/2018/wordml/cex" xmlns:w16cid="http://schemas.microsoft.com/office/word/2016/wordml/cid" xmlns:w16="http://schemas.microsoft.com/office/word/2018/wordml" xmlns:w16se="http://schemas.microsoft.com/office/word/2015/wordml/symex" xmlns:wpg="http://schemas.microsoft.com/office/word/2010/wordprocessingGroup" xmlns:wpi="http://schemas.microsoft.com/office/word/2010/wordprocessingInk" xmlns:wne="http://schemas.microsoft.com/office/word/2006/wordml" xmlns:wps="http://schemas.microsoft.com/office/word/2010/wordprocessingShape" mc:Ignorable="w14 w15 w16se w16cid w16 w16cex wp14">
+<w:footnotes xmlns:wpc="http://schemas.microsoft.com/office/word/2010/wordprocessingCanvas" xmlns:cx="http://schemas.microsoft.com/office/drawing/2014/chartex" xmlns:cx1="http://schemas.microsoft.com/office/drawing/2015/9/8/chartex" xmlns:cx2="http://schemas.microsoft.com/office/drawing/2015/10/21/chartex" xmlns:cx3="http://schemas.microsoft.com/office/drawing/2016/5/9/chartex" xmlns:cx4="http://schemas.microsoft.com/office/drawing/2016/5/10/chartex" xmlns:cx5="http://schemas.microsoft.com/office/drawing/2016/5/11/chartex" xmlns:cx6="http://schemas.microsoft.com/office/drawing/2016/5/12/chartex" xmlns:cx7="http://schemas.microsoft.com/office/drawing/2016/5/13/chartex" xmlns:cx8="http://schemas.microsoft.com/office/drawing/2016/5/14/chartex" xmlns:mc="http://schemas.openxmlformats.org/markup-compatibility/2006" xmlns:aink="http://schemas.microsoft.com/office/drawing/2016/ink" xmlns:am3d="http://schemas.microsoft.com/office/drawing/2017/model3d" xmlns:o="urn:schemas-microsoft-com:office:office" xmlns:r="http://schemas.openxmlformats.org/officeDocument/2006/relationships" xmlns:m="http://schemas.openxmlformats.org/officeDocument/2006/math" xmlns:v="urn:schemas-microsoft-com:vml" xmlns:wp14="http://schemas.microsoft.com/office/word/2010/wordprocessingDrawing" xmlns:wp="http://schemas.openxmlformats.org/drawingml/2006/wordprocessingDrawing" xmlns:w10="urn:schemas-microsoft-com:office:word" xmlns:w="http://schemas.openxmlformats.org/wordprocessingml/2006/main" xmlns:w14="http://schemas.microsoft.com/office/word/2010/wordml" xmlns:w15="http://schemas.microsoft.com/office/word/2012/wordml" xmlns:w16cex="http://schemas.microsoft.com/office/word/2018/wordml/cex" xmlns:w16cid="http://schemas.microsoft.com/office/word/2016/wordml/cid" xmlns:w16="http://schemas.microsoft.com/office/word/2018/wordml" xmlns:w16sdtdh="http://schemas.microsoft.com/office/word/2020/wordml/sdtdatahash" xmlns:w16se="http://schemas.microsoft.com/office/word/2015/wordml/symex" xmlns:wpg="http://schemas.microsoft.com/office/word/2010/wordprocessingGroup" xmlns:wpi="http://schemas.microsoft.com/office/word/2010/wordprocessingInk" xmlns:wne="http://schemas.microsoft.com/office/word/2006/wordml" xmlns:wps="http://schemas.microsoft.com/office/word/2010/wordprocessingShape" mc:Ignorable="w14 w15 w16se w16cid w16 w16cex w16sdtdh wp14">
   <w:footnote w:type="separator" w:id="-1">
     <w:p>
       <w:r>
@@ -7093,7 +7297,7 @@
 </file>
 
 <file path=word/header1.xml><?xml version="1.0" encoding="utf-8"?>
-<w:hdr xmlns:wpc="http://schemas.microsoft.com/office/word/2010/wordprocessingCanvas" xmlns:cx="http://schemas.microsoft.com/office/drawing/2014/chartex" xmlns:cx1="http://schemas.microsoft.com/office/drawing/2015/9/8/chartex" xmlns:cx2="http://schemas.microsoft.com/office/drawing/2015/10/21/chartex" xmlns:cx3="http://schemas.microsoft.com/office/drawing/2016/5/9/chartex" xmlns:cx4="http://schemas.microsoft.com/office/drawing/2016/5/10/chartex" xmlns:cx5="http://schemas.microsoft.com/office/drawing/2016/5/11/chartex" xmlns:cx6="http://schemas.microsoft.com/office/drawing/2016/5/12/chartex" xmlns:cx7="http://schemas.microsoft.com/office/drawing/2016/5/13/chartex" xmlns:cx8="http://schemas.microsoft.com/office/drawing/2016/5/14/chartex" xmlns:mc="http://schemas.openxmlformats.org/markup-compatibility/2006" xmlns:aink="http://schemas.microsoft.com/office/drawing/2016/ink" xmlns:am3d="http://schemas.microsoft.com/office/drawing/2017/model3d" xmlns:o="urn:schemas-microsoft-com:office:office" xmlns:r="http://schemas.openxmlformats.org/officeDocument/2006/relationships" xmlns:m="http://schemas.openxmlformats.org/officeDocument/2006/math" xmlns:v="urn:schemas-microsoft-com:vml" xmlns:wp14="http://schemas.microsoft.com/office/word/2010/wordprocessingDrawing" xmlns:wp="http://schemas.openxmlformats.org/drawingml/2006/wordprocessingDrawing" xmlns:w10="urn:schemas-microsoft-com:office:word" xmlns:w="http://schemas.openxmlformats.org/wordprocessingml/2006/main" xmlns:w14="http://schemas.microsoft.com/office/word/2010/wordml" xmlns:w15="http://schemas.microsoft.com/office/word/2012/wordml" xmlns:w16cex="http://schemas.microsoft.com/office/word/2018/wordml/cex" xmlns:w16cid="http://schemas.microsoft.com/office/word/2016/wordml/cid" xmlns:w16="http://schemas.microsoft.com/office/word/2018/wordml" xmlns:w16se="http://schemas.microsoft.com/office/word/2015/wordml/symex" xmlns:wpg="http://schemas.microsoft.com/office/word/2010/wordprocessingGroup" xmlns:wpi="http://schemas.microsoft.com/office/word/2010/wordprocessingInk" xmlns:wne="http://schemas.microsoft.com/office/word/2006/wordml" xmlns:wps="http://schemas.microsoft.com/office/word/2010/wordprocessingShape" mc:Ignorable="w14 w15 w16se w16cid w16 w16cex wp14">
+<w:hdr xmlns:wpc="http://schemas.microsoft.com/office/word/2010/wordprocessingCanvas" xmlns:cx="http://schemas.microsoft.com/office/drawing/2014/chartex" xmlns:cx1="http://schemas.microsoft.com/office/drawing/2015/9/8/chartex" xmlns:cx2="http://schemas.microsoft.com/office/drawing/2015/10/21/chartex" xmlns:cx3="http://schemas.microsoft.com/office/drawing/2016/5/9/chartex" xmlns:cx4="http://schemas.microsoft.com/office/drawing/2016/5/10/chartex" xmlns:cx5="http://schemas.microsoft.com/office/drawing/2016/5/11/chartex" xmlns:cx6="http://schemas.microsoft.com/office/drawing/2016/5/12/chartex" xmlns:cx7="http://schemas.microsoft.com/office/drawing/2016/5/13/chartex" xmlns:cx8="http://schemas.microsoft.com/office/drawing/2016/5/14/chartex" xmlns:mc="http://schemas.openxmlformats.org/markup-compatibility/2006" xmlns:aink="http://schemas.microsoft.com/office/drawing/2016/ink" xmlns:am3d="http://schemas.microsoft.com/office/drawing/2017/model3d" xmlns:o="urn:schemas-microsoft-com:office:office" xmlns:r="http://schemas.openxmlformats.org/officeDocument/2006/relationships" xmlns:m="http://schemas.openxmlformats.org/officeDocument/2006/math" xmlns:v="urn:schemas-microsoft-com:vml" xmlns:wp14="http://schemas.microsoft.com/office/word/2010/wordprocessingDrawing" xmlns:wp="http://schemas.openxmlformats.org/drawingml/2006/wordprocessingDrawing" xmlns:w10="urn:schemas-microsoft-com:office:word" xmlns:w="http://schemas.openxmlformats.org/wordprocessingml/2006/main" xmlns:w14="http://schemas.microsoft.com/office/word/2010/wordml" xmlns:w15="http://schemas.microsoft.com/office/word/2012/wordml" xmlns:w16cex="http://schemas.microsoft.com/office/word/2018/wordml/cex" xmlns:w16cid="http://schemas.microsoft.com/office/word/2016/wordml/cid" xmlns:w16="http://schemas.microsoft.com/office/word/2018/wordml" xmlns:w16sdtdh="http://schemas.microsoft.com/office/word/2020/wordml/sdtdatahash" xmlns:w16se="http://schemas.microsoft.com/office/word/2015/wordml/symex" xmlns:wpg="http://schemas.microsoft.com/office/word/2010/wordprocessingGroup" xmlns:wpi="http://schemas.microsoft.com/office/word/2010/wordprocessingInk" xmlns:wne="http://schemas.microsoft.com/office/word/2006/wordml" xmlns:wps="http://schemas.microsoft.com/office/word/2010/wordprocessingShape" mc:Ignorable="w14 w15 w16se w16cid w16 w16cex w16sdtdh wp14">
   <w:p>
     <w:pPr>
       <w:pStyle w:val="Header"/>
@@ -7131,7 +7335,7 @@
 </file>
 
 <file path=word/header2.xml><?xml version="1.0" encoding="utf-8"?>
-<w:hdr xmlns:wpc="http://schemas.microsoft.com/office/word/2010/wordprocessingCanvas" xmlns:cx="http://schemas.microsoft.com/office/drawing/2014/chartex" xmlns:cx1="http://schemas.microsoft.com/office/drawing/2015/9/8/chartex" xmlns:cx2="http://schemas.microsoft.com/office/drawing/2015/10/21/chartex" xmlns:cx3="http://schemas.microsoft.com/office/drawing/2016/5/9/chartex" xmlns:cx4="http://schemas.microsoft.com/office/drawing/2016/5/10/chartex" xmlns:cx5="http://schemas.microsoft.com/office/drawing/2016/5/11/chartex" xmlns:cx6="http://schemas.microsoft.com/office/drawing/2016/5/12/chartex" xmlns:cx7="http://schemas.microsoft.com/office/drawing/2016/5/13/chartex" xmlns:cx8="http://schemas.microsoft.com/office/drawing/2016/5/14/chartex" xmlns:mc="http://schemas.openxmlformats.org/markup-compatibility/2006" xmlns:aink="http://schemas.microsoft.com/office/drawing/2016/ink" xmlns:am3d="http://schemas.microsoft.com/office/drawing/2017/model3d" xmlns:o="urn:schemas-microsoft-com:office:office" xmlns:r="http://schemas.openxmlformats.org/officeDocument/2006/relationships" xmlns:m="http://schemas.openxmlformats.org/officeDocument/2006/math" xmlns:v="urn:schemas-microsoft-com:vml" xmlns:wp14="http://schemas.microsoft.com/office/word/2010/wordprocessingDrawing" xmlns:wp="http://schemas.openxmlformats.org/drawingml/2006/wordprocessingDrawing" xmlns:w10="urn:schemas-microsoft-com:office:word" xmlns:w="http://schemas.openxmlformats.org/wordprocessingml/2006/main" xmlns:w14="http://schemas.microsoft.com/office/word/2010/wordml" xmlns:w15="http://schemas.microsoft.com/office/word/2012/wordml" xmlns:w16cex="http://schemas.microsoft.com/office/word/2018/wordml/cex" xmlns:w16cid="http://schemas.microsoft.com/office/word/2016/wordml/cid" xmlns:w16="http://schemas.microsoft.com/office/word/2018/wordml" xmlns:w16se="http://schemas.microsoft.com/office/word/2015/wordml/symex" xmlns:wpg="http://schemas.microsoft.com/office/word/2010/wordprocessingGroup" xmlns:wpi="http://schemas.microsoft.com/office/word/2010/wordprocessingInk" xmlns:wne="http://schemas.microsoft.com/office/word/2006/wordml" xmlns:wps="http://schemas.microsoft.com/office/word/2010/wordprocessingShape" mc:Ignorable="w14 w15 w16se w16cid w16 w16cex wp14">
+<w:hdr xmlns:wpc="http://schemas.microsoft.com/office/word/2010/wordprocessingCanvas" xmlns:cx="http://schemas.microsoft.com/office/drawing/2014/chartex" xmlns:cx1="http://schemas.microsoft.com/office/drawing/2015/9/8/chartex" xmlns:cx2="http://schemas.microsoft.com/office/drawing/2015/10/21/chartex" xmlns:cx3="http://schemas.microsoft.com/office/drawing/2016/5/9/chartex" xmlns:cx4="http://schemas.microsoft.com/office/drawing/2016/5/10/chartex" xmlns:cx5="http://schemas.microsoft.com/office/drawing/2016/5/11/chartex" xmlns:cx6="http://schemas.microsoft.com/office/drawing/2016/5/12/chartex" xmlns:cx7="http://schemas.microsoft.com/office/drawing/2016/5/13/chartex" xmlns:cx8="http://schemas.microsoft.com/office/drawing/2016/5/14/chartex" xmlns:mc="http://schemas.openxmlformats.org/markup-compatibility/2006" xmlns:aink="http://schemas.microsoft.com/office/drawing/2016/ink" xmlns:am3d="http://schemas.microsoft.com/office/drawing/2017/model3d" xmlns:o="urn:schemas-microsoft-com:office:office" xmlns:r="http://schemas.openxmlformats.org/officeDocument/2006/relationships" xmlns:m="http://schemas.openxmlformats.org/officeDocument/2006/math" xmlns:v="urn:schemas-microsoft-com:vml" xmlns:wp14="http://schemas.microsoft.com/office/word/2010/wordprocessingDrawing" xmlns:wp="http://schemas.openxmlformats.org/drawingml/2006/wordprocessingDrawing" xmlns:w10="urn:schemas-microsoft-com:office:word" xmlns:w="http://schemas.openxmlformats.org/wordprocessingml/2006/main" xmlns:w14="http://schemas.microsoft.com/office/word/2010/wordml" xmlns:w15="http://schemas.microsoft.com/office/word/2012/wordml" xmlns:w16cex="http://schemas.microsoft.com/office/word/2018/wordml/cex" xmlns:w16cid="http://schemas.microsoft.com/office/word/2016/wordml/cid" xmlns:w16="http://schemas.microsoft.com/office/word/2018/wordml" xmlns:w16sdtdh="http://schemas.microsoft.com/office/word/2020/wordml/sdtdatahash" xmlns:w16se="http://schemas.microsoft.com/office/word/2015/wordml/symex" xmlns:wpg="http://schemas.microsoft.com/office/word/2010/wordprocessingGroup" xmlns:wpi="http://schemas.microsoft.com/office/word/2010/wordprocessingInk" xmlns:wne="http://schemas.microsoft.com/office/word/2006/wordml" xmlns:wps="http://schemas.microsoft.com/office/word/2010/wordprocessingShape" mc:Ignorable="w14 w15 w16se w16cid w16 w16cex w16sdtdh wp14">
   <w:p>
     <w:pPr>
       <w:pStyle w:val="Header"/>
@@ -7182,7 +7386,7 @@
 </file>
 
 <file path=word/numbering.xml><?xml version="1.0" encoding="utf-8"?>
-<w:numbering xmlns:wpc="http://schemas.microsoft.com/office/word/2010/wordprocessingCanvas" xmlns:cx="http://schemas.microsoft.com/office/drawing/2014/chartex" xmlns:cx1="http://schemas.microsoft.com/office/drawing/2015/9/8/chartex" xmlns:cx2="http://schemas.microsoft.com/office/drawing/2015/10/21/chartex" xmlns:cx3="http://schemas.microsoft.com/office/drawing/2016/5/9/chartex" xmlns:cx4="http://schemas.microsoft.com/office/drawing/2016/5/10/chartex" xmlns:cx5="http://schemas.microsoft.com/office/drawing/2016/5/11/chartex" xmlns:cx6="http://schemas.microsoft.com/office/drawing/2016/5/12/chartex" xmlns:cx7="http://schemas.microsoft.com/office/drawing/2016/5/13/chartex" xmlns:cx8="http://schemas.microsoft.com/office/drawing/2016/5/14/chartex" xmlns:mc="http://schemas.openxmlformats.org/markup-compatibility/2006" xmlns:aink="http://schemas.microsoft.com/office/drawing/2016/ink" xmlns:am3d="http://schemas.microsoft.com/office/drawing/2017/model3d" xmlns:o="urn:schemas-microsoft-com:office:office" xmlns:r="http://schemas.openxmlformats.org/officeDocument/2006/relationships" xmlns:m="http://schemas.openxmlformats.org/officeDocument/2006/math" xmlns:v="urn:schemas-microsoft-com:vml" xmlns:wp14="http://schemas.microsoft.com/office/word/2010/wordprocessingDrawing" xmlns:wp="http://schemas.openxmlformats.org/drawingml/2006/wordprocessingDrawing" xmlns:w10="urn:schemas-microsoft-com:office:word" xmlns:w="http://schemas.openxmlformats.org/wordprocessingml/2006/main" xmlns:w14="http://schemas.microsoft.com/office/word/2010/wordml" xmlns:w15="http://schemas.microsoft.com/office/word/2012/wordml" xmlns:w16cex="http://schemas.microsoft.com/office/word/2018/wordml/cex" xmlns:w16cid="http://schemas.microsoft.com/office/word/2016/wordml/cid" xmlns:w16="http://schemas.microsoft.com/office/word/2018/wordml" xmlns:w16se="http://schemas.microsoft.com/office/word/2015/wordml/symex" xmlns:wpg="http://schemas.microsoft.com/office/word/2010/wordprocessingGroup" xmlns:wpi="http://schemas.microsoft.com/office/word/2010/wordprocessingInk" xmlns:wne="http://schemas.microsoft.com/office/word/2006/wordml" xmlns:wps="http://schemas.microsoft.com/office/word/2010/wordprocessingShape" mc:Ignorable="w14 w15 w16se w16cid w16 w16cex wp14">
+<w:numbering xmlns:wpc="http://schemas.microsoft.com/office/word/2010/wordprocessingCanvas" xmlns:cx="http://schemas.microsoft.com/office/drawing/2014/chartex" xmlns:cx1="http://schemas.microsoft.com/office/drawing/2015/9/8/chartex" xmlns:cx2="http://schemas.microsoft.com/office/drawing/2015/10/21/chartex" xmlns:cx3="http://schemas.microsoft.com/office/drawing/2016/5/9/chartex" xmlns:cx4="http://schemas.microsoft.com/office/drawing/2016/5/10/chartex" xmlns:cx5="http://schemas.microsoft.com/office/drawing/2016/5/11/chartex" xmlns:cx6="http://schemas.microsoft.com/office/drawing/2016/5/12/chartex" xmlns:cx7="http://schemas.microsoft.com/office/drawing/2016/5/13/chartex" xmlns:cx8="http://schemas.microsoft.com/office/drawing/2016/5/14/chartex" xmlns:mc="http://schemas.openxmlformats.org/markup-compatibility/2006" xmlns:aink="http://schemas.microsoft.com/office/drawing/2016/ink" xmlns:am3d="http://schemas.microsoft.com/office/drawing/2017/model3d" xmlns:o="urn:schemas-microsoft-com:office:office" xmlns:r="http://schemas.openxmlformats.org/officeDocument/2006/relationships" xmlns:m="http://schemas.openxmlformats.org/officeDocument/2006/math" xmlns:v="urn:schemas-microsoft-com:vml" xmlns:wp14="http://schemas.microsoft.com/office/word/2010/wordprocessingDrawing" xmlns:wp="http://schemas.openxmlformats.org/drawingml/2006/wordprocessingDrawing" xmlns:w10="urn:schemas-microsoft-com:office:word" xmlns:w="http://schemas.openxmlformats.org/wordprocessingml/2006/main" xmlns:w14="http://schemas.microsoft.com/office/word/2010/wordml" xmlns:w15="http://schemas.microsoft.com/office/word/2012/wordml" xmlns:w16cex="http://schemas.microsoft.com/office/word/2018/wordml/cex" xmlns:w16cid="http://schemas.microsoft.com/office/word/2016/wordml/cid" xmlns:w16="http://schemas.microsoft.com/office/word/2018/wordml" xmlns:w16sdtdh="http://schemas.microsoft.com/office/word/2020/wordml/sdtdatahash" xmlns:w16se="http://schemas.microsoft.com/office/word/2015/wordml/symex" xmlns:wpg="http://schemas.microsoft.com/office/word/2010/wordprocessingGroup" xmlns:wpi="http://schemas.microsoft.com/office/word/2010/wordprocessingInk" xmlns:wne="http://schemas.microsoft.com/office/word/2006/wordml" xmlns:wps="http://schemas.microsoft.com/office/word/2010/wordprocessingShape" mc:Ignorable="w14 w15 w16se w16cid w16 w16cex w16sdtdh wp14">
   <w:abstractNum w:abstractNumId="0" w15:restartNumberingAfterBreak="0">
     <w:nsid w:val="00B556CA"/>
     <w:multiLevelType w:val="hybridMultilevel"/>
@@ -9974,7 +10178,7 @@
 </file>
 
 <file path=word/styles.xml><?xml version="1.0" encoding="utf-8"?>
-<w:styles xmlns:mc="http://schemas.openxmlformats.org/markup-compatibility/2006" xmlns:r="http://schemas.openxmlformats.org/officeDocument/2006/relationships" xmlns:w="http://schemas.openxmlformats.org/wordprocessingml/2006/main" xmlns:w14="http://schemas.microsoft.com/office/word/2010/wordml" xmlns:w15="http://schemas.microsoft.com/office/word/2012/wordml" xmlns:w16cex="http://schemas.microsoft.com/office/word/2018/wordml/cex" xmlns:w16cid="http://schemas.microsoft.com/office/word/2016/wordml/cid" xmlns:w16="http://schemas.microsoft.com/office/word/2018/wordml" xmlns:w16se="http://schemas.microsoft.com/office/word/2015/wordml/symex" mc:Ignorable="w14 w15 w16se w16cid w16 w16cex">
+<w:styles xmlns:mc="http://schemas.openxmlformats.org/markup-compatibility/2006" xmlns:r="http://schemas.openxmlformats.org/officeDocument/2006/relationships" xmlns:w="http://schemas.openxmlformats.org/wordprocessingml/2006/main" xmlns:w14="http://schemas.microsoft.com/office/word/2010/wordml" xmlns:w15="http://schemas.microsoft.com/office/word/2012/wordml" xmlns:w16cex="http://schemas.microsoft.com/office/word/2018/wordml/cex" xmlns:w16cid="http://schemas.microsoft.com/office/word/2016/wordml/cid" xmlns:w16="http://schemas.microsoft.com/office/word/2018/wordml" xmlns:w16sdtdh="http://schemas.microsoft.com/office/word/2020/wordml/sdtdatahash" xmlns:w16se="http://schemas.microsoft.com/office/word/2015/wordml/symex" mc:Ignorable="w14 w15 w16se w16cid w16 w16cex w16sdtdh">
   <w:docDefaults>
     <w:rPrDefault>
       <w:rPr>
@@ -10427,7 +10631,6 @@
   <w:style w:type="character" w:default="1" w:styleId="DefaultParagraphFont">
     <w:name w:val="Default Paragraph Font"/>
     <w:uiPriority w:val="1"/>
-    <w:semiHidden/>
     <w:unhideWhenUsed/>
   </w:style>
   <w:style w:type="table" w:default="1" w:styleId="TableNormal">
@@ -10803,6 +11006,32 @@
       <w:contextualSpacing/>
     </w:pPr>
   </w:style>
+  <w:style w:type="paragraph" w:styleId="Footer">
+    <w:name w:val="footer"/>
+    <w:basedOn w:val="Normal"/>
+    <w:link w:val="FooterChar"/>
+    <w:uiPriority w:val="99"/>
+    <w:unhideWhenUsed/>
+    <w:rsid w:val="004B02BB"/>
+    <w:pPr>
+      <w:tabs>
+        <w:tab w:val="center" w:pos="4680"/>
+        <w:tab w:val="right" w:pos="9360"/>
+      </w:tabs>
+    </w:pPr>
+  </w:style>
+  <w:style w:type="character" w:customStyle="1" w:styleId="FooterChar">
+    <w:name w:val="Footer Char"/>
+    <w:basedOn w:val="DefaultParagraphFont"/>
+    <w:link w:val="Footer"/>
+    <w:uiPriority w:val="99"/>
+    <w:rsid w:val="004B02BB"/>
+    <w:rPr>
+      <w:rFonts w:ascii="Calibri Light" w:eastAsia="Times New Roman" w:hAnsi="Calibri Light" w:cs="Times New Roman"/>
+      <w:szCs w:val="24"/>
+      <w:lang w:val="de-DE" w:eastAsia="de-DE"/>
+    </w:rPr>
+  </w:style>
 </w:styles>
 </file>
 
@@ -11099,4 +11328,16 @@
     </a:ext>
   </a:extLst>
 </a:theme>
+</file>
+
+<file path=customXml/item1.xml><?xml version="1.0" encoding="utf-8"?>
+<b:Sources xmlns:b="http://schemas.openxmlformats.org/officeDocument/2006/bibliography" xmlns="http://schemas.openxmlformats.org/officeDocument/2006/bibliography" SelectedStyle="\APASixthEditionOfficeOnline.xsl" StyleName="APA" Version="6"/>
+</file>
+
+<file path=customXml/itemProps1.xml><?xml version="1.0" encoding="utf-8"?>
+<ds:datastoreItem xmlns:ds="http://schemas.openxmlformats.org/officeDocument/2006/customXml" ds:itemID="{12FDB792-D545-47CD-AE9F-F1CFDF2AA42A}">
+  <ds:schemaRefs>
+    <ds:schemaRef ds:uri="http://schemas.openxmlformats.org/officeDocument/2006/bibliography"/>
+  </ds:schemaRefs>
+</ds:datastoreItem>
 </file>
</xml_diff>

<commit_message>
Added references to the article
</commit_message>
<xml_diff>
--- a/ODD protocol.docx
+++ b/ODD protocol.docx
@@ -92,25 +92,73 @@
       </w:r>
     </w:p>
     <w:p>
-      <w:pPr>
-        <w:rPr>
-          <w:lang w:val="en-US"/>
-        </w:rPr>
-      </w:pPr>
-      <w:r>
-        <w:rPr>
-          <w:lang w:val="en-US"/>
-        </w:rPr>
-        <w:t>The simulation model “Wisdom of Expert Panels” is used in a research paper currently under review.</w:t>
-      </w:r>
-    </w:p>
-    <w:p>
-      <w:pPr>
-        <w:rPr>
-          <w:lang w:val="en-US"/>
-        </w:rPr>
-      </w:pPr>
-    </w:p>
+      <w:r>
+        <w:rPr>
+          <w:lang w:val="en-US"/>
+        </w:rPr>
+        <w:t xml:space="preserve">The simulation model “Wisdom of Expert Panels” is used in </w:t>
+      </w:r>
+      <w:r>
+        <w:rPr>
+          <w:lang w:val="en-US"/>
+        </w:rPr>
+        <w:t>the research paper</w:t>
+      </w:r>
+      <w:r>
+        <w:rPr>
+          <w:lang w:val="en-US"/>
+        </w:rPr>
+        <w:t xml:space="preserve"> by Feliciani et al. </w:t>
+      </w:r>
+      <w:r>
+        <w:rPr>
+          <w:lang w:val="en-US"/>
+        </w:rPr>
+        <w:fldChar w:fldCharType="begin"/>
+      </w:r>
+      <w:r>
+        <w:rPr>
+          <w:lang w:val="en-US"/>
+        </w:rPr>
+        <w:instrText xml:space="preserve"> ADDIN ZOTERO_ITEM CSL_CITATION {"citationID":"1rzVyXv8","properties":{"formattedCitation":"(2022)","plainCitation":"(2022)","noteIndex":0},"citationItems":[{"id":727,"uris":["http://zotero.org/users/5264811/items/8D9D4WRE"],"uri":["http://zotero.org/users/5264811/items/8D9D4WRE"],"itemData":{"id":727,"type":"article-journal","container-title":"Research Policy","DOI":"10.1016/j.respol.2021.104467","ISSN":"00487333","issue":"4","journalAbbreviation":"Research Policy","language":"en","page":"104467","source":"DOI.org (Crossref)","title":"Designing grant-review panels for better funding decisions: Lessons from an empirically calibrated simulation model","title-short":"Designing grant-review panels for better funding decisions","volume":"51","author":[{"family":"Feliciani","given":"Thomas"},{"family":"Morreau","given":"Michael"},{"family":"Luo","given":"Junwen"},{"family":"Lucas","given":"Pablo"},{"family":"Shankar","given":"Kalpana"}],"issued":{"date-parts":[["2022",5]]}},"suppress-author":true}],"schema":"https://github.com/citation-style-language/schema/raw/master/csl-citation.json"} </w:instrText>
+      </w:r>
+      <w:r>
+        <w:rPr>
+          <w:lang w:val="en-US"/>
+        </w:rPr>
+        <w:fldChar w:fldCharType="separate"/>
+      </w:r>
+      <w:r>
+        <w:rPr>
+          <w:rFonts w:cs="Calibri Light"/>
+        </w:rPr>
+        <w:t>(2022)</w:t>
+      </w:r>
+      <w:r>
+        <w:rPr>
+          <w:lang w:val="en-US"/>
+        </w:rPr>
+        <w:fldChar w:fldCharType="end"/>
+      </w:r>
+      <w:r>
+        <w:rPr>
+          <w:lang w:val="en-US"/>
+        </w:rPr>
+        <w:t xml:space="preserve"> found at </w:t>
+      </w:r>
+      <w:hyperlink r:id="rId8" w:history="1">
+        <w:r>
+          <w:rPr>
+            <w:rStyle w:val="Hyperlink"/>
+          </w:rPr>
+          <w:t>https://doi.org/10.1016/j.respol.2021.104467</w:t>
+        </w:r>
+      </w:hyperlink>
+      <w:r>
+        <w:t>.</w:t>
+      </w:r>
+    </w:p>
+    <w:p/>
     <w:p>
       <w:pPr>
         <w:rPr>
@@ -693,7 +741,21 @@
         <w:rPr>
           <w:lang w:val="en-US"/>
         </w:rPr>
-        <w:t>typical of ABMs. Nevertheless, this model is designed to allow for ABM components (or submodels) to be plugged in. For example, the model can easily</w:t>
+        <w:t xml:space="preserve">typical of ABMs. Nevertheless, this model is designed to allow for ABM components (or </w:t>
+      </w:r>
+      <w:proofErr w:type="spellStart"/>
+      <w:r>
+        <w:rPr>
+          <w:lang w:val="en-US"/>
+        </w:rPr>
+        <w:t>submodels</w:t>
+      </w:r>
+      <w:proofErr w:type="spellEnd"/>
+      <w:r>
+        <w:rPr>
+          <w:lang w:val="en-US"/>
+        </w:rPr>
+        <w:t>) to be plugged in. For example, the model can easily</w:t>
       </w:r>
       <w:r>
         <w:rPr>
@@ -806,8 +868,16 @@
         <w:rPr>
           <w:lang w:val="en-US"/>
         </w:rPr>
-        <w:t xml:space="preserve"> within review panels must wor</w:t>
-      </w:r>
+        <w:t xml:space="preserve"> within review panels must </w:t>
+      </w:r>
+      <w:proofErr w:type="spellStart"/>
+      <w:r>
+        <w:rPr>
+          <w:lang w:val="en-US"/>
+        </w:rPr>
+        <w:t>wor</w:t>
+      </w:r>
+      <w:proofErr w:type="spellEnd"/>
       <w:r>
         <w:rPr>
           <w:lang w:val="en-US"/>
@@ -972,6 +1042,7 @@
         </w:rPr>
         <w:t>(</w:t>
       </w:r>
+      <w:proofErr w:type="spellStart"/>
       <w:r>
         <w:rPr>
           <w:color w:val="ED7D31" w:themeColor="accent2"/>
@@ -979,6 +1050,7 @@
         </w:rPr>
         <w:t>nSubmissions</w:t>
       </w:r>
+      <w:proofErr w:type="spellEnd"/>
       <w:r>
         <w:rPr>
           <w:lang w:val="en-US"/>
@@ -1025,6 +1097,7 @@
         </w:rPr>
         <w:t>(</w:t>
       </w:r>
+      <w:proofErr w:type="spellStart"/>
       <w:r>
         <w:rPr>
           <w:color w:val="ED7D31" w:themeColor="accent2"/>
@@ -1032,6 +1105,7 @@
         </w:rPr>
         <w:t>nReviewersPerProp</w:t>
       </w:r>
+      <w:proofErr w:type="spellEnd"/>
       <w:r>
         <w:rPr>
           <w:lang w:val="en-US"/>
@@ -1084,7 +1158,6 @@
           <w:u w:val="single"/>
           <w:lang w:val="en-US"/>
         </w:rPr>
-        <w:lastRenderedPageBreak/>
         <w:t>Number of proposals per reviewer</w:t>
       </w:r>
       <w:r>
@@ -1099,6 +1172,7 @@
         </w:rPr>
         <w:t>(</w:t>
       </w:r>
+      <w:proofErr w:type="spellStart"/>
       <w:r>
         <w:rPr>
           <w:color w:val="ED7D31" w:themeColor="accent2"/>
@@ -1106,6 +1180,7 @@
         </w:rPr>
         <w:t>nPropPerReviewer</w:t>
       </w:r>
+      <w:proofErr w:type="spellEnd"/>
       <w:r>
         <w:rPr>
           <w:lang w:val="en-US"/>
@@ -1408,6 +1483,7 @@
         </w:rPr>
         <w:t>(</w:t>
       </w:r>
+      <w:proofErr w:type="spellStart"/>
       <w:r>
         <w:rPr>
           <w:color w:val="ED7D31" w:themeColor="accent2"/>
@@ -1415,6 +1491,7 @@
         </w:rPr>
         <w:t>glh</w:t>
       </w:r>
+      <w:proofErr w:type="spellEnd"/>
       <w:r>
         <w:rPr>
           <w:lang w:val="en-US"/>
@@ -1523,13 +1600,7 @@
         <w:rPr>
           <w:lang w:val="en-US"/>
         </w:rPr>
-        <w:t>”</w:t>
-      </w:r>
-      <w:r>
-        <w:rPr>
-          <w:lang w:val="en-US"/>
-        </w:rPr>
-        <w:t xml:space="preserve"> </w:t>
+        <w:t xml:space="preserve">” </w:t>
       </w:r>
       <w:r>
         <w:rPr>
@@ -1548,14 +1619,7 @@
           <w:color w:val="7030A0"/>
           <w:lang w:val="en-US"/>
         </w:rPr>
-        <w:t xml:space="preserve">underlying </w:t>
-      </w:r>
-      <w:r>
-        <w:rPr>
-          <w:color w:val="7030A0"/>
-          <w:lang w:val="en-US"/>
-        </w:rPr>
-        <w:t>noise</w:t>
+        <w:t>underlying noise</w:t>
       </w:r>
       <w:r>
         <w:rPr>
@@ -1639,6 +1703,7 @@
         </w:rPr>
         <w:t>(</w:t>
       </w:r>
+      <w:proofErr w:type="spellStart"/>
       <w:r>
         <w:rPr>
           <w:color w:val="ED7D31" w:themeColor="accent2"/>
@@ -1646,6 +1711,7 @@
         </w:rPr>
         <w:t>aggrRule</w:t>
       </w:r>
+      <w:proofErr w:type="spellEnd"/>
       <w:r>
         <w:rPr>
           <w:lang w:val="en-US"/>
@@ -1742,6 +1808,7 @@
         </w:rPr>
         <w:t>(</w:t>
       </w:r>
+      <w:proofErr w:type="spellStart"/>
       <w:r>
         <w:rPr>
           <w:color w:val="ED7D31" w:themeColor="accent2"/>
@@ -1749,6 +1816,7 @@
         </w:rPr>
         <w:t>nAccepted</w:t>
       </w:r>
+      <w:proofErr w:type="spellEnd"/>
       <w:r>
         <w:rPr>
           <w:lang w:val="en-US"/>
@@ -1877,6 +1945,7 @@
         </w:rPr>
         <w:t>(</w:t>
       </w:r>
+      <w:proofErr w:type="spellStart"/>
       <w:r>
         <w:rPr>
           <w:color w:val="ED7D31" w:themeColor="accent2"/>
@@ -1891,6 +1960,7 @@
         </w:rPr>
         <w:t>Quality</w:t>
       </w:r>
+      <w:proofErr w:type="spellEnd"/>
       <w:r>
         <w:rPr>
           <w:lang w:val="en-US"/>
@@ -2026,20 +2096,15 @@
         </w:rPr>
         <w:t>(</w:t>
       </w:r>
+      <w:proofErr w:type="spellStart"/>
       <w:r>
         <w:rPr>
           <w:color w:val="ED7D31" w:themeColor="accent2"/>
           <w:lang w:val="en-US"/>
         </w:rPr>
-        <w:t>ref</w:t>
-      </w:r>
-      <w:r>
-        <w:rPr>
-          <w:color w:val="ED7D31" w:themeColor="accent2"/>
-          <w:lang w:val="en-US"/>
-        </w:rPr>
-        <w:t>Ranking</w:t>
-      </w:r>
+        <w:t>refRanking</w:t>
+      </w:r>
+      <w:proofErr w:type="spellEnd"/>
       <w:r>
         <w:rPr>
           <w:lang w:val="en-US"/>
@@ -2252,6 +2317,7 @@
         </w:rPr>
         <w:t xml:space="preserve"> (</w:t>
       </w:r>
+      <w:proofErr w:type="spellStart"/>
       <w:r>
         <w:rPr>
           <w:color w:val="ED7D31" w:themeColor="accent2"/>
@@ -2261,6 +2327,7 @@
         </w:rPr>
         <w:t>tqDeserved</w:t>
       </w:r>
+      <w:proofErr w:type="spellEnd"/>
       <w:r>
         <w:rPr>
           <w:sz w:val="22"/>
@@ -2283,7 +2350,25 @@
           <w:szCs w:val="22"/>
           <w:lang w:val="en-US"/>
         </w:rPr>
-        <w:t xml:space="preserve"> Set to TRUE for proposals that are among the best k by true quality; FALSE otherwise. In case there are ties for the k-th best proposals, all proposals in the tie are set TRUE. Thus, there may be more than k proposals with deserving acceptance == TRUE.</w:t>
+        <w:t xml:space="preserve"> Set to TRUE for proposals that are among the best k by true quality; FALSE otherwise. In case there are ties for the k-</w:t>
+      </w:r>
+      <w:proofErr w:type="spellStart"/>
+      <w:r>
+        <w:rPr>
+          <w:sz w:val="22"/>
+          <w:szCs w:val="22"/>
+          <w:lang w:val="en-US"/>
+        </w:rPr>
+        <w:t>th</w:t>
+      </w:r>
+      <w:proofErr w:type="spellEnd"/>
+      <w:r>
+        <w:rPr>
+          <w:sz w:val="22"/>
+          <w:szCs w:val="22"/>
+          <w:lang w:val="en-US"/>
+        </w:rPr>
+        <w:t xml:space="preserve"> best proposals, all proposals in the tie are set TRUE. Thus, there may be more than k proposals with deserving acceptance == TRUE.</w:t>
       </w:r>
     </w:p>
     <w:p>
@@ -2307,7 +2392,6 @@
           <w:u w:val="single"/>
           <w:lang w:val="en-US"/>
         </w:rPr>
-        <w:lastRenderedPageBreak/>
         <w:t>Found to be deserving funding</w:t>
       </w:r>
       <w:r>
@@ -2365,7 +2449,25 @@
           <w:szCs w:val="22"/>
           <w:lang w:val="en-US"/>
         </w:rPr>
-        <w:t xml:space="preserve"> Set to TRUE for proposals that are among the k-best by estimated quality; FALSE otherwise. Ties for the k-th best position are treated in the same way as above - see “deserving acceptance”.</w:t>
+        <w:t xml:space="preserve"> Set to TRUE for proposals that are among the k-best by estimated quality; FALSE otherwise. Ties for the k-</w:t>
+      </w:r>
+      <w:proofErr w:type="spellStart"/>
+      <w:r>
+        <w:rPr>
+          <w:sz w:val="22"/>
+          <w:szCs w:val="22"/>
+          <w:lang w:val="en-US"/>
+        </w:rPr>
+        <w:t>th</w:t>
+      </w:r>
+      <w:proofErr w:type="spellEnd"/>
+      <w:r>
+        <w:rPr>
+          <w:sz w:val="22"/>
+          <w:szCs w:val="22"/>
+          <w:lang w:val="en-US"/>
+        </w:rPr>
+        <w:t xml:space="preserve"> best position are treated in the same way as above - see “deserving acceptance”.</w:t>
       </w:r>
     </w:p>
     <w:p>
@@ -2442,6 +2544,7 @@
         </w:rPr>
         <w:t>(</w:t>
       </w:r>
+      <w:proofErr w:type="spellStart"/>
       <w:r>
         <w:rPr>
           <w:color w:val="ED7D31" w:themeColor="accent2"/>
@@ -2451,6 +2554,7 @@
         </w:rPr>
         <w:t>CohensKappa</w:t>
       </w:r>
+      <w:proofErr w:type="spellEnd"/>
       <w:r>
         <w:rPr>
           <w:sz w:val="22"/>
@@ -2699,6 +2803,7 @@
         </w:rPr>
         <w:t>(</w:t>
       </w:r>
+      <w:proofErr w:type="spellStart"/>
       <w:r>
         <w:rPr>
           <w:color w:val="ED7D31" w:themeColor="accent2"/>
@@ -2708,6 +2813,7 @@
         </w:rPr>
         <w:t>ktc</w:t>
       </w:r>
+      <w:proofErr w:type="spellEnd"/>
       <w:r>
         <w:rPr>
           <w:sz w:val="22"/>
@@ -2782,6 +2888,7 @@
         </w:rPr>
         <w:t>(</w:t>
       </w:r>
+      <w:proofErr w:type="spellStart"/>
       <w:r>
         <w:rPr>
           <w:color w:val="ED7D31" w:themeColor="accent2"/>
@@ -2791,6 +2898,7 @@
         </w:rPr>
         <w:t>ktd</w:t>
       </w:r>
+      <w:proofErr w:type="spellEnd"/>
       <w:r>
         <w:rPr>
           <w:sz w:val="22"/>
@@ -2865,6 +2973,7 @@
         </w:rPr>
         <w:t xml:space="preserve"> (</w:t>
       </w:r>
+      <w:proofErr w:type="spellStart"/>
       <w:r>
         <w:rPr>
           <w:color w:val="ED7D31" w:themeColor="accent2"/>
@@ -2874,6 +2983,7 @@
         </w:rPr>
         <w:t>evaluationBias</w:t>
       </w:r>
+      <w:proofErr w:type="spellEnd"/>
       <w:r>
         <w:rPr>
           <w:sz w:val="22"/>
@@ -2951,6 +3061,7 @@
         </w:rPr>
         <w:t>script “</w:t>
       </w:r>
+      <w:proofErr w:type="spellStart"/>
       <w:proofErr w:type="gramStart"/>
       <w:r>
         <w:rPr>
@@ -2961,6 +3072,7 @@
         </w:rPr>
         <w:t>simulation.r</w:t>
       </w:r>
+      <w:proofErr w:type="spellEnd"/>
       <w:proofErr w:type="gramEnd"/>
       <w:r>
         <w:rPr>
@@ -3141,7 +3253,6 @@
                 <w:szCs w:val="18"/>
                 <w:lang w:val="en-US"/>
               </w:rPr>
-              <w:lastRenderedPageBreak/>
               <w:t>simulation</w:t>
             </w:r>
           </w:p>
@@ -4357,7 +4468,6 @@
           <w:u w:val="single"/>
           <w:lang w:val="en-US"/>
         </w:rPr>
-        <w:lastRenderedPageBreak/>
         <w:t>Hypermean</w:t>
       </w:r>
       <w:r>
@@ -4662,11 +4772,33 @@
         </w:rPr>
         <w:t xml:space="preserve"> A proposals’ estimated ranking is determined by the majority judgment rule, defined in </w:t>
       </w:r>
-      <w:r>
-        <w:rPr>
-          <w:lang w:val="en-US"/>
-        </w:rPr>
-        <w:t xml:space="preserve">Balinski &amp; Laraki </w:t>
+      <w:proofErr w:type="spellStart"/>
+      <w:r>
+        <w:rPr>
+          <w:lang w:val="en-US"/>
+        </w:rPr>
+        <w:t>Balinski</w:t>
+      </w:r>
+      <w:proofErr w:type="spellEnd"/>
+      <w:r>
+        <w:rPr>
+          <w:lang w:val="en-US"/>
+        </w:rPr>
+        <w:t xml:space="preserve"> &amp; </w:t>
+      </w:r>
+      <w:proofErr w:type="spellStart"/>
+      <w:r>
+        <w:rPr>
+          <w:lang w:val="en-US"/>
+        </w:rPr>
+        <w:t>Laraki</w:t>
+      </w:r>
+      <w:proofErr w:type="spellEnd"/>
+      <w:r>
+        <w:rPr>
+          <w:lang w:val="en-US"/>
+        </w:rPr>
+        <w:t xml:space="preserve"> </w:t>
       </w:r>
       <w:r>
         <w:rPr>
@@ -4716,12 +4848,21 @@
           <w:lang w:val="en-US"/>
         </w:rPr>
       </w:pPr>
+      <w:proofErr w:type="spellStart"/>
       <w:r>
         <w:rPr>
           <w:u w:val="single"/>
           <w:lang w:val="en-US"/>
         </w:rPr>
-        <w:t>Borda count</w:t>
+        <w:t>Borda</w:t>
+      </w:r>
+      <w:proofErr w:type="spellEnd"/>
+      <w:r>
+        <w:rPr>
+          <w:u w:val="single"/>
+          <w:lang w:val="en-US"/>
+        </w:rPr>
+        <w:t xml:space="preserve"> count</w:t>
       </w:r>
       <w:r>
         <w:rPr>
@@ -4733,7 +4874,21 @@
         <w:rPr>
           <w:lang w:val="en-US"/>
         </w:rPr>
-        <w:t xml:space="preserve"> The Borda count</w:t>
+        <w:t xml:space="preserve"> The </w:t>
+      </w:r>
+      <w:proofErr w:type="spellStart"/>
+      <w:r>
+        <w:rPr>
+          <w:lang w:val="en-US"/>
+        </w:rPr>
+        <w:t>Borda</w:t>
+      </w:r>
+      <w:proofErr w:type="spellEnd"/>
+      <w:r>
+        <w:rPr>
+          <w:lang w:val="en-US"/>
+        </w:rPr>
+        <w:t xml:space="preserve"> count</w:t>
       </w:r>
       <w:r>
         <w:rPr>
@@ -4775,13 +4930,55 @@
         <w:rPr>
           <w:lang w:val="en-US"/>
         </w:rPr>
-        <w:t xml:space="preserve"> determines proposals’ estimated ranking. The Borda count is here generalized to allow weak orderings. Specifically, when there are </w:t>
-      </w:r>
-      <w:r>
-        <w:rPr>
-          <w:lang w:val="en-US"/>
-        </w:rPr>
-        <w:t xml:space="preserve">ties in the estimated ranking, the Borda count is the result from averaging the Borda count </w:t>
+        <w:t xml:space="preserve"> determines proposals’ estimated ranking. The </w:t>
+      </w:r>
+      <w:proofErr w:type="spellStart"/>
+      <w:r>
+        <w:rPr>
+          <w:lang w:val="en-US"/>
+        </w:rPr>
+        <w:t>Borda</w:t>
+      </w:r>
+      <w:proofErr w:type="spellEnd"/>
+      <w:r>
+        <w:rPr>
+          <w:lang w:val="en-US"/>
+        </w:rPr>
+        <w:t xml:space="preserve"> count is here generalized to allow weak orderings. Specifically, when there are </w:t>
+      </w:r>
+      <w:r>
+        <w:rPr>
+          <w:lang w:val="en-US"/>
+        </w:rPr>
+        <w:t xml:space="preserve">ties in the estimated ranking, the </w:t>
+      </w:r>
+      <w:proofErr w:type="spellStart"/>
+      <w:r>
+        <w:rPr>
+          <w:lang w:val="en-US"/>
+        </w:rPr>
+        <w:t>Borda</w:t>
+      </w:r>
+      <w:proofErr w:type="spellEnd"/>
+      <w:r>
+        <w:rPr>
+          <w:lang w:val="en-US"/>
+        </w:rPr>
+        <w:t xml:space="preserve"> count is the result from averaging the </w:t>
+      </w:r>
+      <w:proofErr w:type="spellStart"/>
+      <w:r>
+        <w:rPr>
+          <w:lang w:val="en-US"/>
+        </w:rPr>
+        <w:t>Borda</w:t>
+      </w:r>
+      <w:proofErr w:type="spellEnd"/>
+      <w:r>
+        <w:rPr>
+          <w:lang w:val="en-US"/>
+        </w:rPr>
+        <w:t xml:space="preserve"> count </w:t>
       </w:r>
       <w:r>
         <w:rPr>
@@ -5149,7 +5346,6 @@
         <w:rPr>
           <w:lang w:val="en-US"/>
         </w:rPr>
-        <w:lastRenderedPageBreak/>
         <w:t>Objectives</w:t>
       </w:r>
     </w:p>
@@ -5348,7 +5544,21 @@
         <w:rPr>
           <w:lang w:val="en-US"/>
         </w:rPr>
-        <w:t xml:space="preserve"> described in section 7: “Submodels / rate”.</w:t>
+        <w:t xml:space="preserve"> described in section 7: “</w:t>
+      </w:r>
+      <w:proofErr w:type="spellStart"/>
+      <w:r>
+        <w:rPr>
+          <w:lang w:val="en-US"/>
+        </w:rPr>
+        <w:t>Submodels</w:t>
+      </w:r>
+      <w:proofErr w:type="spellEnd"/>
+      <w:r>
+        <w:rPr>
+          <w:lang w:val="en-US"/>
+        </w:rPr>
+        <w:t xml:space="preserve"> / rate”.</w:t>
       </w:r>
     </w:p>
     <w:p>
@@ -5826,6 +6036,7 @@
         </w:rPr>
         <w:t xml:space="preserve"> (see scripts “</w:t>
       </w:r>
+      <w:proofErr w:type="spellStart"/>
       <w:proofErr w:type="gramStart"/>
       <w:r>
         <w:rPr>
@@ -5833,12 +6044,27 @@
         </w:rPr>
         <w:t>batteries.r</w:t>
       </w:r>
+      <w:proofErr w:type="spellEnd"/>
       <w:proofErr w:type="gramEnd"/>
       <w:r>
         <w:rPr>
           <w:lang w:val="en-US"/>
         </w:rPr>
-        <w:t>” and “results.r”).</w:t>
+        <w:t>” and “</w:t>
+      </w:r>
+      <w:proofErr w:type="spellStart"/>
+      <w:r>
+        <w:rPr>
+          <w:lang w:val="en-US"/>
+        </w:rPr>
+        <w:t>results.r</w:t>
+      </w:r>
+      <w:proofErr w:type="spellEnd"/>
+      <w:r>
+        <w:rPr>
+          <w:lang w:val="en-US"/>
+        </w:rPr>
+        <w:t>”).</w:t>
       </w:r>
     </w:p>
     <w:p>
@@ -5867,6 +6093,7 @@
         </w:rPr>
         <w:t>The first initialization step consists of setting the random seed for the random number generation. For this step we rely on the defaults of the R function “</w:t>
       </w:r>
+      <w:proofErr w:type="spellStart"/>
       <w:proofErr w:type="gramStart"/>
       <w:r>
         <w:rPr>
@@ -5874,6 +6101,7 @@
         </w:rPr>
         <w:t>set.seed</w:t>
       </w:r>
+      <w:proofErr w:type="spellEnd"/>
       <w:proofErr w:type="gramEnd"/>
       <w:r>
         <w:rPr>
@@ -5904,7 +6132,6 @@
         <w:rPr>
           <w:lang w:val="en-US"/>
         </w:rPr>
-        <w:lastRenderedPageBreak/>
         <w:t>Then, proposals are created with two attributes: “</w:t>
       </w:r>
       <w:r>
@@ -5943,6 +6170,7 @@
         </w:rPr>
         <w:t xml:space="preserve"> ranking”. In the R scripts, these data are stored in a </w:t>
       </w:r>
+      <w:proofErr w:type="spellStart"/>
       <w:proofErr w:type="gramStart"/>
       <w:r>
         <w:rPr>
@@ -5950,6 +6178,7 @@
         </w:rPr>
         <w:t>data.frame</w:t>
       </w:r>
+      <w:proofErr w:type="spellEnd"/>
       <w:proofErr w:type="gramEnd"/>
       <w:r>
         <w:rPr>
@@ -5983,6 +6212,7 @@
         </w:rPr>
         <w:t>Then, a review network is created by creating a binary matrix (“</w:t>
       </w:r>
+      <w:proofErr w:type="spellStart"/>
       <w:r>
         <w:rPr>
           <w:color w:val="ED7D31" w:themeColor="accent2"/>
@@ -5990,6 +6220,7 @@
         </w:rPr>
         <w:t>rnw</w:t>
       </w:r>
+      <w:proofErr w:type="spellEnd"/>
       <w:r>
         <w:rPr>
           <w:lang w:val="en-US"/>
@@ -6021,7 +6252,28 @@
         <w:rPr>
           <w:lang w:val="en-US"/>
         </w:rPr>
-        <w:t>Then, each reviewer in the network is given an interpretation of the grading language (see section 7: subprocess “createGradeLanguage”), and a degree of error. For each reviewer r, error</w:t>
+        <w:t>Then, each reviewer in the network is given an interpretation of the grading language (see section 7: subprocess “</w:t>
+      </w:r>
+      <w:proofErr w:type="spellStart"/>
+      <w:r>
+        <w:rPr>
+          <w:lang w:val="en-US"/>
+        </w:rPr>
+        <w:t>createGradeLanguage</w:t>
+      </w:r>
+      <w:proofErr w:type="spellEnd"/>
+      <w:r>
+        <w:rPr>
+          <w:lang w:val="en-US"/>
+        </w:rPr>
+        <w:t xml:space="preserve">”), and a degree of error. For each reviewer r, </w:t>
+      </w:r>
+      <w:proofErr w:type="spellStart"/>
+      <w:r>
+        <w:rPr>
+          <w:lang w:val="en-US"/>
+        </w:rPr>
+        <w:t>error</w:t>
       </w:r>
       <w:r>
         <w:rPr>
@@ -6030,6 +6282,7 @@
         </w:rPr>
         <w:t>r</w:t>
       </w:r>
+      <w:proofErr w:type="spellEnd"/>
       <w:r>
         <w:rPr>
           <w:lang w:val="en-US"/>
@@ -6123,8 +6376,16 @@
         <w:rPr>
           <w:lang w:val="en-US"/>
         </w:rPr>
-        <w:t>7. Submodels</w:t>
-      </w:r>
+        <w:t xml:space="preserve">7. </w:t>
+      </w:r>
+      <w:proofErr w:type="spellStart"/>
+      <w:r>
+        <w:rPr>
+          <w:lang w:val="en-US"/>
+        </w:rPr>
+        <w:t>Submodels</w:t>
+      </w:r>
+      <w:proofErr w:type="spellEnd"/>
     </w:p>
     <w:p>
       <w:pPr>
@@ -6142,7 +6403,21 @@
         <w:rPr>
           <w:lang w:val="en-US"/>
         </w:rPr>
-        <w:t xml:space="preserve"> submodels are </w:t>
+        <w:t xml:space="preserve"> </w:t>
+      </w:r>
+      <w:proofErr w:type="spellStart"/>
+      <w:r>
+        <w:rPr>
+          <w:lang w:val="en-US"/>
+        </w:rPr>
+        <w:t>submodels</w:t>
+      </w:r>
+      <w:proofErr w:type="spellEnd"/>
+      <w:r>
+        <w:rPr>
+          <w:lang w:val="en-US"/>
+        </w:rPr>
+        <w:t xml:space="preserve"> are </w:t>
       </w:r>
       <w:r>
         <w:rPr>
@@ -6156,6 +6431,7 @@
         </w:rPr>
         <w:t xml:space="preserve"> script “</w:t>
       </w:r>
+      <w:proofErr w:type="spellStart"/>
       <w:proofErr w:type="gramStart"/>
       <w:r>
         <w:rPr>
@@ -6163,6 +6439,7 @@
         </w:rPr>
         <w:t>util.r</w:t>
       </w:r>
+      <w:proofErr w:type="spellEnd"/>
       <w:proofErr w:type="gramEnd"/>
       <w:r>
         <w:rPr>
@@ -6181,7 +6458,35 @@
         <w:rPr>
           <w:lang w:val="en-US"/>
         </w:rPr>
-        <w:t>” function from “simulation.r”. Submodels are here introduced</w:t>
+        <w:t>” function from “</w:t>
+      </w:r>
+      <w:proofErr w:type="spellStart"/>
+      <w:r>
+        <w:rPr>
+          <w:lang w:val="en-US"/>
+        </w:rPr>
+        <w:t>simulation.r</w:t>
+      </w:r>
+      <w:proofErr w:type="spellEnd"/>
+      <w:r>
+        <w:rPr>
+          <w:lang w:val="en-US"/>
+        </w:rPr>
+        <w:t xml:space="preserve">”. </w:t>
+      </w:r>
+      <w:proofErr w:type="spellStart"/>
+      <w:r>
+        <w:rPr>
+          <w:lang w:val="en-US"/>
+        </w:rPr>
+        <w:t>Submodels</w:t>
+      </w:r>
+      <w:proofErr w:type="spellEnd"/>
+      <w:r>
+        <w:rPr>
+          <w:lang w:val="en-US"/>
+        </w:rPr>
+        <w:t xml:space="preserve"> are here introduced</w:t>
       </w:r>
       <w:r>
         <w:rPr>
@@ -6210,12 +6515,14 @@
           <w:lang w:val="en-US"/>
         </w:rPr>
       </w:pPr>
+      <w:proofErr w:type="spellStart"/>
       <w:r>
         <w:rPr>
           <w:lang w:val="en-US"/>
         </w:rPr>
         <w:t>allocationNetwork</w:t>
       </w:r>
+      <w:proofErr w:type="spellEnd"/>
     </w:p>
     <w:p>
       <w:pPr>
@@ -6345,12 +6652,14 @@
           <w:lang w:val="en-US"/>
         </w:rPr>
       </w:pPr>
+      <w:proofErr w:type="spellStart"/>
       <w:r>
         <w:rPr>
           <w:lang w:val="en-US"/>
         </w:rPr>
         <w:t>createGradeLanguage</w:t>
       </w:r>
+      <w:proofErr w:type="spellEnd"/>
     </w:p>
     <w:p>
       <w:pPr>
@@ -6693,14 +7002,7 @@
                   <w:rFonts w:ascii="Cambria Math" w:eastAsia="Cambria Math" w:hAnsi="Cambria Math" w:cs="Cambria Math"/>
                   <w:lang w:val="en-US"/>
                 </w:rPr>
-                <m:t xml:space="preserve">  , σ=</m:t>
-              </m:r>
-              <m:r>
-                <w:rPr>
-                  <w:rFonts w:ascii="Cambria Math" w:eastAsia="Cambria Math" w:hAnsi="Cambria Math" w:cs="Cambria Math"/>
-                  <w:lang w:val="en-US"/>
-                </w:rPr>
-                <m:t>glh</m:t>
+                <m:t xml:space="preserve">  , σ=glh</m:t>
               </m:r>
             </m:e>
           </m:d>
@@ -6730,7 +7032,21 @@
         <w:rPr>
           <w:lang w:val="en-US"/>
         </w:rPr>
-        <w:t xml:space="preserve"> is the l-th threshold as determined by the symmetric or asymmetric grade language parameter.</w:t>
+        <w:t xml:space="preserve"> is the l-</w:t>
+      </w:r>
+      <w:proofErr w:type="spellStart"/>
+      <w:r>
+        <w:rPr>
+          <w:lang w:val="en-US"/>
+        </w:rPr>
+        <w:t>th</w:t>
+      </w:r>
+      <w:proofErr w:type="spellEnd"/>
+      <w:r>
+        <w:rPr>
+          <w:lang w:val="en-US"/>
+        </w:rPr>
+        <w:t xml:space="preserve"> threshold as determined by the symmetric or asymmetric grade language parameter.</w:t>
       </w:r>
     </w:p>
     <w:p>
@@ -6744,7 +7060,6 @@
         <w:rPr>
           <w:lang w:val="en-US"/>
         </w:rPr>
-        <w:lastRenderedPageBreak/>
         <w:t>Rate</w:t>
       </w:r>
     </w:p>
@@ -6926,6 +7241,7 @@
         </w:rPr>
         <w:t xml:space="preserve">This equation implements Gaussian noise in the evaluation: the reviewer’s estimation </w:t>
       </w:r>
+      <w:proofErr w:type="spellStart"/>
       <w:proofErr w:type="gramStart"/>
       <w:r>
         <w:rPr>
@@ -6940,6 +7256,7 @@
         </w:rPr>
         <w:t>r,p</w:t>
       </w:r>
+      <w:proofErr w:type="spellEnd"/>
       <w:proofErr w:type="gramEnd"/>
       <w:r>
         <w:rPr>
@@ -6960,6 +7277,7 @@
         </w:rPr>
         <w:t xml:space="preserve">Then, this evaluation is translated into a grade in the correct grading language. Given the reviewer’s interpretation of the grading language (i.e. the reviewer’s unique set of discretization thresholds), the chosen grade is that of the interval on the true quality scale where </w:t>
       </w:r>
+      <w:proofErr w:type="spellStart"/>
       <w:proofErr w:type="gramStart"/>
       <w:r>
         <w:rPr>
@@ -6974,6 +7292,7 @@
         </w:rPr>
         <w:t>r,p</w:t>
       </w:r>
+      <w:proofErr w:type="spellEnd"/>
       <w:proofErr w:type="gramEnd"/>
       <w:r>
         <w:rPr>
@@ -6994,6 +7313,7 @@
         </w:rPr>
         <w:t>For convenience, the R script “</w:t>
       </w:r>
+      <w:proofErr w:type="spellStart"/>
       <w:proofErr w:type="gramStart"/>
       <w:r>
         <w:rPr>
@@ -7001,6 +7321,7 @@
         </w:rPr>
         <w:t>simulation.r</w:t>
       </w:r>
+      <w:proofErr w:type="spellEnd"/>
       <w:proofErr w:type="gramEnd"/>
       <w:r>
         <w:rPr>
@@ -7048,7 +7369,7 @@
       </w:r>
       <w:r>
         <w:rPr>
-          <w:lang w:val="en-US"/>
+          <w:lang w:val="it-IT"/>
         </w:rPr>
         <w:instrText xml:space="preserve"> ADDIN ZOTERO_BIBL {"uncited":[],"omitted":[],"custom":[]} CSL_BIBLIOGRAPHY </w:instrText>
       </w:r>
@@ -7090,7 +7411,7 @@
         <w:rPr>
           <w:rFonts w:cs="Calibri Light"/>
         </w:rPr>
-        <w:t xml:space="preserve">Grimm, V., Berger, U., Bastiansen, F., Eliassen, S., Ginot, V., Giske, J., Goss-Custard, J., Grand, T., Heinz, S. K., Huse, G., Huth, A., Jepsen, J. U., Jørgensen, C., Mooij, W. M., Müller, B., Pe’er, G., Piou, C., Railsback, S. F., Robbins, A. M., … DeAngelis, D. L. (2006). A standard protocol for describing individual-based and agent-based models. </w:t>
+        <w:t xml:space="preserve">Feliciani, T., Morreau, M., Luo, J., Lucas, P., &amp; Shankar, K. (2022). Designing grant-review panels for better funding decisions: Lessons from an empirically calibrated simulation model. </w:t>
       </w:r>
       <w:r>
         <w:rPr>
@@ -7098,7 +7419,7 @@
           <w:i/>
           <w:iCs/>
         </w:rPr>
-        <w:t>Ecological Modelling</w:t>
+        <w:t>Research Policy</w:t>
       </w:r>
       <w:r>
         <w:rPr>
@@ -7112,13 +7433,13 @@
           <w:i/>
           <w:iCs/>
         </w:rPr>
-        <w:t>198</w:t>
+        <w:t>51</w:t>
       </w:r>
       <w:r>
         <w:rPr>
           <w:rFonts w:cs="Calibri Light"/>
         </w:rPr>
-        <w:t>(1–2), 115–126. https://doi.org/10.1016/j.ecolmodel.2006.04.023</w:t>
+        <w:t>(4), 104467. https://doi.org/10.1016/j.respol.2021.104467</w:t>
       </w:r>
     </w:p>
     <w:p>
@@ -7132,7 +7453,7 @@
         <w:rPr>
           <w:rFonts w:cs="Calibri Light"/>
         </w:rPr>
-        <w:t xml:space="preserve">Grimm, V., Berger, U., DeAngelis, D. L., Polhill, J. G., Giske, J., &amp; Railsback, S. F. (2010). The ODD protocol: A review and first update. </w:t>
+        <w:t xml:space="preserve">Grimm, V., Berger, U., Bastiansen, F., Eliassen, S., Ginot, V., Giske, J., Goss-Custard, J., Grand, T., Heinz, S. K., Huse, G., Huth, A., Jepsen, J. U., Jørgensen, C., Mooij, W. M., Müller, B., Pe’er, G., Piou, C., Railsback, S. F., Robbins, A. M., … DeAngelis, D. L. (2006). A standard protocol for describing individual-based and agent-based models. </w:t>
       </w:r>
       <w:r>
         <w:rPr>
@@ -7154,13 +7475,13 @@
           <w:i/>
           <w:iCs/>
         </w:rPr>
-        <w:t>221</w:t>
+        <w:t>198</w:t>
       </w:r>
       <w:r>
         <w:rPr>
           <w:rFonts w:cs="Calibri Light"/>
         </w:rPr>
-        <w:t>(23), 2760–2768. https://doi.org/10.1016/j.ecolmodel.2010.08.019</w:t>
+        <w:t>(1–2), 115–126. https://doi.org/10.1016/j.ecolmodel.2006.04.023</w:t>
       </w:r>
     </w:p>
     <w:p>
@@ -7174,7 +7495,7 @@
         <w:rPr>
           <w:rFonts w:cs="Calibri Light"/>
         </w:rPr>
-        <w:t xml:space="preserve">Jose, V. R. R., &amp; Winkler, R. L. (2008). Simple robust averages of forecasts: Some empirical results. </w:t>
+        <w:t xml:space="preserve">Grimm, V., Berger, U., DeAngelis, D. L., Polhill, J. G., Giske, J., &amp; Railsback, S. F. (2010). The ODD protocol: A review and first update. </w:t>
       </w:r>
       <w:r>
         <w:rPr>
@@ -7182,7 +7503,7 @@
           <w:i/>
           <w:iCs/>
         </w:rPr>
-        <w:t>International Journal of Forecasting</w:t>
+        <w:t>Ecological Modelling</w:t>
       </w:r>
       <w:r>
         <w:rPr>
@@ -7196,13 +7517,13 @@
           <w:i/>
           <w:iCs/>
         </w:rPr>
-        <w:t>24</w:t>
+        <w:t>221</w:t>
       </w:r>
       <w:r>
         <w:rPr>
           <w:rFonts w:cs="Calibri Light"/>
         </w:rPr>
-        <w:t>(1), 163–169. https://doi.org/10.1016/j.ijforecast.2007.06.001</w:t>
+        <w:t>(23), 2760–2768. https://doi.org/10.1016/j.ecolmodel.2010.08.019</w:t>
       </w:r>
     </w:p>
     <w:p>
@@ -7216,7 +7537,7 @@
         <w:rPr>
           <w:rFonts w:cs="Calibri Light"/>
         </w:rPr>
-        <w:t xml:space="preserve">Pacuit, E. (2019). Voting Methods. In </w:t>
+        <w:t xml:space="preserve">Jose, V. R. R., &amp; Winkler, R. L. (2008). Simple robust averages of forecasts: Some empirical results. </w:t>
       </w:r>
       <w:r>
         <w:rPr>
@@ -7224,6 +7545,48 @@
           <w:i/>
           <w:iCs/>
         </w:rPr>
+        <w:t>International Journal of Forecasting</w:t>
+      </w:r>
+      <w:r>
+        <w:rPr>
+          <w:rFonts w:cs="Calibri Light"/>
+        </w:rPr>
+        <w:t xml:space="preserve">, </w:t>
+      </w:r>
+      <w:r>
+        <w:rPr>
+          <w:rFonts w:cs="Calibri Light"/>
+          <w:i/>
+          <w:iCs/>
+        </w:rPr>
+        <w:t>24</w:t>
+      </w:r>
+      <w:r>
+        <w:rPr>
+          <w:rFonts w:cs="Calibri Light"/>
+        </w:rPr>
+        <w:t>(1), 163–169. https://doi.org/10.1016/j.ijforecast.2007.06.001</w:t>
+      </w:r>
+    </w:p>
+    <w:p>
+      <w:pPr>
+        <w:pStyle w:val="Bibliography"/>
+        <w:rPr>
+          <w:rFonts w:cs="Calibri Light"/>
+        </w:rPr>
+      </w:pPr>
+      <w:r>
+        <w:rPr>
+          <w:rFonts w:cs="Calibri Light"/>
+        </w:rPr>
+        <w:t xml:space="preserve">Pacuit, E. (2019). Voting Methods. In </w:t>
+      </w:r>
+      <w:r>
+        <w:rPr>
+          <w:rFonts w:cs="Calibri Light"/>
+          <w:i/>
+          <w:iCs/>
+        </w:rPr>
         <w:t>The {Stanford} Encyclopedia of Philosophy</w:t>
       </w:r>
       <w:r>
@@ -7247,8 +7610,8 @@
       </w:r>
     </w:p>
     <w:sectPr>
-      <w:headerReference w:type="even" r:id="rId8"/>
-      <w:headerReference w:type="default" r:id="rId9"/>
+      <w:headerReference w:type="even" r:id="rId9"/>
+      <w:headerReference w:type="default" r:id="rId10"/>
       <w:pgSz w:w="11906" w:h="16838"/>
       <w:pgMar w:top="1417" w:right="1417" w:bottom="1134" w:left="1417" w:header="708" w:footer="708" w:gutter="0"/>
       <w:cols w:space="708"/>
@@ -11032,6 +11395,29 @@
       <w:lang w:val="de-DE" w:eastAsia="de-DE"/>
     </w:rPr>
   </w:style>
+  <w:style w:type="character" w:styleId="Hyperlink">
+    <w:name w:val="Hyperlink"/>
+    <w:basedOn w:val="DefaultParagraphFont"/>
+    <w:uiPriority w:val="99"/>
+    <w:unhideWhenUsed/>
+    <w:rsid w:val="0068494E"/>
+    <w:rPr>
+      <w:color w:val="0563C1" w:themeColor="hyperlink"/>
+      <w:u w:val="single"/>
+    </w:rPr>
+  </w:style>
+  <w:style w:type="character" w:styleId="UnresolvedMention">
+    <w:name w:val="Unresolved Mention"/>
+    <w:basedOn w:val="DefaultParagraphFont"/>
+    <w:uiPriority w:val="99"/>
+    <w:semiHidden/>
+    <w:unhideWhenUsed/>
+    <w:rsid w:val="0068494E"/>
+    <w:rPr>
+      <w:color w:val="605E5C"/>
+      <w:shd w:val="clear" w:color="auto" w:fill="E1DFDD"/>
+    </w:rPr>
+  </w:style>
 </w:styles>
 </file>
 

</xml_diff>